<commit_message>
added microservice architecture diagram
</commit_message>
<xml_diff>
--- a/Documentation/OasisBet.docx
+++ b/Documentation/OasisBet.docx
@@ -13,7 +13,13 @@
         <w:t xml:space="preserve"> Sport Betting Platform</w:t>
       </w:r>
       <w:r>
-        <w:t xml:space="preserve"> Document</w:t>
+        <w:t xml:space="preserve"> </w:t>
+      </w:r>
+      <w:r>
+        <w:t xml:space="preserve">Project </w:t>
+      </w:r>
+      <w:r>
+        <w:t>Document</w:t>
       </w:r>
     </w:p>
     <w:p/>
@@ -827,6 +833,128 @@
                     <a:xfrm>
                       <a:off x="0" y="0"/>
                       <a:ext cx="5731510" cy="4086225"/>
+                    </a:xfrm>
+                    <a:prstGeom prst="rect">
+                      <a:avLst/>
+                    </a:prstGeom>
+                  </pic:spPr>
+                </pic:pic>
+              </a:graphicData>
+            </a:graphic>
+          </wp:inline>
+        </w:drawing>
+      </w:r>
+    </w:p>
+    <w:p>
+      <w:pPr>
+        <w:pStyle w:val="NoSpacing"/>
+      </w:pPr>
+    </w:p>
+    <w:p>
+      <w:pPr>
+        <w:pStyle w:val="Heading2"/>
+      </w:pPr>
+      <w:r>
+        <w:t>ER-Diagram:</w:t>
+      </w:r>
+    </w:p>
+    <w:p>
+      <w:pPr>
+        <w:pStyle w:val="NoSpacing"/>
+      </w:pPr>
+    </w:p>
+    <w:p>
+      <w:pPr>
+        <w:pStyle w:val="NoSpacing"/>
+      </w:pPr>
+      <w:r>
+        <w:rPr>
+          <w:noProof/>
+        </w:rPr>
+        <w:drawing>
+          <wp:inline distT="0" distB="0" distL="0" distR="0" wp14:anchorId="386319BD" wp14:editId="5B75D8DA">
+            <wp:extent cx="3816626" cy="3696960"/>
+            <wp:effectExtent l="0" t="0" r="0" b="0"/>
+            <wp:docPr id="924879466" name="Picture 1"/>
+            <wp:cNvGraphicFramePr>
+              <a:graphicFrameLocks xmlns:a="http://schemas.openxmlformats.org/drawingml/2006/main" noChangeAspect="1"/>
+            </wp:cNvGraphicFramePr>
+            <a:graphic xmlns:a="http://schemas.openxmlformats.org/drawingml/2006/main">
+              <a:graphicData uri="http://schemas.openxmlformats.org/drawingml/2006/picture">
+                <pic:pic xmlns:pic="http://schemas.openxmlformats.org/drawingml/2006/picture">
+                  <pic:nvPicPr>
+                    <pic:cNvPr id="924879466" name=""/>
+                    <pic:cNvPicPr/>
+                  </pic:nvPicPr>
+                  <pic:blipFill>
+                    <a:blip r:embed="rId11"/>
+                    <a:stretch>
+                      <a:fillRect/>
+                    </a:stretch>
+                  </pic:blipFill>
+                  <pic:spPr>
+                    <a:xfrm>
+                      <a:off x="0" y="0"/>
+                      <a:ext cx="3830451" cy="3710351"/>
+                    </a:xfrm>
+                    <a:prstGeom prst="rect">
+                      <a:avLst/>
+                    </a:prstGeom>
+                  </pic:spPr>
+                </pic:pic>
+              </a:graphicData>
+            </a:graphic>
+          </wp:inline>
+        </w:drawing>
+      </w:r>
+    </w:p>
+    <w:p>
+      <w:pPr>
+        <w:pStyle w:val="Heading2"/>
+      </w:pPr>
+      <w:r>
+        <w:lastRenderedPageBreak/>
+        <w:t>Microservice Architecture Diagram:</w:t>
+      </w:r>
+    </w:p>
+    <w:p>
+      <w:pPr>
+        <w:pStyle w:val="NoSpacing"/>
+      </w:pPr>
+    </w:p>
+    <w:p>
+      <w:pPr>
+        <w:pStyle w:val="NoSpacing"/>
+      </w:pPr>
+      <w:r>
+        <w:rPr>
+          <w:noProof/>
+        </w:rPr>
+        <w:drawing>
+          <wp:inline distT="0" distB="0" distL="0" distR="0" wp14:anchorId="6CF80282" wp14:editId="690803D0">
+            <wp:extent cx="5731510" cy="4331335"/>
+            <wp:effectExtent l="0" t="0" r="2540" b="0"/>
+            <wp:docPr id="500606287" name="Picture 1"/>
+            <wp:cNvGraphicFramePr>
+              <a:graphicFrameLocks xmlns:a="http://schemas.openxmlformats.org/drawingml/2006/main" noChangeAspect="1"/>
+            </wp:cNvGraphicFramePr>
+            <a:graphic xmlns:a="http://schemas.openxmlformats.org/drawingml/2006/main">
+              <a:graphicData uri="http://schemas.openxmlformats.org/drawingml/2006/picture">
+                <pic:pic xmlns:pic="http://schemas.openxmlformats.org/drawingml/2006/picture">
+                  <pic:nvPicPr>
+                    <pic:cNvPr id="500606287" name=""/>
+                    <pic:cNvPicPr/>
+                  </pic:nvPicPr>
+                  <pic:blipFill>
+                    <a:blip r:embed="rId12"/>
+                    <a:stretch>
+                      <a:fillRect/>
+                    </a:stretch>
+                  </pic:blipFill>
+                  <pic:spPr>
+                    <a:xfrm>
+                      <a:off x="0" y="0"/>
+                      <a:ext cx="5731510" cy="4331335"/>
                     </a:xfrm>
                     <a:prstGeom prst="rect">
                       <a:avLst/>

</xml_diff>

<commit_message>
added views for Java on new tables in Account Microservice updated drawings and documents on new tables and architecture
</commit_message>
<xml_diff>
--- a/Documentation/OasisBet.docx
+++ b/Documentation/OasisBet.docx
@@ -855,13 +855,9 @@
         <w:pStyle w:val="Heading2"/>
       </w:pPr>
       <w:r>
+        <w:lastRenderedPageBreak/>
         <w:t>ER-Diagram:</w:t>
       </w:r>
-    </w:p>
-    <w:p>
-      <w:pPr>
-        <w:pStyle w:val="NoSpacing"/>
-      </w:pPr>
     </w:p>
     <w:p>
       <w:pPr>
@@ -872,10 +868,10 @@
           <w:noProof/>
         </w:rPr>
         <w:drawing>
-          <wp:inline distT="0" distB="0" distL="0" distR="0" wp14:anchorId="386319BD" wp14:editId="5B75D8DA">
-            <wp:extent cx="3816626" cy="3696960"/>
-            <wp:effectExtent l="0" t="0" r="0" b="0"/>
-            <wp:docPr id="924879466" name="Picture 1"/>
+          <wp:inline distT="0" distB="0" distL="0" distR="0" wp14:anchorId="3FF643FD" wp14:editId="56CFF01B">
+            <wp:extent cx="5503803" cy="5127574"/>
+            <wp:effectExtent l="0" t="0" r="1905" b="0"/>
+            <wp:docPr id="1" name="Picture 1"/>
             <wp:cNvGraphicFramePr>
               <a:graphicFrameLocks xmlns:a="http://schemas.openxmlformats.org/drawingml/2006/main" noChangeAspect="1"/>
             </wp:cNvGraphicFramePr>
@@ -883,7 +879,7 @@
               <a:graphicData uri="http://schemas.openxmlformats.org/drawingml/2006/picture">
                 <pic:pic xmlns:pic="http://schemas.openxmlformats.org/drawingml/2006/picture">
                   <pic:nvPicPr>
-                    <pic:cNvPr id="924879466" name=""/>
+                    <pic:cNvPr id="1" name=""/>
                     <pic:cNvPicPr/>
                   </pic:nvPicPr>
                   <pic:blipFill>
@@ -895,7 +891,7 @@
                   <pic:spPr>
                     <a:xfrm>
                       <a:off x="0" y="0"/>
-                      <a:ext cx="3830451" cy="3710351"/>
+                      <a:ext cx="5507131" cy="5130674"/>
                     </a:xfrm>
                     <a:prstGeom prst="rect">
                       <a:avLst/>
@@ -910,6 +906,19 @@
     </w:p>
     <w:p>
       <w:pPr>
+        <w:rPr>
+          <w:rFonts w:asciiTheme="majorHAnsi" w:eastAsiaTheme="majorEastAsia" w:hAnsiTheme="majorHAnsi" w:cstheme="majorBidi"/>
+          <w:color w:val="2F5496" w:themeColor="accent1" w:themeShade="BF"/>
+          <w:sz w:val="26"/>
+          <w:szCs w:val="26"/>
+        </w:rPr>
+      </w:pPr>
+      <w:r>
+        <w:br w:type="page"/>
+      </w:r>
+    </w:p>
+    <w:p>
+      <w:pPr>
         <w:pStyle w:val="Heading2"/>
       </w:pPr>
       <w:r>
@@ -931,10 +940,10 @@
           <w:noProof/>
         </w:rPr>
         <w:drawing>
-          <wp:inline distT="0" distB="0" distL="0" distR="0" wp14:anchorId="6CF80282" wp14:editId="690803D0">
-            <wp:extent cx="5731510" cy="4331335"/>
+          <wp:inline distT="0" distB="0" distL="0" distR="0" wp14:anchorId="56525730" wp14:editId="6A72BE6D">
+            <wp:extent cx="5731510" cy="4348480"/>
             <wp:effectExtent l="0" t="0" r="2540" b="0"/>
-            <wp:docPr id="500606287" name="Picture 1"/>
+            <wp:docPr id="2" name="Picture 2"/>
             <wp:cNvGraphicFramePr>
               <a:graphicFrameLocks xmlns:a="http://schemas.openxmlformats.org/drawingml/2006/main" noChangeAspect="1"/>
             </wp:cNvGraphicFramePr>
@@ -942,7 +951,7 @@
               <a:graphicData uri="http://schemas.openxmlformats.org/drawingml/2006/picture">
                 <pic:pic xmlns:pic="http://schemas.openxmlformats.org/drawingml/2006/picture">
                   <pic:nvPicPr>
-                    <pic:cNvPr id="500606287" name=""/>
+                    <pic:cNvPr id="1" name=""/>
                     <pic:cNvPicPr/>
                   </pic:nvPicPr>
                   <pic:blipFill>
@@ -954,7 +963,7 @@
                   <pic:spPr>
                     <a:xfrm>
                       <a:off x="0" y="0"/>
-                      <a:ext cx="5731510" cy="4331335"/>
+                      <a:ext cx="5731510" cy="4348480"/>
                     </a:xfrm>
                     <a:prstGeom prst="rect">
                       <a:avLst/>

</xml_diff>

<commit_message>
updated documents on mongodb table
</commit_message>
<xml_diff>
--- a/Documentation/OasisBet.docx
+++ b/Documentation/OasisBet.docx
@@ -1,6 +1,6 @@
 
 <file path=word/document.xml><?xml version="1.0" encoding="utf-8"?>
-<w:document xmlns:wpc="http://schemas.microsoft.com/office/word/2010/wordprocessingCanvas" xmlns:cx="http://schemas.microsoft.com/office/drawing/2014/chartex" xmlns:cx1="http://schemas.microsoft.com/office/drawing/2015/9/8/chartex" xmlns:cx2="http://schemas.microsoft.com/office/drawing/2015/10/21/chartex" xmlns:cx3="http://schemas.microsoft.com/office/drawing/2016/5/9/chartex" xmlns:cx4="http://schemas.microsoft.com/office/drawing/2016/5/10/chartex" xmlns:cx5="http://schemas.microsoft.com/office/drawing/2016/5/11/chartex" xmlns:cx6="http://schemas.microsoft.com/office/drawing/2016/5/12/chartex" xmlns:cx7="http://schemas.microsoft.com/office/drawing/2016/5/13/chartex" xmlns:cx8="http://schemas.microsoft.com/office/drawing/2016/5/14/chartex" xmlns:mc="http://schemas.openxmlformats.org/markup-compatibility/2006" xmlns:aink="http://schemas.microsoft.com/office/drawing/2016/ink" xmlns:am3d="http://schemas.microsoft.com/office/drawing/2017/model3d" xmlns:o="urn:schemas-microsoft-com:office:office" xmlns:oel="http://schemas.microsoft.com/office/2019/extlst" xmlns:r="http://schemas.openxmlformats.org/officeDocument/2006/relationships" xmlns:m="http://schemas.openxmlformats.org/officeDocument/2006/math" xmlns:v="urn:schemas-microsoft-com:vml" xmlns:wp14="http://schemas.microsoft.com/office/word/2010/wordprocessingDrawing" xmlns:wp="http://schemas.openxmlformats.org/drawingml/2006/wordprocessingDrawing" xmlns:w10="urn:schemas-microsoft-com:office:word" xmlns:w="http://schemas.openxmlformats.org/wordprocessingml/2006/main" xmlns:w14="http://schemas.microsoft.com/office/word/2010/wordml" xmlns:w15="http://schemas.microsoft.com/office/word/2012/wordml" xmlns:w16cex="http://schemas.microsoft.com/office/word/2018/wordml/cex" xmlns:w16cid="http://schemas.microsoft.com/office/word/2016/wordml/cid" xmlns:w16="http://schemas.microsoft.com/office/word/2018/wordml" xmlns:w16sdtdh="http://schemas.microsoft.com/office/word/2020/wordml/sdtdatahash" xmlns:w16se="http://schemas.microsoft.com/office/word/2015/wordml/symex" xmlns:wpg="http://schemas.microsoft.com/office/word/2010/wordprocessingGroup" xmlns:wpi="http://schemas.microsoft.com/office/word/2010/wordprocessingInk" xmlns:wne="http://schemas.microsoft.com/office/word/2006/wordml" xmlns:wps="http://schemas.microsoft.com/office/word/2010/wordprocessingShape" mc:Ignorable="w14 w15 w16se w16cid w16 w16cex w16sdtdh wp14">
+<w:document xmlns:wpc="http://schemas.microsoft.com/office/word/2010/wordprocessingCanvas" xmlns:cx="http://schemas.microsoft.com/office/drawing/2014/chartex" xmlns:cx1="http://schemas.microsoft.com/office/drawing/2015/9/8/chartex" xmlns:cx2="http://schemas.microsoft.com/office/drawing/2015/10/21/chartex" xmlns:cx3="http://schemas.microsoft.com/office/drawing/2016/5/9/chartex" xmlns:cx4="http://schemas.microsoft.com/office/drawing/2016/5/10/chartex" xmlns:cx5="http://schemas.microsoft.com/office/drawing/2016/5/11/chartex" xmlns:cx6="http://schemas.microsoft.com/office/drawing/2016/5/12/chartex" xmlns:cx7="http://schemas.microsoft.com/office/drawing/2016/5/13/chartex" xmlns:cx8="http://schemas.microsoft.com/office/drawing/2016/5/14/chartex" xmlns:mc="http://schemas.openxmlformats.org/markup-compatibility/2006" xmlns:aink="http://schemas.microsoft.com/office/drawing/2016/ink" xmlns:am3d="http://schemas.microsoft.com/office/drawing/2017/model3d" xmlns:o="urn:schemas-microsoft-com:office:office" xmlns:oel="http://schemas.microsoft.com/office/2019/extlst" xmlns:r="http://schemas.openxmlformats.org/officeDocument/2006/relationships" xmlns:m="http://schemas.openxmlformats.org/officeDocument/2006/math" xmlns:v="urn:schemas-microsoft-com:vml" xmlns:wp14="http://schemas.microsoft.com/office/word/2010/wordprocessingDrawing" xmlns:wp="http://schemas.openxmlformats.org/drawingml/2006/wordprocessingDrawing" xmlns:w10="urn:schemas-microsoft-com:office:word" xmlns:w="http://schemas.openxmlformats.org/wordprocessingml/2006/main" xmlns:w14="http://schemas.microsoft.com/office/word/2010/wordml" xmlns:w15="http://schemas.microsoft.com/office/word/2012/wordml" xmlns:w16cex="http://schemas.microsoft.com/office/word/2018/wordml/cex" xmlns:w16cid="http://schemas.microsoft.com/office/word/2016/wordml/cid" xmlns:w16="http://schemas.microsoft.com/office/word/2018/wordml" xmlns:w16du="http://schemas.microsoft.com/office/word/2023/wordml/word16du" xmlns:w16sdtdh="http://schemas.microsoft.com/office/word/2020/wordml/sdtdatahash" xmlns:w16se="http://schemas.microsoft.com/office/word/2015/wordml/symex" xmlns:wpg="http://schemas.microsoft.com/office/word/2010/wordprocessingGroup" xmlns:wpi="http://schemas.microsoft.com/office/word/2010/wordprocessingInk" xmlns:wne="http://schemas.microsoft.com/office/word/2006/wordml" xmlns:wps="http://schemas.microsoft.com/office/word/2010/wordprocessingShape" mc:Ignorable="w14 w15 w16se w16cid w16 w16cex w16sdtdh wp14">
   <w:body>
     <w:p>
       <w:pPr>
@@ -804,10 +804,10 @@
           <w:noProof/>
         </w:rPr>
         <w:drawing>
-          <wp:inline distT="0" distB="0" distL="0" distR="0" wp14:anchorId="78625821" wp14:editId="2B406AA9">
-            <wp:extent cx="5724939" cy="5401460"/>
-            <wp:effectExtent l="0" t="0" r="9525" b="8890"/>
-            <wp:docPr id="3" name="Picture 3"/>
+          <wp:inline distT="0" distB="0" distL="0" distR="0" wp14:anchorId="195CC052" wp14:editId="5A59DC4F">
+            <wp:extent cx="5731510" cy="5033645"/>
+            <wp:effectExtent l="0" t="0" r="2540" b="0"/>
+            <wp:docPr id="1214437550" name="Picture 1"/>
             <wp:cNvGraphicFramePr>
               <a:graphicFrameLocks xmlns:a="http://schemas.openxmlformats.org/drawingml/2006/main" noChangeAspect="1"/>
             </wp:cNvGraphicFramePr>
@@ -815,7 +815,7 @@
               <a:graphicData uri="http://schemas.openxmlformats.org/drawingml/2006/picture">
                 <pic:pic xmlns:pic="http://schemas.openxmlformats.org/drawingml/2006/picture">
                   <pic:nvPicPr>
-                    <pic:cNvPr id="1" name=""/>
+                    <pic:cNvPr id="1214437550" name=""/>
                     <pic:cNvPicPr/>
                   </pic:nvPicPr>
                   <pic:blipFill>
@@ -827,7 +827,7 @@
                   <pic:spPr>
                     <a:xfrm>
                       <a:off x="0" y="0"/>
-                      <a:ext cx="5738525" cy="5414278"/>
+                      <a:ext cx="5731510" cy="5033645"/>
                     </a:xfrm>
                     <a:prstGeom prst="rect">
                       <a:avLst/>
@@ -863,10 +863,10 @@
           <w:noProof/>
         </w:rPr>
         <w:drawing>
-          <wp:inline distT="0" distB="0" distL="0" distR="0" wp14:anchorId="268BA52F" wp14:editId="4EC3BBA1">
-            <wp:extent cx="5731510" cy="4808220"/>
-            <wp:effectExtent l="0" t="0" r="2540" b="0"/>
-            <wp:docPr id="1" name="Picture 1"/>
+          <wp:inline distT="0" distB="0" distL="0" distR="0" wp14:anchorId="55789C2A" wp14:editId="06121888">
+            <wp:extent cx="5731510" cy="5064125"/>
+            <wp:effectExtent l="0" t="0" r="2540" b="3175"/>
+            <wp:docPr id="155978984" name="Picture 1"/>
             <wp:cNvGraphicFramePr>
               <a:graphicFrameLocks xmlns:a="http://schemas.openxmlformats.org/drawingml/2006/main" noChangeAspect="1"/>
             </wp:cNvGraphicFramePr>
@@ -874,7 +874,7 @@
               <a:graphicData uri="http://schemas.openxmlformats.org/drawingml/2006/picture">
                 <pic:pic xmlns:pic="http://schemas.openxmlformats.org/drawingml/2006/picture">
                   <pic:nvPicPr>
-                    <pic:cNvPr id="1" name=""/>
+                    <pic:cNvPr id="155978984" name=""/>
                     <pic:cNvPicPr/>
                   </pic:nvPicPr>
                   <pic:blipFill>
@@ -886,7 +886,7 @@
                   <pic:spPr>
                     <a:xfrm>
                       <a:off x="0" y="0"/>
-                      <a:ext cx="5731510" cy="4808220"/>
+                      <a:ext cx="5731510" cy="5064125"/>
                     </a:xfrm>
                     <a:prstGeom prst="rect">
                       <a:avLst/>
@@ -982,7 +982,7 @@
 </file>
 
 <file path=word/numbering.xml><?xml version="1.0" encoding="utf-8"?>
-<w:numbering xmlns:wpc="http://schemas.microsoft.com/office/word/2010/wordprocessingCanvas" xmlns:cx="http://schemas.microsoft.com/office/drawing/2014/chartex" xmlns:cx1="http://schemas.microsoft.com/office/drawing/2015/9/8/chartex" xmlns:cx2="http://schemas.microsoft.com/office/drawing/2015/10/21/chartex" xmlns:cx3="http://schemas.microsoft.com/office/drawing/2016/5/9/chartex" xmlns:cx4="http://schemas.microsoft.com/office/drawing/2016/5/10/chartex" xmlns:cx5="http://schemas.microsoft.com/office/drawing/2016/5/11/chartex" xmlns:cx6="http://schemas.microsoft.com/office/drawing/2016/5/12/chartex" xmlns:cx7="http://schemas.microsoft.com/office/drawing/2016/5/13/chartex" xmlns:cx8="http://schemas.microsoft.com/office/drawing/2016/5/14/chartex" xmlns:mc="http://schemas.openxmlformats.org/markup-compatibility/2006" xmlns:aink="http://schemas.microsoft.com/office/drawing/2016/ink" xmlns:am3d="http://schemas.microsoft.com/office/drawing/2017/model3d" xmlns:o="urn:schemas-microsoft-com:office:office" xmlns:oel="http://schemas.microsoft.com/office/2019/extlst" xmlns:r="http://schemas.openxmlformats.org/officeDocument/2006/relationships" xmlns:m="http://schemas.openxmlformats.org/officeDocument/2006/math" xmlns:v="urn:schemas-microsoft-com:vml" xmlns:wp14="http://schemas.microsoft.com/office/word/2010/wordprocessingDrawing" xmlns:wp="http://schemas.openxmlformats.org/drawingml/2006/wordprocessingDrawing" xmlns:w10="urn:schemas-microsoft-com:office:word" xmlns:w="http://schemas.openxmlformats.org/wordprocessingml/2006/main" xmlns:w14="http://schemas.microsoft.com/office/word/2010/wordml" xmlns:w15="http://schemas.microsoft.com/office/word/2012/wordml" xmlns:w16cex="http://schemas.microsoft.com/office/word/2018/wordml/cex" xmlns:w16cid="http://schemas.microsoft.com/office/word/2016/wordml/cid" xmlns:w16="http://schemas.microsoft.com/office/word/2018/wordml" xmlns:w16sdtdh="http://schemas.microsoft.com/office/word/2020/wordml/sdtdatahash" xmlns:w16se="http://schemas.microsoft.com/office/word/2015/wordml/symex" xmlns:wpg="http://schemas.microsoft.com/office/word/2010/wordprocessingGroup" xmlns:wpi="http://schemas.microsoft.com/office/word/2010/wordprocessingInk" xmlns:wne="http://schemas.microsoft.com/office/word/2006/wordml" xmlns:wps="http://schemas.microsoft.com/office/word/2010/wordprocessingShape" mc:Ignorable="w14 w15 w16se w16cid w16 w16cex w16sdtdh wp14">
+<w:numbering xmlns:wpc="http://schemas.microsoft.com/office/word/2010/wordprocessingCanvas" xmlns:cx="http://schemas.microsoft.com/office/drawing/2014/chartex" xmlns:cx1="http://schemas.microsoft.com/office/drawing/2015/9/8/chartex" xmlns:cx2="http://schemas.microsoft.com/office/drawing/2015/10/21/chartex" xmlns:cx3="http://schemas.microsoft.com/office/drawing/2016/5/9/chartex" xmlns:cx4="http://schemas.microsoft.com/office/drawing/2016/5/10/chartex" xmlns:cx5="http://schemas.microsoft.com/office/drawing/2016/5/11/chartex" xmlns:cx6="http://schemas.microsoft.com/office/drawing/2016/5/12/chartex" xmlns:cx7="http://schemas.microsoft.com/office/drawing/2016/5/13/chartex" xmlns:cx8="http://schemas.microsoft.com/office/drawing/2016/5/14/chartex" xmlns:mc="http://schemas.openxmlformats.org/markup-compatibility/2006" xmlns:aink="http://schemas.microsoft.com/office/drawing/2016/ink" xmlns:am3d="http://schemas.microsoft.com/office/drawing/2017/model3d" xmlns:o="urn:schemas-microsoft-com:office:office" xmlns:oel="http://schemas.microsoft.com/office/2019/extlst" xmlns:r="http://schemas.openxmlformats.org/officeDocument/2006/relationships" xmlns:m="http://schemas.openxmlformats.org/officeDocument/2006/math" xmlns:v="urn:schemas-microsoft-com:vml" xmlns:wp14="http://schemas.microsoft.com/office/word/2010/wordprocessingDrawing" xmlns:wp="http://schemas.openxmlformats.org/drawingml/2006/wordprocessingDrawing" xmlns:w10="urn:schemas-microsoft-com:office:word" xmlns:w="http://schemas.openxmlformats.org/wordprocessingml/2006/main" xmlns:w14="http://schemas.microsoft.com/office/word/2010/wordml" xmlns:w15="http://schemas.microsoft.com/office/word/2012/wordml" xmlns:w16cex="http://schemas.microsoft.com/office/word/2018/wordml/cex" xmlns:w16cid="http://schemas.microsoft.com/office/word/2016/wordml/cid" xmlns:w16="http://schemas.microsoft.com/office/word/2018/wordml" xmlns:w16du="http://schemas.microsoft.com/office/word/2023/wordml/word16du" xmlns:w16sdtdh="http://schemas.microsoft.com/office/word/2020/wordml/sdtdatahash" xmlns:w16se="http://schemas.microsoft.com/office/word/2015/wordml/symex" xmlns:wpg="http://schemas.microsoft.com/office/word/2010/wordprocessingGroup" xmlns:wpi="http://schemas.microsoft.com/office/word/2010/wordprocessingInk" xmlns:wne="http://schemas.microsoft.com/office/word/2006/wordml" xmlns:wps="http://schemas.microsoft.com/office/word/2010/wordprocessingShape" mc:Ignorable="w14 w15 w16se w16cid w16 w16cex w16sdtdh wp14">
   <w:abstractNum w:abstractNumId="0" w15:restartNumberingAfterBreak="0">
     <w:nsid w:val="029A735B"/>
     <w:multiLevelType w:val="hybridMultilevel"/>

</xml_diff>

<commit_message>
uncommented laliga mock data modify documentation and microservice architecture diagram - added naming server and load balancer
</commit_message>
<xml_diff>
--- a/Documentation/OasisBet.docx
+++ b/Documentation/OasisBet.docx
@@ -1,6 +1,6 @@
 
 <file path=word/document.xml><?xml version="1.0" encoding="utf-8"?>
-<w:document xmlns:wpc="http://schemas.microsoft.com/office/word/2010/wordprocessingCanvas" xmlns:cx="http://schemas.microsoft.com/office/drawing/2014/chartex" xmlns:cx1="http://schemas.microsoft.com/office/drawing/2015/9/8/chartex" xmlns:cx2="http://schemas.microsoft.com/office/drawing/2015/10/21/chartex" xmlns:cx3="http://schemas.microsoft.com/office/drawing/2016/5/9/chartex" xmlns:cx4="http://schemas.microsoft.com/office/drawing/2016/5/10/chartex" xmlns:cx5="http://schemas.microsoft.com/office/drawing/2016/5/11/chartex" xmlns:cx6="http://schemas.microsoft.com/office/drawing/2016/5/12/chartex" xmlns:cx7="http://schemas.microsoft.com/office/drawing/2016/5/13/chartex" xmlns:cx8="http://schemas.microsoft.com/office/drawing/2016/5/14/chartex" xmlns:mc="http://schemas.openxmlformats.org/markup-compatibility/2006" xmlns:aink="http://schemas.microsoft.com/office/drawing/2016/ink" xmlns:am3d="http://schemas.microsoft.com/office/drawing/2017/model3d" xmlns:o="urn:schemas-microsoft-com:office:office" xmlns:oel="http://schemas.microsoft.com/office/2019/extlst" xmlns:r="http://schemas.openxmlformats.org/officeDocument/2006/relationships" xmlns:m="http://schemas.openxmlformats.org/officeDocument/2006/math" xmlns:v="urn:schemas-microsoft-com:vml" xmlns:wp14="http://schemas.microsoft.com/office/word/2010/wordprocessingDrawing" xmlns:wp="http://schemas.openxmlformats.org/drawingml/2006/wordprocessingDrawing" xmlns:w10="urn:schemas-microsoft-com:office:word" xmlns:w="http://schemas.openxmlformats.org/wordprocessingml/2006/main" xmlns:w14="http://schemas.microsoft.com/office/word/2010/wordml" xmlns:w15="http://schemas.microsoft.com/office/word/2012/wordml" xmlns:w16cex="http://schemas.microsoft.com/office/word/2018/wordml/cex" xmlns:w16cid="http://schemas.microsoft.com/office/word/2016/wordml/cid" xmlns:w16="http://schemas.microsoft.com/office/word/2018/wordml" xmlns:w16du="http://schemas.microsoft.com/office/word/2023/wordml/word16du" xmlns:w16sdtdh="http://schemas.microsoft.com/office/word/2020/wordml/sdtdatahash" xmlns:w16se="http://schemas.microsoft.com/office/word/2015/wordml/symex" xmlns:wpg="http://schemas.microsoft.com/office/word/2010/wordprocessingGroup" xmlns:wpi="http://schemas.microsoft.com/office/word/2010/wordprocessingInk" xmlns:wne="http://schemas.microsoft.com/office/word/2006/wordml" xmlns:wps="http://schemas.microsoft.com/office/word/2010/wordprocessingShape" mc:Ignorable="w14 w15 w16se w16cid w16 w16cex w16sdtdh wp14">
+<w:document xmlns:wpc="http://schemas.microsoft.com/office/word/2010/wordprocessingCanvas" xmlns:cx="http://schemas.microsoft.com/office/drawing/2014/chartex" xmlns:cx1="http://schemas.microsoft.com/office/drawing/2015/9/8/chartex" xmlns:cx2="http://schemas.microsoft.com/office/drawing/2015/10/21/chartex" xmlns:cx3="http://schemas.microsoft.com/office/drawing/2016/5/9/chartex" xmlns:cx4="http://schemas.microsoft.com/office/drawing/2016/5/10/chartex" xmlns:cx5="http://schemas.microsoft.com/office/drawing/2016/5/11/chartex" xmlns:cx6="http://schemas.microsoft.com/office/drawing/2016/5/12/chartex" xmlns:cx7="http://schemas.microsoft.com/office/drawing/2016/5/13/chartex" xmlns:cx8="http://schemas.microsoft.com/office/drawing/2016/5/14/chartex" xmlns:mc="http://schemas.openxmlformats.org/markup-compatibility/2006" xmlns:aink="http://schemas.microsoft.com/office/drawing/2016/ink" xmlns:am3d="http://schemas.microsoft.com/office/drawing/2017/model3d" xmlns:o="urn:schemas-microsoft-com:office:office" xmlns:oel="http://schemas.microsoft.com/office/2019/extlst" xmlns:r="http://schemas.openxmlformats.org/officeDocument/2006/relationships" xmlns:m="http://schemas.openxmlformats.org/officeDocument/2006/math" xmlns:v="urn:schemas-microsoft-com:vml" xmlns:wp14="http://schemas.microsoft.com/office/word/2010/wordprocessingDrawing" xmlns:wp="http://schemas.openxmlformats.org/drawingml/2006/wordprocessingDrawing" xmlns:w10="urn:schemas-microsoft-com:office:word" xmlns:w="http://schemas.openxmlformats.org/wordprocessingml/2006/main" xmlns:w14="http://schemas.microsoft.com/office/word/2010/wordml" xmlns:w15="http://schemas.microsoft.com/office/word/2012/wordml" xmlns:w16cex="http://schemas.microsoft.com/office/word/2018/wordml/cex" xmlns:w16cid="http://schemas.microsoft.com/office/word/2016/wordml/cid" xmlns:w16="http://schemas.microsoft.com/office/word/2018/wordml" xmlns:w16sdtdh="http://schemas.microsoft.com/office/word/2020/wordml/sdtdatahash" xmlns:w16se="http://schemas.microsoft.com/office/word/2015/wordml/symex" xmlns:wpg="http://schemas.microsoft.com/office/word/2010/wordprocessingGroup" xmlns:wpi="http://schemas.microsoft.com/office/word/2010/wordprocessingInk" xmlns:wne="http://schemas.microsoft.com/office/word/2006/wordml" xmlns:wps="http://schemas.microsoft.com/office/word/2010/wordprocessingShape" mc:Ignorable="w14 w15 w16se w16cid w16 w16cex w16sdtdh wp14">
   <w:body>
     <w:p>
       <w:pPr>
@@ -935,10 +935,10 @@
           <w:noProof/>
         </w:rPr>
         <w:drawing>
-          <wp:inline distT="0" distB="0" distL="0" distR="0" wp14:anchorId="56525730" wp14:editId="6A72BE6D">
-            <wp:extent cx="5731510" cy="4348480"/>
-            <wp:effectExtent l="0" t="0" r="2540" b="0"/>
-            <wp:docPr id="2" name="Picture 2"/>
+          <wp:inline distT="0" distB="0" distL="0" distR="0" wp14:anchorId="486F9D11" wp14:editId="777AF41D">
+            <wp:extent cx="5731510" cy="5100955"/>
+            <wp:effectExtent l="0" t="0" r="2540" b="4445"/>
+            <wp:docPr id="1" name="Picture 1"/>
             <wp:cNvGraphicFramePr>
               <a:graphicFrameLocks xmlns:a="http://schemas.openxmlformats.org/drawingml/2006/main" noChangeAspect="1"/>
             </wp:cNvGraphicFramePr>
@@ -958,7 +958,7 @@
                   <pic:spPr>
                     <a:xfrm>
                       <a:off x="0" y="0"/>
-                      <a:ext cx="5731510" cy="4348480"/>
+                      <a:ext cx="5731510" cy="5100955"/>
                     </a:xfrm>
                     <a:prstGeom prst="rect">
                       <a:avLst/>
@@ -982,7 +982,7 @@
 </file>
 
 <file path=word/numbering.xml><?xml version="1.0" encoding="utf-8"?>
-<w:numbering xmlns:wpc="http://schemas.microsoft.com/office/word/2010/wordprocessingCanvas" xmlns:cx="http://schemas.microsoft.com/office/drawing/2014/chartex" xmlns:cx1="http://schemas.microsoft.com/office/drawing/2015/9/8/chartex" xmlns:cx2="http://schemas.microsoft.com/office/drawing/2015/10/21/chartex" xmlns:cx3="http://schemas.microsoft.com/office/drawing/2016/5/9/chartex" xmlns:cx4="http://schemas.microsoft.com/office/drawing/2016/5/10/chartex" xmlns:cx5="http://schemas.microsoft.com/office/drawing/2016/5/11/chartex" xmlns:cx6="http://schemas.microsoft.com/office/drawing/2016/5/12/chartex" xmlns:cx7="http://schemas.microsoft.com/office/drawing/2016/5/13/chartex" xmlns:cx8="http://schemas.microsoft.com/office/drawing/2016/5/14/chartex" xmlns:mc="http://schemas.openxmlformats.org/markup-compatibility/2006" xmlns:aink="http://schemas.microsoft.com/office/drawing/2016/ink" xmlns:am3d="http://schemas.microsoft.com/office/drawing/2017/model3d" xmlns:o="urn:schemas-microsoft-com:office:office" xmlns:oel="http://schemas.microsoft.com/office/2019/extlst" xmlns:r="http://schemas.openxmlformats.org/officeDocument/2006/relationships" xmlns:m="http://schemas.openxmlformats.org/officeDocument/2006/math" xmlns:v="urn:schemas-microsoft-com:vml" xmlns:wp14="http://schemas.microsoft.com/office/word/2010/wordprocessingDrawing" xmlns:wp="http://schemas.openxmlformats.org/drawingml/2006/wordprocessingDrawing" xmlns:w10="urn:schemas-microsoft-com:office:word" xmlns:w="http://schemas.openxmlformats.org/wordprocessingml/2006/main" xmlns:w14="http://schemas.microsoft.com/office/word/2010/wordml" xmlns:w15="http://schemas.microsoft.com/office/word/2012/wordml" xmlns:w16cex="http://schemas.microsoft.com/office/word/2018/wordml/cex" xmlns:w16cid="http://schemas.microsoft.com/office/word/2016/wordml/cid" xmlns:w16="http://schemas.microsoft.com/office/word/2018/wordml" xmlns:w16du="http://schemas.microsoft.com/office/word/2023/wordml/word16du" xmlns:w16sdtdh="http://schemas.microsoft.com/office/word/2020/wordml/sdtdatahash" xmlns:w16se="http://schemas.microsoft.com/office/word/2015/wordml/symex" xmlns:wpg="http://schemas.microsoft.com/office/word/2010/wordprocessingGroup" xmlns:wpi="http://schemas.microsoft.com/office/word/2010/wordprocessingInk" xmlns:wne="http://schemas.microsoft.com/office/word/2006/wordml" xmlns:wps="http://schemas.microsoft.com/office/word/2010/wordprocessingShape" mc:Ignorable="w14 w15 w16se w16cid w16 w16cex w16sdtdh wp14">
+<w:numbering xmlns:wpc="http://schemas.microsoft.com/office/word/2010/wordprocessingCanvas" xmlns:cx="http://schemas.microsoft.com/office/drawing/2014/chartex" xmlns:cx1="http://schemas.microsoft.com/office/drawing/2015/9/8/chartex" xmlns:cx2="http://schemas.microsoft.com/office/drawing/2015/10/21/chartex" xmlns:cx3="http://schemas.microsoft.com/office/drawing/2016/5/9/chartex" xmlns:cx4="http://schemas.microsoft.com/office/drawing/2016/5/10/chartex" xmlns:cx5="http://schemas.microsoft.com/office/drawing/2016/5/11/chartex" xmlns:cx6="http://schemas.microsoft.com/office/drawing/2016/5/12/chartex" xmlns:cx7="http://schemas.microsoft.com/office/drawing/2016/5/13/chartex" xmlns:cx8="http://schemas.microsoft.com/office/drawing/2016/5/14/chartex" xmlns:mc="http://schemas.openxmlformats.org/markup-compatibility/2006" xmlns:aink="http://schemas.microsoft.com/office/drawing/2016/ink" xmlns:am3d="http://schemas.microsoft.com/office/drawing/2017/model3d" xmlns:o="urn:schemas-microsoft-com:office:office" xmlns:oel="http://schemas.microsoft.com/office/2019/extlst" xmlns:r="http://schemas.openxmlformats.org/officeDocument/2006/relationships" xmlns:m="http://schemas.openxmlformats.org/officeDocument/2006/math" xmlns:v="urn:schemas-microsoft-com:vml" xmlns:wp14="http://schemas.microsoft.com/office/word/2010/wordprocessingDrawing" xmlns:wp="http://schemas.openxmlformats.org/drawingml/2006/wordprocessingDrawing" xmlns:w10="urn:schemas-microsoft-com:office:word" xmlns:w="http://schemas.openxmlformats.org/wordprocessingml/2006/main" xmlns:w14="http://schemas.microsoft.com/office/word/2010/wordml" xmlns:w15="http://schemas.microsoft.com/office/word/2012/wordml" xmlns:w16cex="http://schemas.microsoft.com/office/word/2018/wordml/cex" xmlns:w16cid="http://schemas.microsoft.com/office/word/2016/wordml/cid" xmlns:w16="http://schemas.microsoft.com/office/word/2018/wordml" xmlns:w16sdtdh="http://schemas.microsoft.com/office/word/2020/wordml/sdtdatahash" xmlns:w16se="http://schemas.microsoft.com/office/word/2015/wordml/symex" xmlns:wpg="http://schemas.microsoft.com/office/word/2010/wordprocessingGroup" xmlns:wpi="http://schemas.microsoft.com/office/word/2010/wordprocessingInk" xmlns:wne="http://schemas.microsoft.com/office/word/2006/wordml" xmlns:wps="http://schemas.microsoft.com/office/word/2010/wordprocessingShape" mc:Ignorable="w14 w15 w16se w16cid w16 w16cex w16sdtdh wp14">
   <w:abstractNum w:abstractNumId="0" w15:restartNumberingAfterBreak="0">
     <w:nsid w:val="029A735B"/>
     <w:multiLevelType w:val="hybridMultilevel"/>

</xml_diff>

<commit_message>
amended architecture diagram on sharing mongo db for betting and result microservice
</commit_message>
<xml_diff>
--- a/Documentation/OasisBet.docx
+++ b/Documentation/OasisBet.docx
@@ -935,10 +935,10 @@
           <w:noProof/>
         </w:rPr>
         <w:drawing>
-          <wp:inline distT="0" distB="0" distL="0" distR="0" wp14:anchorId="486F9D11" wp14:editId="777AF41D">
-            <wp:extent cx="5731510" cy="5100955"/>
-            <wp:effectExtent l="0" t="0" r="2540" b="4445"/>
-            <wp:docPr id="1" name="Picture 1"/>
+          <wp:inline distT="0" distB="0" distL="0" distR="0" wp14:anchorId="3458CDC1" wp14:editId="44CA6FD5">
+            <wp:extent cx="5731510" cy="4403090"/>
+            <wp:effectExtent l="0" t="0" r="2540" b="0"/>
+            <wp:docPr id="958901084" name="Picture 1"/>
             <wp:cNvGraphicFramePr>
               <a:graphicFrameLocks xmlns:a="http://schemas.openxmlformats.org/drawingml/2006/main" noChangeAspect="1"/>
             </wp:cNvGraphicFramePr>
@@ -946,7 +946,7 @@
               <a:graphicData uri="http://schemas.openxmlformats.org/drawingml/2006/picture">
                 <pic:pic xmlns:pic="http://schemas.openxmlformats.org/drawingml/2006/picture">
                   <pic:nvPicPr>
-                    <pic:cNvPr id="1" name=""/>
+                    <pic:cNvPr id="958901084" name=""/>
                     <pic:cNvPicPr/>
                   </pic:nvPicPr>
                   <pic:blipFill>
@@ -958,7 +958,7 @@
                   <pic:spPr>
                     <a:xfrm>
                       <a:off x="0" y="0"/>
-                      <a:ext cx="5731510" cy="5100955"/>
+                      <a:ext cx="5731510" cy="4403090"/>
                     </a:xfrm>
                     <a:prstGeom prst="rect">
                       <a:avLst/>

</xml_diff>

<commit_message>
updated document with bet event syncing operation added diagram of bet event syncing operation
</commit_message>
<xml_diff>
--- a/Documentation/OasisBet.docx
+++ b/Documentation/OasisBet.docx
@@ -971,6 +971,124 @@
         </w:drawing>
       </w:r>
     </w:p>
+    <w:p>
+      <w:pPr>
+        <w:pStyle w:val="NoSpacing"/>
+      </w:pPr>
+    </w:p>
+    <w:p>
+      <w:pPr>
+        <w:rPr>
+          <w:rFonts w:asciiTheme="majorHAnsi" w:eastAsiaTheme="majorEastAsia" w:hAnsiTheme="majorHAnsi" w:cstheme="majorBidi"/>
+          <w:color w:val="2F5496" w:themeColor="accent1" w:themeShade="BF"/>
+          <w:sz w:val="26"/>
+          <w:szCs w:val="26"/>
+        </w:rPr>
+      </w:pPr>
+      <w:r>
+        <w:br w:type="page"/>
+      </w:r>
+    </w:p>
+    <w:p>
+      <w:pPr>
+        <w:pStyle w:val="Heading2"/>
+      </w:pPr>
+      <w:r>
+        <w:lastRenderedPageBreak/>
+        <w:t>Bet</w:t>
+      </w:r>
+      <w:r>
+        <w:t xml:space="preserve"> Events</w:t>
+      </w:r>
+      <w:r>
+        <w:t xml:space="preserve"> Syncing</w:t>
+      </w:r>
+    </w:p>
+    <w:p>
+      <w:pPr>
+        <w:rPr>
+          <w:rStyle w:val="Hyperlink"/>
+          <w:color w:val="auto"/>
+          <w:u w:val="none"/>
+        </w:rPr>
+      </w:pPr>
+      <w:r>
+        <w:t xml:space="preserve">When user do loads up the screen, i.e. calls “/odds/retrieve” API, the bet events syncing operation will take place. The objective of performing the bet events syncing operation is to map the available bet events retrieved from </w:t>
+      </w:r>
+      <w:hyperlink r:id="rId13" w:history="1">
+        <w:r>
+          <w:rPr>
+            <w:rStyle w:val="Hyperlink"/>
+          </w:rPr>
+          <w:t>https://the-odds-api.com/</w:t>
+        </w:r>
+      </w:hyperlink>
+      <w:r>
+        <w:rPr>
+          <w:rStyle w:val="Hyperlink"/>
+        </w:rPr>
+        <w:t xml:space="preserve"> </w:t>
+      </w:r>
+      <w:r>
+        <w:rPr>
+          <w:rStyle w:val="Hyperlink"/>
+          <w:color w:val="auto"/>
+          <w:u w:val="none"/>
+        </w:rPr>
+        <w:t>to the database</w:t>
+      </w:r>
+      <w:r>
+        <w:rPr>
+          <w:rStyle w:val="Hyperlink"/>
+          <w:color w:val="auto"/>
+          <w:u w:val="none"/>
+        </w:rPr>
+        <w:t>, and to delete any bet events that have ended in the database.</w:t>
+      </w:r>
+    </w:p>
+    <w:p>
+      <w:r>
+        <w:rPr>
+          <w:noProof/>
+        </w:rPr>
+        <w:drawing>
+          <wp:inline distT="0" distB="0" distL="0" distR="0" wp14:anchorId="2C84AC4F" wp14:editId="3111078A">
+            <wp:extent cx="6066845" cy="6496350"/>
+            <wp:effectExtent l="0" t="0" r="0" b="0"/>
+            <wp:docPr id="1319541071" name="Picture 1"/>
+            <wp:cNvGraphicFramePr>
+              <a:graphicFrameLocks xmlns:a="http://schemas.openxmlformats.org/drawingml/2006/main" noChangeAspect="1"/>
+            </wp:cNvGraphicFramePr>
+            <a:graphic xmlns:a="http://schemas.openxmlformats.org/drawingml/2006/main">
+              <a:graphicData uri="http://schemas.openxmlformats.org/drawingml/2006/picture">
+                <pic:pic xmlns:pic="http://schemas.openxmlformats.org/drawingml/2006/picture">
+                  <pic:nvPicPr>
+                    <pic:cNvPr id="1319541071" name=""/>
+                    <pic:cNvPicPr/>
+                  </pic:nvPicPr>
+                  <pic:blipFill>
+                    <a:blip r:embed="rId14"/>
+                    <a:stretch>
+                      <a:fillRect/>
+                    </a:stretch>
+                  </pic:blipFill>
+                  <pic:spPr>
+                    <a:xfrm>
+                      <a:off x="0" y="0"/>
+                      <a:ext cx="6069141" cy="6498808"/>
+                    </a:xfrm>
+                    <a:prstGeom prst="rect">
+                      <a:avLst/>
+                    </a:prstGeom>
+                  </pic:spPr>
+                </pic:pic>
+              </a:graphicData>
+            </a:graphic>
+          </wp:inline>
+        </w:drawing>
+      </w:r>
+    </w:p>
+    <w:p/>
     <w:sectPr>
       <w:pgSz w:w="11906" w:h="16838"/>
       <w:pgMar w:top="1440" w:right="1440" w:bottom="1440" w:left="1440" w:header="708" w:footer="708" w:gutter="0"/>

</xml_diff>

<commit_message>
added result syncing diagram
</commit_message>
<xml_diff>
--- a/Documentation/OasisBet.docx
+++ b/Documentation/OasisBet.docx
@@ -1013,7 +1013,13 @@
         </w:rPr>
       </w:pPr>
       <w:r>
-        <w:t xml:space="preserve">When user do loads up the screen, i.e. calls “/odds/retrieve” API, the bet events syncing operation will take place. The objective of performing the bet events syncing operation is to map the available bet events retrieved from </w:t>
+        <w:t xml:space="preserve">When user do loads up the screen, </w:t>
+      </w:r>
+      <w:r>
+        <w:t>i.e.,</w:t>
+      </w:r>
+      <w:r>
+        <w:t xml:space="preserve"> calls “/odds/retrieve” API, the bet events syncing operation will take place. The objective of performing the bet events syncing operation is to map the available bet events retrieved from </w:t>
       </w:r>
       <w:hyperlink r:id="rId13" w:history="1">
         <w:r>

</xml_diff>

<commit_message>
added account bet trx update process diagram added account bet trx update process diagram into document
</commit_message>
<xml_diff>
--- a/Documentation/OasisBet.docx
+++ b/Documentation/OasisBet.docx
@@ -1111,6 +1111,222 @@
               </a:graphicData>
             </a:graphic>
           </wp:inline>
+        </w:drawing>
+      </w:r>
+    </w:p>
+    <w:p>
+      <w:r>
+        <w:br w:type="page"/>
+      </w:r>
+    </w:p>
+    <w:p>
+      <w:pPr>
+        <w:pStyle w:val="Heading2"/>
+      </w:pPr>
+      <w:r>
+        <w:lastRenderedPageBreak/>
+        <w:t>Result</w:t>
+      </w:r>
+      <w:r>
+        <w:t xml:space="preserve"> Events Syncing</w:t>
+      </w:r>
+    </w:p>
+    <w:p>
+      <w:r>
+        <w:t xml:space="preserve">Job will be triggered everyday at 9am to trigger the result events syncing to update the available results. Results retrieved will be from 3 days ago to current date and time. </w:t>
+      </w:r>
+    </w:p>
+    <w:p>
+      <w:r>
+        <w:rPr>
+          <w:noProof/>
+        </w:rPr>
+        <w:drawing>
+          <wp:anchor distT="0" distB="0" distL="114300" distR="114300" simplePos="0" relativeHeight="251658240" behindDoc="1" locked="0" layoutInCell="1" allowOverlap="1" wp14:anchorId="5BC34E78" wp14:editId="5B2D4E81">
+            <wp:simplePos x="0" y="0"/>
+            <wp:positionH relativeFrom="column">
+              <wp:posOffset>1352550</wp:posOffset>
+            </wp:positionH>
+            <wp:positionV relativeFrom="paragraph">
+              <wp:posOffset>213360</wp:posOffset>
+            </wp:positionV>
+            <wp:extent cx="3200400" cy="3169146"/>
+            <wp:effectExtent l="0" t="0" r="0" b="0"/>
+            <wp:wrapNone/>
+            <wp:docPr id="164420395" name="Picture 1"/>
+            <wp:cNvGraphicFramePr>
+              <a:graphicFrameLocks xmlns:a="http://schemas.openxmlformats.org/drawingml/2006/main" noChangeAspect="1"/>
+            </wp:cNvGraphicFramePr>
+            <a:graphic xmlns:a="http://schemas.openxmlformats.org/drawingml/2006/main">
+              <a:graphicData uri="http://schemas.openxmlformats.org/drawingml/2006/picture">
+                <pic:pic xmlns:pic="http://schemas.openxmlformats.org/drawingml/2006/picture">
+                  <pic:nvPicPr>
+                    <pic:cNvPr id="164420395" name=""/>
+                    <pic:cNvPicPr/>
+                  </pic:nvPicPr>
+                  <pic:blipFill>
+                    <a:blip r:embed="rId15">
+                      <a:extLst>
+                        <a:ext uri="{28A0092B-C50C-407E-A947-70E740481C1C}">
+                          <a14:useLocalDpi xmlns:a14="http://schemas.microsoft.com/office/drawing/2010/main" val="0"/>
+                        </a:ext>
+                      </a:extLst>
+                    </a:blip>
+                    <a:stretch>
+                      <a:fillRect/>
+                    </a:stretch>
+                  </pic:blipFill>
+                  <pic:spPr>
+                    <a:xfrm>
+                      <a:off x="0" y="0"/>
+                      <a:ext cx="3200400" cy="3169146"/>
+                    </a:xfrm>
+                    <a:prstGeom prst="rect">
+                      <a:avLst/>
+                    </a:prstGeom>
+                  </pic:spPr>
+                </pic:pic>
+              </a:graphicData>
+            </a:graphic>
+            <wp14:sizeRelH relativeFrom="page">
+              <wp14:pctWidth>0</wp14:pctWidth>
+            </wp14:sizeRelH>
+            <wp14:sizeRelV relativeFrom="page">
+              <wp14:pctHeight>0</wp14:pctHeight>
+            </wp14:sizeRelV>
+          </wp:anchor>
+        </w:drawing>
+      </w:r>
+    </w:p>
+    <w:p/>
+    <w:p/>
+    <w:p/>
+    <w:p/>
+    <w:p/>
+    <w:p/>
+    <w:p/>
+    <w:p/>
+    <w:p/>
+    <w:p/>
+    <w:p/>
+    <w:p>
+      <w:pPr>
+        <w:rPr>
+          <w:rFonts w:asciiTheme="majorHAnsi" w:eastAsiaTheme="majorEastAsia" w:hAnsiTheme="majorHAnsi" w:cstheme="majorBidi"/>
+          <w:color w:val="2F5496" w:themeColor="accent1" w:themeShade="BF"/>
+          <w:sz w:val="26"/>
+          <w:szCs w:val="26"/>
+        </w:rPr>
+      </w:pPr>
+      <w:r>
+        <w:br w:type="page"/>
+      </w:r>
+    </w:p>
+    <w:p>
+      <w:pPr>
+        <w:pStyle w:val="Heading2"/>
+      </w:pPr>
+      <w:r>
+        <w:lastRenderedPageBreak/>
+        <w:t>Account Bet Transaction Update</w:t>
+      </w:r>
+    </w:p>
+    <w:p>
+      <w:r>
+        <w:t xml:space="preserve">Job will be triggered </w:t>
+      </w:r>
+      <w:proofErr w:type="spellStart"/>
+      <w:r>
+        <w:t>everyday</w:t>
+      </w:r>
+      <w:proofErr w:type="spellEnd"/>
+      <w:r>
+        <w:t xml:space="preserve"> at </w:t>
+      </w:r>
+      <w:r>
+        <w:t>10</w:t>
+      </w:r>
+      <w:r>
+        <w:t>am</w:t>
+      </w:r>
+      <w:r>
+        <w:t xml:space="preserve"> update bet transactions against the result of events</w:t>
+      </w:r>
+      <w:r>
+        <w:t>.</w:t>
+      </w:r>
+      <w:r>
+        <w:t xml:space="preserve"> </w:t>
+      </w:r>
+      <w:r>
+        <w:t>The event results will be retrieved from the Result Microservice via the Result Proxy in Account Microservice. All unsettled bets will be checked against the result events that were completed. Bet winnings</w:t>
+      </w:r>
+      <w:r>
+        <w:t xml:space="preserve"> will be credited and updated into user accounts</w:t>
+      </w:r>
+      <w:r>
+        <w:t xml:space="preserve">. </w:t>
+      </w:r>
+    </w:p>
+    <w:p>
+      <w:r>
+        <w:rPr>
+          <w:noProof/>
+        </w:rPr>
+        <w:drawing>
+          <wp:anchor distT="0" distB="0" distL="114300" distR="114300" simplePos="0" relativeHeight="251659264" behindDoc="1" locked="0" layoutInCell="1" allowOverlap="1" wp14:anchorId="32B54FD0" wp14:editId="335E0EA1">
+            <wp:simplePos x="0" y="0"/>
+            <wp:positionH relativeFrom="column">
+              <wp:posOffset>571500</wp:posOffset>
+            </wp:positionH>
+            <wp:positionV relativeFrom="paragraph">
+              <wp:posOffset>43180</wp:posOffset>
+            </wp:positionV>
+            <wp:extent cx="4466916" cy="5035550"/>
+            <wp:effectExtent l="0" t="0" r="0" b="0"/>
+            <wp:wrapNone/>
+            <wp:docPr id="1589091947" name="Picture 1"/>
+            <wp:cNvGraphicFramePr>
+              <a:graphicFrameLocks xmlns:a="http://schemas.openxmlformats.org/drawingml/2006/main" noChangeAspect="1"/>
+            </wp:cNvGraphicFramePr>
+            <a:graphic xmlns:a="http://schemas.openxmlformats.org/drawingml/2006/main">
+              <a:graphicData uri="http://schemas.openxmlformats.org/drawingml/2006/picture">
+                <pic:pic xmlns:pic="http://schemas.openxmlformats.org/drawingml/2006/picture">
+                  <pic:nvPicPr>
+                    <pic:cNvPr id="1589091947" name=""/>
+                    <pic:cNvPicPr/>
+                  </pic:nvPicPr>
+                  <pic:blipFill>
+                    <a:blip r:embed="rId16">
+                      <a:extLst>
+                        <a:ext uri="{28A0092B-C50C-407E-A947-70E740481C1C}">
+                          <a14:useLocalDpi xmlns:a14="http://schemas.microsoft.com/office/drawing/2010/main" val="0"/>
+                        </a:ext>
+                      </a:extLst>
+                    </a:blip>
+                    <a:stretch>
+                      <a:fillRect/>
+                    </a:stretch>
+                  </pic:blipFill>
+                  <pic:spPr>
+                    <a:xfrm>
+                      <a:off x="0" y="0"/>
+                      <a:ext cx="4466916" cy="5035550"/>
+                    </a:xfrm>
+                    <a:prstGeom prst="rect">
+                      <a:avLst/>
+                    </a:prstGeom>
+                  </pic:spPr>
+                </pic:pic>
+              </a:graphicData>
+            </a:graphic>
+            <wp14:sizeRelH relativeFrom="page">
+              <wp14:pctWidth>0</wp14:pctWidth>
+            </wp14:sizeRelH>
+            <wp14:sizeRelV relativeFrom="page">
+              <wp14:pctHeight>0</wp14:pctHeight>
+            </wp14:sizeRelV>
+          </wp:anchor>
         </w:drawing>
       </w:r>
     </w:p>
@@ -6089,6 +6305,7 @@
   <w:style w:type="paragraph" w:default="1" w:styleId="Normal">
     <w:name w:val="Normal"/>
     <w:qFormat/>
+    <w:rsid w:val="00952321"/>
   </w:style>
   <w:style w:type="paragraph" w:styleId="Heading1">
     <w:name w:val="heading 1"/>

</xml_diff>

<commit_message>
added update tb_bet_trx table in diagram and document
</commit_message>
<xml_diff>
--- a/Documentation/OasisBet.docx
+++ b/Documentation/OasisBet.docx
@@ -1232,6 +1232,11 @@
       </w:r>
     </w:p>
     <w:p>
+      <w:pPr>
+        <w:rPr>
+          <w:noProof/>
+        </w:rPr>
+      </w:pPr>
       <w:r>
         <w:t xml:space="preserve">Job will be triggered </w:t>
       </w:r>
@@ -1274,18 +1279,18 @@
           <w:noProof/>
         </w:rPr>
         <w:drawing>
-          <wp:anchor distT="0" distB="0" distL="114300" distR="114300" simplePos="0" relativeHeight="251659264" behindDoc="1" locked="0" layoutInCell="1" allowOverlap="1" wp14:anchorId="32B54FD0" wp14:editId="335E0EA1">
+          <wp:anchor distT="0" distB="0" distL="114300" distR="114300" simplePos="0" relativeHeight="251659264" behindDoc="1" locked="0" layoutInCell="1" allowOverlap="1" wp14:anchorId="03A33627" wp14:editId="00567A86">
             <wp:simplePos x="0" y="0"/>
-            <wp:positionH relativeFrom="column">
-              <wp:posOffset>571500</wp:posOffset>
+            <wp:positionH relativeFrom="margin">
+              <wp:align>center</wp:align>
             </wp:positionH>
             <wp:positionV relativeFrom="paragraph">
-              <wp:posOffset>43180</wp:posOffset>
+              <wp:posOffset>36830</wp:posOffset>
             </wp:positionV>
-            <wp:extent cx="4466916" cy="5035550"/>
-            <wp:effectExtent l="0" t="0" r="0" b="0"/>
+            <wp:extent cx="5187950" cy="5749508"/>
+            <wp:effectExtent l="0" t="0" r="0" b="3810"/>
             <wp:wrapNone/>
-            <wp:docPr id="1589091947" name="Picture 1"/>
+            <wp:docPr id="1028396408" name="Picture 1"/>
             <wp:cNvGraphicFramePr>
               <a:graphicFrameLocks xmlns:a="http://schemas.openxmlformats.org/drawingml/2006/main" noChangeAspect="1"/>
             </wp:cNvGraphicFramePr>
@@ -1293,7 +1298,7 @@
               <a:graphicData uri="http://schemas.openxmlformats.org/drawingml/2006/picture">
                 <pic:pic xmlns:pic="http://schemas.openxmlformats.org/drawingml/2006/picture">
                   <pic:nvPicPr>
-                    <pic:cNvPr id="1589091947" name=""/>
+                    <pic:cNvPr id="1028396408" name=""/>
                     <pic:cNvPicPr/>
                   </pic:nvPicPr>
                   <pic:blipFill>
@@ -1311,7 +1316,7 @@
                   <pic:spPr>
                     <a:xfrm>
                       <a:off x="0" y="0"/>
-                      <a:ext cx="4466916" cy="5035550"/>
+                      <a:ext cx="5187950" cy="5749508"/>
                     </a:xfrm>
                     <a:prstGeom prst="rect">
                       <a:avLst/>

</xml_diff>

<commit_message>
amended document and diagrams to cater 20 characters for trx_id columns
</commit_message>
<xml_diff>
--- a/Documentation/OasisBet.docx
+++ b/Documentation/OasisBet.docx
@@ -812,10 +812,18 @@
           <w:noProof/>
         </w:rPr>
         <w:drawing>
-          <wp:inline distT="0" distB="0" distL="0" distR="0" wp14:anchorId="195CC052" wp14:editId="5A59DC4F">
-            <wp:extent cx="5731510" cy="5033645"/>
-            <wp:effectExtent l="0" t="0" r="2540" b="0"/>
-            <wp:docPr id="1214437550" name="Picture 1"/>
+          <wp:anchor distT="0" distB="0" distL="114300" distR="114300" simplePos="0" relativeHeight="251661312" behindDoc="1" locked="0" layoutInCell="1" allowOverlap="1" wp14:anchorId="469FEE6E" wp14:editId="3C663475">
+            <wp:simplePos x="0" y="0"/>
+            <wp:positionH relativeFrom="column">
+              <wp:posOffset>6350</wp:posOffset>
+            </wp:positionH>
+            <wp:positionV relativeFrom="paragraph">
+              <wp:posOffset>118745</wp:posOffset>
+            </wp:positionV>
+            <wp:extent cx="5731510" cy="5060315"/>
+            <wp:effectExtent l="0" t="0" r="2540" b="6985"/>
+            <wp:wrapNone/>
+            <wp:docPr id="215479741" name="Picture 1"/>
             <wp:cNvGraphicFramePr>
               <a:graphicFrameLocks xmlns:a="http://schemas.openxmlformats.org/drawingml/2006/main" noChangeAspect="1"/>
             </wp:cNvGraphicFramePr>
@@ -823,11 +831,17 @@
               <a:graphicData uri="http://schemas.openxmlformats.org/drawingml/2006/picture">
                 <pic:pic xmlns:pic="http://schemas.openxmlformats.org/drawingml/2006/picture">
                   <pic:nvPicPr>
-                    <pic:cNvPr id="1214437550" name=""/>
+                    <pic:cNvPr id="215479741" name=""/>
                     <pic:cNvPicPr/>
                   </pic:nvPicPr>
                   <pic:blipFill>
-                    <a:blip r:embed="rId10"/>
+                    <a:blip r:embed="rId10">
+                      <a:extLst>
+                        <a:ext uri="{28A0092B-C50C-407E-A947-70E740481C1C}">
+                          <a14:useLocalDpi xmlns:a14="http://schemas.microsoft.com/office/drawing/2010/main" val="0"/>
+                        </a:ext>
+                      </a:extLst>
+                    </a:blip>
                     <a:stretch>
                       <a:fillRect/>
                     </a:stretch>
@@ -835,7 +849,7 @@
                   <pic:spPr>
                     <a:xfrm>
                       <a:off x="0" y="0"/>
-                      <a:ext cx="5731510" cy="5033645"/>
+                      <a:ext cx="5731510" cy="5060315"/>
                     </a:xfrm>
                     <a:prstGeom prst="rect">
                       <a:avLst/>
@@ -844,11 +858,22 @@
                 </pic:pic>
               </a:graphicData>
             </a:graphic>
-          </wp:inline>
+            <wp14:sizeRelH relativeFrom="page">
+              <wp14:pctWidth>0</wp14:pctWidth>
+            </wp14:sizeRelH>
+            <wp14:sizeRelV relativeFrom="page">
+              <wp14:pctHeight>0</wp14:pctHeight>
+            </wp14:sizeRelV>
+          </wp:anchor>
         </w:drawing>
       </w:r>
     </w:p>
     <w:p>
+      <w:r>
+        <w:br w:type="page"/>
+      </w:r>
+    </w:p>
+    <w:p>
       <w:pPr>
         <w:pStyle w:val="NoSpacing"/>
       </w:pPr>
@@ -858,23 +883,40 @@
         <w:pStyle w:val="Heading2"/>
       </w:pPr>
       <w:r>
-        <w:lastRenderedPageBreak/>
         <w:t>ER-Diagram:</w:t>
       </w:r>
     </w:p>
     <w:p>
       <w:pPr>
         <w:pStyle w:val="NoSpacing"/>
+      </w:pPr>
+    </w:p>
+    <w:p>
+      <w:pPr>
+        <w:rPr>
+          <w:rFonts w:asciiTheme="majorHAnsi" w:eastAsiaTheme="majorEastAsia" w:hAnsiTheme="majorHAnsi" w:cstheme="majorBidi"/>
+          <w:color w:val="2F5496" w:themeColor="accent1" w:themeShade="BF"/>
+          <w:sz w:val="26"/>
+          <w:szCs w:val="26"/>
+        </w:rPr>
       </w:pPr>
       <w:r>
         <w:rPr>
           <w:noProof/>
         </w:rPr>
         <w:drawing>
-          <wp:inline distT="0" distB="0" distL="0" distR="0" wp14:anchorId="711F0855" wp14:editId="1D6153FE">
-            <wp:extent cx="5731510" cy="5155565"/>
-            <wp:effectExtent l="0" t="0" r="2540" b="6985"/>
-            <wp:docPr id="619047915" name="Picture 1"/>
+          <wp:anchor distT="0" distB="0" distL="114300" distR="114300" simplePos="0" relativeHeight="251660288" behindDoc="1" locked="0" layoutInCell="1" allowOverlap="1" wp14:anchorId="4619453A" wp14:editId="031DAEEC">
+            <wp:simplePos x="0" y="0"/>
+            <wp:positionH relativeFrom="margin">
+              <wp:posOffset>463550</wp:posOffset>
+            </wp:positionH>
+            <wp:positionV relativeFrom="paragraph">
+              <wp:posOffset>6350</wp:posOffset>
+            </wp:positionV>
+            <wp:extent cx="4722967" cy="4502150"/>
+            <wp:effectExtent l="0" t="0" r="1905" b="0"/>
+            <wp:wrapNone/>
+            <wp:docPr id="1082792502" name="Picture 1"/>
             <wp:cNvGraphicFramePr>
               <a:graphicFrameLocks xmlns:a="http://schemas.openxmlformats.org/drawingml/2006/main" noChangeAspect="1"/>
             </wp:cNvGraphicFramePr>
@@ -882,11 +924,17 @@
               <a:graphicData uri="http://schemas.openxmlformats.org/drawingml/2006/picture">
                 <pic:pic xmlns:pic="http://schemas.openxmlformats.org/drawingml/2006/picture">
                   <pic:nvPicPr>
-                    <pic:cNvPr id="619047915" name=""/>
+                    <pic:cNvPr id="1082792502" name=""/>
                     <pic:cNvPicPr/>
                   </pic:nvPicPr>
                   <pic:blipFill>
-                    <a:blip r:embed="rId11"/>
+                    <a:blip r:embed="rId11">
+                      <a:extLst>
+                        <a:ext uri="{28A0092B-C50C-407E-A947-70E740481C1C}">
+                          <a14:useLocalDpi xmlns:a14="http://schemas.microsoft.com/office/drawing/2010/main" val="0"/>
+                        </a:ext>
+                      </a:extLst>
+                    </a:blip>
                     <a:stretch>
                       <a:fillRect/>
                     </a:stretch>
@@ -894,7 +942,7 @@
                   <pic:spPr>
                     <a:xfrm>
                       <a:off x="0" y="0"/>
-                      <a:ext cx="5731510" cy="5155565"/>
+                      <a:ext cx="4722967" cy="4502150"/>
                     </a:xfrm>
                     <a:prstGeom prst="rect">
                       <a:avLst/>
@@ -903,19 +951,15 @@
                 </pic:pic>
               </a:graphicData>
             </a:graphic>
-          </wp:inline>
+            <wp14:sizeRelH relativeFrom="page">
+              <wp14:pctWidth>0</wp14:pctWidth>
+            </wp14:sizeRelH>
+            <wp14:sizeRelV relativeFrom="page">
+              <wp14:pctHeight>0</wp14:pctHeight>
+            </wp14:sizeRelV>
+          </wp:anchor>
         </w:drawing>
       </w:r>
-    </w:p>
-    <w:p>
-      <w:pPr>
-        <w:rPr>
-          <w:rFonts w:asciiTheme="majorHAnsi" w:eastAsiaTheme="majorEastAsia" w:hAnsiTheme="majorHAnsi" w:cstheme="majorBidi"/>
-          <w:color w:val="2F5496" w:themeColor="accent1" w:themeShade="BF"/>
-          <w:sz w:val="26"/>
-          <w:szCs w:val="26"/>
-        </w:rPr>
-      </w:pPr>
       <w:r>
         <w:br w:type="page"/>
       </w:r>
@@ -1125,10 +1169,7 @@
       </w:pPr>
       <w:r>
         <w:lastRenderedPageBreak/>
-        <w:t>Result</w:t>
-      </w:r>
-      <w:r>
-        <w:t xml:space="preserve"> Events Syncing</w:t>
+        <w:t>Result Events Syncing</w:t>
       </w:r>
     </w:p>
     <w:p>
@@ -1246,31 +1287,13 @@
       </w:r>
       <w:proofErr w:type="spellEnd"/>
       <w:r>
-        <w:t xml:space="preserve"> at </w:t>
-      </w:r>
-      <w:r>
-        <w:t>10</w:t>
-      </w:r>
-      <w:r>
-        <w:t>am</w:t>
-      </w:r>
-      <w:r>
-        <w:t xml:space="preserve"> update bet transactions against the result of events</w:t>
-      </w:r>
-      <w:r>
-        <w:t>.</w:t>
-      </w:r>
-      <w:r>
-        <w:t xml:space="preserve"> </w:t>
+        <w:t xml:space="preserve"> at 10am update bet transactions against the result of events. </w:t>
       </w:r>
       <w:r>
         <w:t>The event results will be retrieved from the Result Microservice via the Result Proxy in Account Microservice. All unsettled bets will be checked against the result events that were completed. Bet winnings</w:t>
       </w:r>
       <w:r>
-        <w:t xml:space="preserve"> will be credited and updated into user accounts</w:t>
-      </w:r>
-      <w:r>
-        <w:t xml:space="preserve">. </w:t>
+        <w:t xml:space="preserve"> will be credited and updated into user accounts. </w:t>
       </w:r>
     </w:p>
     <w:p>

</xml_diff>

<commit_message>
updated document on amending column name from completed_dt to last_updated_dt
</commit_message>
<xml_diff>
--- a/Documentation/OasisBet.docx
+++ b/Documentation/OasisBet.docx
@@ -890,33 +890,23 @@
       <w:pPr>
         <w:pStyle w:val="NoSpacing"/>
       </w:pPr>
-    </w:p>
-    <w:p>
-      <w:pPr>
-        <w:rPr>
-          <w:rFonts w:asciiTheme="majorHAnsi" w:eastAsiaTheme="majorEastAsia" w:hAnsiTheme="majorHAnsi" w:cstheme="majorBidi"/>
-          <w:color w:val="2F5496" w:themeColor="accent1" w:themeShade="BF"/>
-          <w:sz w:val="26"/>
-          <w:szCs w:val="26"/>
-        </w:rPr>
-      </w:pPr>
       <w:r>
         <w:rPr>
           <w:noProof/>
         </w:rPr>
         <w:drawing>
-          <wp:anchor distT="0" distB="0" distL="114300" distR="114300" simplePos="0" relativeHeight="251660288" behindDoc="1" locked="0" layoutInCell="1" allowOverlap="1" wp14:anchorId="4619453A" wp14:editId="031DAEEC">
+          <wp:anchor distT="0" distB="0" distL="114300" distR="114300" simplePos="0" relativeHeight="251662336" behindDoc="1" locked="0" layoutInCell="1" allowOverlap="1" wp14:anchorId="5C6269B4" wp14:editId="67A899DE">
             <wp:simplePos x="0" y="0"/>
             <wp:positionH relativeFrom="margin">
-              <wp:posOffset>463550</wp:posOffset>
+              <wp:align>center</wp:align>
             </wp:positionH>
             <wp:positionV relativeFrom="paragraph">
-              <wp:posOffset>6350</wp:posOffset>
+              <wp:posOffset>164465</wp:posOffset>
             </wp:positionV>
-            <wp:extent cx="4722967" cy="4502150"/>
-            <wp:effectExtent l="0" t="0" r="1905" b="0"/>
+            <wp:extent cx="4705350" cy="5193297"/>
+            <wp:effectExtent l="0" t="0" r="0" b="7620"/>
             <wp:wrapNone/>
-            <wp:docPr id="1082792502" name="Picture 1"/>
+            <wp:docPr id="1269450219" name="Picture 1"/>
             <wp:cNvGraphicFramePr>
               <a:graphicFrameLocks xmlns:a="http://schemas.openxmlformats.org/drawingml/2006/main" noChangeAspect="1"/>
             </wp:cNvGraphicFramePr>
@@ -924,7 +914,7 @@
               <a:graphicData uri="http://schemas.openxmlformats.org/drawingml/2006/picture">
                 <pic:pic xmlns:pic="http://schemas.openxmlformats.org/drawingml/2006/picture">
                   <pic:nvPicPr>
-                    <pic:cNvPr id="1082792502" name=""/>
+                    <pic:cNvPr id="1269450219" name=""/>
                     <pic:cNvPicPr/>
                   </pic:nvPicPr>
                   <pic:blipFill>
@@ -942,7 +932,7 @@
                   <pic:spPr>
                     <a:xfrm>
                       <a:off x="0" y="0"/>
-                      <a:ext cx="4722967" cy="4502150"/>
+                      <a:ext cx="4705350" cy="5193297"/>
                     </a:xfrm>
                     <a:prstGeom prst="rect">
                       <a:avLst/>
@@ -960,6 +950,16 @@
           </wp:anchor>
         </w:drawing>
       </w:r>
+    </w:p>
+    <w:p>
+      <w:pPr>
+        <w:rPr>
+          <w:rFonts w:asciiTheme="majorHAnsi" w:eastAsiaTheme="majorEastAsia" w:hAnsiTheme="majorHAnsi" w:cstheme="majorBidi"/>
+          <w:color w:val="2F5496" w:themeColor="accent1" w:themeShade="BF"/>
+          <w:sz w:val="26"/>
+          <w:szCs w:val="26"/>
+        </w:rPr>
+      </w:pPr>
       <w:r>
         <w:br w:type="page"/>
       </w:r>
@@ -1177,24 +1177,25 @@
         <w:t xml:space="preserve">Job will be triggered everyday at 9am to trigger the result events syncing to update the available results. Results retrieved will be from 3 days ago to current date and time. </w:t>
       </w:r>
     </w:p>
+    <w:p/>
     <w:p>
       <w:r>
         <w:rPr>
           <w:noProof/>
         </w:rPr>
         <w:drawing>
-          <wp:anchor distT="0" distB="0" distL="114300" distR="114300" simplePos="0" relativeHeight="251658240" behindDoc="1" locked="0" layoutInCell="1" allowOverlap="1" wp14:anchorId="5BC34E78" wp14:editId="5B2D4E81">
+          <wp:anchor distT="0" distB="0" distL="114300" distR="114300" simplePos="0" relativeHeight="251663360" behindDoc="1" locked="0" layoutInCell="1" allowOverlap="1" wp14:anchorId="1A11C198" wp14:editId="2DF4085C">
             <wp:simplePos x="0" y="0"/>
-            <wp:positionH relativeFrom="column">
-              <wp:posOffset>1352550</wp:posOffset>
+            <wp:positionH relativeFrom="margin">
+              <wp:posOffset>908050</wp:posOffset>
             </wp:positionH>
             <wp:positionV relativeFrom="paragraph">
-              <wp:posOffset>213360</wp:posOffset>
+              <wp:posOffset>272415</wp:posOffset>
             </wp:positionV>
-            <wp:extent cx="3200400" cy="3169146"/>
-            <wp:effectExtent l="0" t="0" r="0" b="0"/>
+            <wp:extent cx="3625850" cy="4015346"/>
+            <wp:effectExtent l="0" t="0" r="0" b="4445"/>
             <wp:wrapNone/>
-            <wp:docPr id="164420395" name="Picture 1"/>
+            <wp:docPr id="510929466" name="Picture 1"/>
             <wp:cNvGraphicFramePr>
               <a:graphicFrameLocks xmlns:a="http://schemas.openxmlformats.org/drawingml/2006/main" noChangeAspect="1"/>
             </wp:cNvGraphicFramePr>
@@ -1202,7 +1203,7 @@
               <a:graphicData uri="http://schemas.openxmlformats.org/drawingml/2006/picture">
                 <pic:pic xmlns:pic="http://schemas.openxmlformats.org/drawingml/2006/picture">
                   <pic:nvPicPr>
-                    <pic:cNvPr id="164420395" name=""/>
+                    <pic:cNvPr id="510929466" name=""/>
                     <pic:cNvPicPr/>
                   </pic:nvPicPr>
                   <pic:blipFill>
@@ -1220,7 +1221,7 @@
                   <pic:spPr>
                     <a:xfrm>
                       <a:off x="0" y="0"/>
-                      <a:ext cx="3200400" cy="3169146"/>
+                      <a:ext cx="3625850" cy="4015346"/>
                     </a:xfrm>
                     <a:prstGeom prst="rect">
                       <a:avLst/>
@@ -1239,7 +1240,6 @@
         </w:drawing>
       </w:r>
     </w:p>
-    <w:p/>
     <w:p/>
     <w:p/>
     <w:p/>

</xml_diff>

<commit_message>
updated account bet trx update job diagram and document
</commit_message>
<xml_diff>
--- a/Documentation/OasisBet.docx
+++ b/Documentation/OasisBet.docx
@@ -1279,15 +1279,7 @@
         </w:rPr>
       </w:pPr>
       <w:r>
-        <w:t xml:space="preserve">Job will be triggered </w:t>
-      </w:r>
-      <w:proofErr w:type="spellStart"/>
-      <w:r>
-        <w:t>everyday</w:t>
-      </w:r>
-      <w:proofErr w:type="spellEnd"/>
-      <w:r>
-        <w:t xml:space="preserve"> at 10am update bet transactions against the result of events. </w:t>
+        <w:t xml:space="preserve">Job will be triggered everyday at 10am update bet transactions against the result of events. </w:t>
       </w:r>
       <w:r>
         <w:t>The event results will be retrieved from the Result Microservice via the Result Proxy in Account Microservice. All unsettled bets will be checked against the result events that were completed. Bet winnings</w:t>
@@ -1302,18 +1294,18 @@
           <w:noProof/>
         </w:rPr>
         <w:drawing>
-          <wp:anchor distT="0" distB="0" distL="114300" distR="114300" simplePos="0" relativeHeight="251659264" behindDoc="1" locked="0" layoutInCell="1" allowOverlap="1" wp14:anchorId="03A33627" wp14:editId="00567A86">
+          <wp:anchor distT="0" distB="0" distL="114300" distR="114300" simplePos="0" relativeHeight="251664384" behindDoc="1" locked="0" layoutInCell="1" allowOverlap="1" wp14:anchorId="72ED3D18" wp14:editId="3E65C36A">
             <wp:simplePos x="0" y="0"/>
             <wp:positionH relativeFrom="margin">
-              <wp:align>center</wp:align>
+              <wp:posOffset>302260</wp:posOffset>
             </wp:positionH>
             <wp:positionV relativeFrom="paragraph">
-              <wp:posOffset>36830</wp:posOffset>
+              <wp:posOffset>220980</wp:posOffset>
             </wp:positionV>
-            <wp:extent cx="5187950" cy="5749508"/>
-            <wp:effectExtent l="0" t="0" r="0" b="3810"/>
+            <wp:extent cx="5009242" cy="5593080"/>
+            <wp:effectExtent l="0" t="0" r="1270" b="7620"/>
             <wp:wrapNone/>
-            <wp:docPr id="1028396408" name="Picture 1"/>
+            <wp:docPr id="1036798905" name="Picture 1"/>
             <wp:cNvGraphicFramePr>
               <a:graphicFrameLocks xmlns:a="http://schemas.openxmlformats.org/drawingml/2006/main" noChangeAspect="1"/>
             </wp:cNvGraphicFramePr>
@@ -1321,7 +1313,7 @@
               <a:graphicData uri="http://schemas.openxmlformats.org/drawingml/2006/picture">
                 <pic:pic xmlns:pic="http://schemas.openxmlformats.org/drawingml/2006/picture">
                   <pic:nvPicPr>
-                    <pic:cNvPr id="1028396408" name=""/>
+                    <pic:cNvPr id="1036798905" name=""/>
                     <pic:cNvPicPr/>
                   </pic:nvPicPr>
                   <pic:blipFill>
@@ -1339,7 +1331,7 @@
                   <pic:spPr>
                     <a:xfrm>
                       <a:off x="0" y="0"/>
-                      <a:ext cx="5187950" cy="5749508"/>
+                      <a:ext cx="5009242" cy="5593080"/>
                     </a:xfrm>
                     <a:prstGeom prst="rect">
                       <a:avLst/>

</xml_diff>

<commit_message>
updated syncAllBetEvents diagram and document added completed and create_dt fields in sports_event_mapping table included logics to incorporate the addition of 2 new columns above.
</commit_message>
<xml_diff>
--- a/Documentation/OasisBet.docx
+++ b/Documentation/OasisBet.docx
@@ -6,11 +6,9 @@
       <w:pPr>
         <w:pStyle w:val="Heading1"/>
       </w:pPr>
-      <w:proofErr w:type="spellStart"/>
       <w:r>
         <w:t>OasisBet</w:t>
       </w:r>
-      <w:proofErr w:type="spellEnd"/>
       <w:r>
         <w:t xml:space="preserve"> Sport Betting Platform</w:t>
       </w:r>
@@ -34,19 +32,15 @@
       </w:r>
     </w:p>
     <w:p>
-      <w:proofErr w:type="spellStart"/>
       <w:r>
         <w:t>OasisBet</w:t>
       </w:r>
-      <w:proofErr w:type="spellEnd"/>
       <w:r>
         <w:t xml:space="preserve"> aims to develop a secure and reliable online sports betting platform that provides users with an intuitive and seamless betting experience. The platform will offer a wide range of betting options for sports such as EPL, NBA, etc. The project objective is to create a user-friendly interface that allows users to easily deposit and withdraw funds, view available sports and odds, and place sport bets with confidence. The platform aims to provide users with other information such as valuable betting statistics, top picks for the week to enhance their betting experience. Ultimately, the goal of this project is to establish </w:t>
       </w:r>
-      <w:proofErr w:type="spellStart"/>
       <w:r>
         <w:t>OasisBet</w:t>
       </w:r>
-      <w:proofErr w:type="spellEnd"/>
       <w:r>
         <w:t xml:space="preserve"> </w:t>
       </w:r>
@@ -68,11 +62,9 @@
       </w:r>
     </w:p>
     <w:p>
-      <w:proofErr w:type="spellStart"/>
       <w:r>
         <w:t>OasisBet</w:t>
       </w:r>
-      <w:proofErr w:type="spellEnd"/>
       <w:r>
         <w:t xml:space="preserve"> </w:t>
       </w:r>
@@ -1113,7 +1105,23 @@
           <w:color w:val="auto"/>
           <w:u w:val="none"/>
         </w:rPr>
-        <w:t>, and to delete any bet events that have ended in the database.</w:t>
+        <w:t>, and to delete any bet event that ha</w:t>
+      </w:r>
+      <w:r>
+        <w:rPr>
+          <w:rStyle w:val="Hyperlink"/>
+          <w:color w:val="auto"/>
+          <w:u w:val="none"/>
+        </w:rPr>
+        <w:t>s</w:t>
+      </w:r>
+      <w:r>
+        <w:rPr>
+          <w:rStyle w:val="Hyperlink"/>
+          <w:color w:val="auto"/>
+          <w:u w:val="none"/>
+        </w:rPr>
+        <w:t xml:space="preserve"> ended in the database.</w:t>
       </w:r>
     </w:p>
     <w:p>

</xml_diff>

<commit_message>
replaced bet event update/syncing diagram and document diagram
</commit_message>
<xml_diff>
--- a/Documentation/OasisBet.docx
+++ b/Documentation/OasisBet.docx
@@ -6,9 +6,11 @@
       <w:pPr>
         <w:pStyle w:val="Heading1"/>
       </w:pPr>
+      <w:proofErr w:type="spellStart"/>
       <w:r>
         <w:t>OasisBet</w:t>
       </w:r>
+      <w:proofErr w:type="spellEnd"/>
       <w:r>
         <w:t xml:space="preserve"> Sport Betting Platform</w:t>
       </w:r>
@@ -32,15 +34,19 @@
       </w:r>
     </w:p>
     <w:p>
+      <w:proofErr w:type="spellStart"/>
       <w:r>
         <w:t>OasisBet</w:t>
       </w:r>
+      <w:proofErr w:type="spellEnd"/>
       <w:r>
         <w:t xml:space="preserve"> aims to develop a secure and reliable online sports betting platform that provides users with an intuitive and seamless betting experience. The platform will offer a wide range of betting options for sports such as EPL, NBA, etc. The project objective is to create a user-friendly interface that allows users to easily deposit and withdraw funds, view available sports and odds, and place sport bets with confidence. The platform aims to provide users with other information such as valuable betting statistics, top picks for the week to enhance their betting experience. Ultimately, the goal of this project is to establish </w:t>
       </w:r>
+      <w:proofErr w:type="spellStart"/>
       <w:r>
         <w:t>OasisBet</w:t>
       </w:r>
+      <w:proofErr w:type="spellEnd"/>
       <w:r>
         <w:t xml:space="preserve"> </w:t>
       </w:r>
@@ -62,9 +68,11 @@
       </w:r>
     </w:p>
     <w:p>
+      <w:proofErr w:type="spellStart"/>
       <w:r>
         <w:t>OasisBet</w:t>
       </w:r>
+      <w:proofErr w:type="spellEnd"/>
       <w:r>
         <w:t xml:space="preserve"> </w:t>
       </w:r>
@@ -1042,86 +1050,32 @@
         <w:t>Bet</w:t>
       </w:r>
       <w:r>
-        <w:t xml:space="preserve"> Events</w:t>
-      </w:r>
-      <w:r>
-        <w:t xml:space="preserve"> Syncing</w:t>
-      </w:r>
-    </w:p>
-    <w:p>
-      <w:pPr>
-        <w:rPr>
-          <w:rStyle w:val="Hyperlink"/>
-          <w:color w:val="auto"/>
-          <w:u w:val="none"/>
-        </w:rPr>
-      </w:pPr>
-      <w:r>
-        <w:t>When user do loads up</w:t>
-      </w:r>
-      <w:r>
-        <w:t xml:space="preserve"> or refresh</w:t>
-      </w:r>
-      <w:r>
-        <w:t xml:space="preserve"> the </w:t>
-      </w:r>
-      <w:r>
-        <w:t xml:space="preserve">Odds Landing Page </w:t>
-      </w:r>
-      <w:r>
-        <w:t xml:space="preserve">screen, </w:t>
-      </w:r>
-      <w:r>
-        <w:t>i.e.,</w:t>
-      </w:r>
-      <w:r>
-        <w:t xml:space="preserve"> calls “/odds/retrieve” API, the bet events syncing operation will take place. The objective of performing the bet events syncing operation is to map the available bet events retrieved from </w:t>
-      </w:r>
-      <w:hyperlink r:id="rId13" w:history="1">
-        <w:r>
-          <w:rPr>
-            <w:rStyle w:val="Hyperlink"/>
-          </w:rPr>
-          <w:t>https://the-odds-api.com/</w:t>
-        </w:r>
-      </w:hyperlink>
-      <w:r>
-        <w:rPr>
-          <w:rStyle w:val="Hyperlink"/>
-        </w:rPr>
-        <w:t xml:space="preserve"> </w:t>
-      </w:r>
-      <w:r>
-        <w:rPr>
-          <w:rStyle w:val="Hyperlink"/>
-          <w:color w:val="auto"/>
-          <w:u w:val="none"/>
-        </w:rPr>
-        <w:t>to the database</w:t>
-      </w:r>
-      <w:r>
-        <w:rPr>
-          <w:rStyle w:val="Hyperlink"/>
-          <w:color w:val="auto"/>
-          <w:u w:val="none"/>
-        </w:rPr>
-        <w:t>, and to delete any bet event that ha</w:t>
-      </w:r>
-      <w:r>
-        <w:rPr>
-          <w:rStyle w:val="Hyperlink"/>
-          <w:color w:val="auto"/>
-          <w:u w:val="none"/>
-        </w:rPr>
-        <w:t>s</w:t>
-      </w:r>
-      <w:r>
-        <w:rPr>
-          <w:rStyle w:val="Hyperlink"/>
-          <w:color w:val="auto"/>
-          <w:u w:val="none"/>
-        </w:rPr>
-        <w:t xml:space="preserve"> ended in the database.</w:t>
+        <w:t xml:space="preserve"> Event</w:t>
+      </w:r>
+      <w:r>
+        <w:t xml:space="preserve"> Update Job</w:t>
+      </w:r>
+    </w:p>
+    <w:p>
+      <w:r>
+        <w:t xml:space="preserve">Job will be triggered everyday at 9am to trigger </w:t>
+      </w:r>
+      <w:r>
+        <w:t>the updating of the latest current bet events</w:t>
+      </w:r>
+      <w:r>
+        <w:t xml:space="preserve">. </w:t>
+      </w:r>
+      <w:r>
+        <w:t xml:space="preserve">New bet events will be inserted into the </w:t>
+      </w:r>
+      <w:proofErr w:type="spellStart"/>
+      <w:r>
+        <w:t>sports_event_mapping</w:t>
+      </w:r>
+      <w:proofErr w:type="spellEnd"/>
+      <w:r>
+        <w:t xml:space="preserve"> table in Mongo DB. A unique system generated Event ID will be assigned to every new bet event. The Event ID generated will be the running sequence from their respective competition.</w:t>
       </w:r>
     </w:p>
     <w:p>
@@ -1130,10 +1084,18 @@
           <w:noProof/>
         </w:rPr>
         <w:drawing>
-          <wp:inline distT="0" distB="0" distL="0" distR="0" wp14:anchorId="2C84AC4F" wp14:editId="3111078A">
-            <wp:extent cx="6066845" cy="6496350"/>
-            <wp:effectExtent l="0" t="0" r="0" b="0"/>
-            <wp:docPr id="1319541071" name="Picture 1"/>
+          <wp:anchor distT="0" distB="0" distL="114300" distR="114300" simplePos="0" relativeHeight="251665408" behindDoc="1" locked="0" layoutInCell="1" allowOverlap="1" wp14:anchorId="1E0FAFDC" wp14:editId="57A45E86">
+            <wp:simplePos x="0" y="0"/>
+            <wp:positionH relativeFrom="margin">
+              <wp:posOffset>-1270</wp:posOffset>
+            </wp:positionH>
+            <wp:positionV relativeFrom="paragraph">
+              <wp:posOffset>36830</wp:posOffset>
+            </wp:positionV>
+            <wp:extent cx="5731510" cy="6878955"/>
+            <wp:effectExtent l="0" t="0" r="2540" b="0"/>
+            <wp:wrapNone/>
+            <wp:docPr id="210373278" name="Picture 1"/>
             <wp:cNvGraphicFramePr>
               <a:graphicFrameLocks xmlns:a="http://schemas.openxmlformats.org/drawingml/2006/main" noChangeAspect="1"/>
             </wp:cNvGraphicFramePr>
@@ -1141,11 +1103,17 @@
               <a:graphicData uri="http://schemas.openxmlformats.org/drawingml/2006/picture">
                 <pic:pic xmlns:pic="http://schemas.openxmlformats.org/drawingml/2006/picture">
                   <pic:nvPicPr>
-                    <pic:cNvPr id="1319541071" name=""/>
+                    <pic:cNvPr id="210373278" name=""/>
                     <pic:cNvPicPr/>
                   </pic:nvPicPr>
                   <pic:blipFill>
-                    <a:blip r:embed="rId14"/>
+                    <a:blip r:embed="rId13">
+                      <a:extLst>
+                        <a:ext uri="{28A0092B-C50C-407E-A947-70E740481C1C}">
+                          <a14:useLocalDpi xmlns:a14="http://schemas.microsoft.com/office/drawing/2010/main" val="0"/>
+                        </a:ext>
+                      </a:extLst>
+                    </a:blip>
                     <a:stretch>
                       <a:fillRect/>
                     </a:stretch>
@@ -1153,7 +1121,7 @@
                   <pic:spPr>
                     <a:xfrm>
                       <a:off x="0" y="0"/>
-                      <a:ext cx="6069141" cy="6498808"/>
+                      <a:ext cx="5731510" cy="6878955"/>
                     </a:xfrm>
                     <a:prstGeom prst="rect">
                       <a:avLst/>
@@ -1162,7 +1130,13 @@
                 </pic:pic>
               </a:graphicData>
             </a:graphic>
-          </wp:inline>
+            <wp14:sizeRelH relativeFrom="page">
+              <wp14:pctWidth>0</wp14:pctWidth>
+            </wp14:sizeRelH>
+            <wp14:sizeRelV relativeFrom="page">
+              <wp14:pctHeight>0</wp14:pctHeight>
+            </wp14:sizeRelV>
+          </wp:anchor>
         </w:drawing>
       </w:r>
     </w:p>
@@ -1215,7 +1189,7 @@
                     <pic:cNvPicPr/>
                   </pic:nvPicPr>
                   <pic:blipFill>
-                    <a:blip r:embed="rId15">
+                    <a:blip r:embed="rId14">
                       <a:extLst>
                         <a:ext uri="{28A0092B-C50C-407E-A947-70E740481C1C}">
                           <a14:useLocalDpi xmlns:a14="http://schemas.microsoft.com/office/drawing/2010/main" val="0"/>
@@ -1325,7 +1299,7 @@
                     <pic:cNvPicPr/>
                   </pic:nvPicPr>
                   <pic:blipFill>
-                    <a:blip r:embed="rId16">
+                    <a:blip r:embed="rId15">
                       <a:extLst>
                         <a:ext uri="{28A0092B-C50C-407E-A947-70E740481C1C}">
                           <a14:useLocalDpi xmlns:a14="http://schemas.microsoft.com/office/drawing/2010/main" val="0"/>
@@ -6333,7 +6307,7 @@
   <w:style w:type="paragraph" w:default="1" w:styleId="Normal">
     <w:name w:val="Normal"/>
     <w:qFormat/>
-    <w:rsid w:val="00952321"/>
+    <w:rsid w:val="002A026C"/>
   </w:style>
   <w:style w:type="paragraph" w:styleId="Heading1">
     <w:name w:val="heading 1"/>

</xml_diff>

<commit_message>
added settled date time column in model view class updated documents on diagrams
</commit_message>
<xml_diff>
--- a/Documentation/OasisBet.docx
+++ b/Documentation/OasisBet.docx
@@ -6,11 +6,9 @@
       <w:pPr>
         <w:pStyle w:val="Heading1"/>
       </w:pPr>
-      <w:proofErr w:type="spellStart"/>
       <w:r>
         <w:t>OasisBet</w:t>
       </w:r>
-      <w:proofErr w:type="spellEnd"/>
       <w:r>
         <w:t xml:space="preserve"> Sport Betting Platform</w:t>
       </w:r>
@@ -34,19 +32,15 @@
       </w:r>
     </w:p>
     <w:p>
-      <w:proofErr w:type="spellStart"/>
       <w:r>
         <w:t>OasisBet</w:t>
       </w:r>
-      <w:proofErr w:type="spellEnd"/>
       <w:r>
         <w:t xml:space="preserve"> aims to develop a secure and reliable online sports betting platform that provides users with an intuitive and seamless betting experience. The platform will offer a wide range of betting options for sports such as EPL, NBA, etc. The project objective is to create a user-friendly interface that allows users to easily deposit and withdraw funds, view available sports and odds, and place sport bets with confidence. The platform aims to provide users with other information such as valuable betting statistics, top picks for the week to enhance their betting experience. Ultimately, the goal of this project is to establish </w:t>
       </w:r>
-      <w:proofErr w:type="spellStart"/>
       <w:r>
         <w:t>OasisBet</w:t>
       </w:r>
-      <w:proofErr w:type="spellEnd"/>
       <w:r>
         <w:t xml:space="preserve"> </w:t>
       </w:r>
@@ -68,11 +62,9 @@
       </w:r>
     </w:p>
     <w:p>
-      <w:proofErr w:type="spellStart"/>
       <w:r>
         <w:t>OasisBet</w:t>
       </w:r>
-      <w:proofErr w:type="spellEnd"/>
       <w:r>
         <w:t xml:space="preserve"> </w:t>
       </w:r>
@@ -738,10 +730,10 @@
           <w:noProof/>
         </w:rPr>
         <w:drawing>
-          <wp:inline distT="0" distB="0" distL="0" distR="0" wp14:anchorId="20EAE47F" wp14:editId="37C8DF90">
-            <wp:extent cx="4238625" cy="3906184"/>
-            <wp:effectExtent l="0" t="0" r="0" b="0"/>
-            <wp:docPr id="2010996688" name="Picture 1"/>
+          <wp:inline distT="0" distB="0" distL="0" distR="0" wp14:anchorId="44BF17E8" wp14:editId="02D4CAD8">
+            <wp:extent cx="5731510" cy="4109085"/>
+            <wp:effectExtent l="0" t="0" r="2540" b="5715"/>
+            <wp:docPr id="1271595917" name="Picture 1"/>
             <wp:cNvGraphicFramePr>
               <a:graphicFrameLocks xmlns:a="http://schemas.openxmlformats.org/drawingml/2006/main" noChangeAspect="1"/>
             </wp:cNvGraphicFramePr>
@@ -749,7 +741,7 @@
               <a:graphicData uri="http://schemas.openxmlformats.org/drawingml/2006/picture">
                 <pic:pic xmlns:pic="http://schemas.openxmlformats.org/drawingml/2006/picture">
                   <pic:nvPicPr>
-                    <pic:cNvPr id="2010996688" name=""/>
+                    <pic:cNvPr id="1271595917" name=""/>
                     <pic:cNvPicPr/>
                   </pic:nvPicPr>
                   <pic:blipFill>
@@ -761,7 +753,7 @@
                   <pic:spPr>
                     <a:xfrm>
                       <a:off x="0" y="0"/>
-                      <a:ext cx="4241586" cy="3908913"/>
+                      <a:ext cx="5731510" cy="4109085"/>
                     </a:xfrm>
                     <a:prstGeom prst="rect">
                       <a:avLst/>
@@ -812,18 +804,10 @@
           <w:noProof/>
         </w:rPr>
         <w:drawing>
-          <wp:anchor distT="0" distB="0" distL="114300" distR="114300" simplePos="0" relativeHeight="251661312" behindDoc="1" locked="0" layoutInCell="1" allowOverlap="1" wp14:anchorId="469FEE6E" wp14:editId="3C663475">
-            <wp:simplePos x="0" y="0"/>
-            <wp:positionH relativeFrom="column">
-              <wp:posOffset>6350</wp:posOffset>
-            </wp:positionH>
-            <wp:positionV relativeFrom="paragraph">
-              <wp:posOffset>118745</wp:posOffset>
-            </wp:positionV>
-            <wp:extent cx="5731510" cy="5060315"/>
-            <wp:effectExtent l="0" t="0" r="2540" b="6985"/>
-            <wp:wrapNone/>
-            <wp:docPr id="215479741" name="Picture 1"/>
+          <wp:inline distT="0" distB="0" distL="0" distR="0" wp14:anchorId="2BDF55F9" wp14:editId="24D4E1AF">
+            <wp:extent cx="5731510" cy="5110480"/>
+            <wp:effectExtent l="0" t="0" r="2540" b="0"/>
+            <wp:docPr id="516179345" name="Picture 1"/>
             <wp:cNvGraphicFramePr>
               <a:graphicFrameLocks xmlns:a="http://schemas.openxmlformats.org/drawingml/2006/main" noChangeAspect="1"/>
             </wp:cNvGraphicFramePr>
@@ -831,17 +815,11 @@
               <a:graphicData uri="http://schemas.openxmlformats.org/drawingml/2006/picture">
                 <pic:pic xmlns:pic="http://schemas.openxmlformats.org/drawingml/2006/picture">
                   <pic:nvPicPr>
-                    <pic:cNvPr id="215479741" name=""/>
+                    <pic:cNvPr id="516179345" name=""/>
                     <pic:cNvPicPr/>
                   </pic:nvPicPr>
                   <pic:blipFill>
-                    <a:blip r:embed="rId10">
-                      <a:extLst>
-                        <a:ext uri="{28A0092B-C50C-407E-A947-70E740481C1C}">
-                          <a14:useLocalDpi xmlns:a14="http://schemas.microsoft.com/office/drawing/2010/main" val="0"/>
-                        </a:ext>
-                      </a:extLst>
-                    </a:blip>
+                    <a:blip r:embed="rId10"/>
                     <a:stretch>
                       <a:fillRect/>
                     </a:stretch>
@@ -849,7 +827,7 @@
                   <pic:spPr>
                     <a:xfrm>
                       <a:off x="0" y="0"/>
-                      <a:ext cx="5731510" cy="5060315"/>
+                      <a:ext cx="5731510" cy="5110480"/>
                     </a:xfrm>
                     <a:prstGeom prst="rect">
                       <a:avLst/>
@@ -858,13 +836,7 @@
                 </pic:pic>
               </a:graphicData>
             </a:graphic>
-            <wp14:sizeRelH relativeFrom="page">
-              <wp14:pctWidth>0</wp14:pctWidth>
-            </wp14:sizeRelH>
-            <wp14:sizeRelV relativeFrom="page">
-              <wp14:pctHeight>0</wp14:pctHeight>
-            </wp14:sizeRelV>
-          </wp:anchor>
+          </wp:inline>
         </w:drawing>
       </w:r>
     </w:p>
@@ -895,18 +867,10 @@
           <w:noProof/>
         </w:rPr>
         <w:drawing>
-          <wp:anchor distT="0" distB="0" distL="114300" distR="114300" simplePos="0" relativeHeight="251662336" behindDoc="1" locked="0" layoutInCell="1" allowOverlap="1" wp14:anchorId="5C6269B4" wp14:editId="67A899DE">
-            <wp:simplePos x="0" y="0"/>
-            <wp:positionH relativeFrom="margin">
-              <wp:align>center</wp:align>
-            </wp:positionH>
-            <wp:positionV relativeFrom="paragraph">
-              <wp:posOffset>164465</wp:posOffset>
-            </wp:positionV>
-            <wp:extent cx="4705350" cy="5193297"/>
-            <wp:effectExtent l="0" t="0" r="0" b="7620"/>
-            <wp:wrapNone/>
-            <wp:docPr id="1269450219" name="Picture 1"/>
+          <wp:inline distT="0" distB="0" distL="0" distR="0" wp14:anchorId="7B007076" wp14:editId="25E0E0D1">
+            <wp:extent cx="5731510" cy="5680710"/>
+            <wp:effectExtent l="0" t="0" r="2540" b="0"/>
+            <wp:docPr id="256732361" name="Picture 1"/>
             <wp:cNvGraphicFramePr>
               <a:graphicFrameLocks xmlns:a="http://schemas.openxmlformats.org/drawingml/2006/main" noChangeAspect="1"/>
             </wp:cNvGraphicFramePr>
@@ -914,17 +878,11 @@
               <a:graphicData uri="http://schemas.openxmlformats.org/drawingml/2006/picture">
                 <pic:pic xmlns:pic="http://schemas.openxmlformats.org/drawingml/2006/picture">
                   <pic:nvPicPr>
-                    <pic:cNvPr id="1269450219" name=""/>
+                    <pic:cNvPr id="256732361" name=""/>
                     <pic:cNvPicPr/>
                   </pic:nvPicPr>
                   <pic:blipFill>
-                    <a:blip r:embed="rId11">
-                      <a:extLst>
-                        <a:ext uri="{28A0092B-C50C-407E-A947-70E740481C1C}">
-                          <a14:useLocalDpi xmlns:a14="http://schemas.microsoft.com/office/drawing/2010/main" val="0"/>
-                        </a:ext>
-                      </a:extLst>
-                    </a:blip>
+                    <a:blip r:embed="rId11"/>
                     <a:stretch>
                       <a:fillRect/>
                     </a:stretch>
@@ -932,7 +890,7 @@
                   <pic:spPr>
                     <a:xfrm>
                       <a:off x="0" y="0"/>
-                      <a:ext cx="4705350" cy="5193297"/>
+                      <a:ext cx="5731510" cy="5680710"/>
                     </a:xfrm>
                     <a:prstGeom prst="rect">
                       <a:avLst/>
@@ -941,13 +899,7 @@
                 </pic:pic>
               </a:graphicData>
             </a:graphic>
-            <wp14:sizeRelH relativeFrom="page">
-              <wp14:pctWidth>0</wp14:pctWidth>
-            </wp14:sizeRelH>
-            <wp14:sizeRelV relativeFrom="page">
-              <wp14:pctHeight>0</wp14:pctHeight>
-            </wp14:sizeRelV>
-          </wp:anchor>
+          </wp:inline>
         </w:drawing>
       </w:r>
     </w:p>
@@ -1058,24 +1010,7 @@
     </w:p>
     <w:p>
       <w:r>
-        <w:t xml:space="preserve">Job will be triggered everyday at 9am to trigger </w:t>
-      </w:r>
-      <w:r>
-        <w:t>the updating of the latest current bet events</w:t>
-      </w:r>
-      <w:r>
-        <w:t xml:space="preserve">. </w:t>
-      </w:r>
-      <w:r>
-        <w:t xml:space="preserve">New bet events will be inserted into the </w:t>
-      </w:r>
-      <w:proofErr w:type="spellStart"/>
-      <w:r>
-        <w:t>sports_event_mapping</w:t>
-      </w:r>
-      <w:proofErr w:type="spellEnd"/>
-      <w:r>
-        <w:t xml:space="preserve"> table in Mongo DB. A unique system generated Event ID will be assigned to every new bet event. The Event ID generated will be the running sequence from their respective competition.</w:t>
+        <w:t>Job will be triggered everyday at 9am to trigger the updating of the latest current bet events. New bet events will be inserted into the sports_event_mapping table in Mongo DB. A unique system generated Event ID will be assigned to every new bet event. The Event ID generated will be the running sequence from their respective competition.</w:t>
       </w:r>
     </w:p>
     <w:p>
@@ -1084,18 +1019,10 @@
           <w:noProof/>
         </w:rPr>
         <w:drawing>
-          <wp:anchor distT="0" distB="0" distL="114300" distR="114300" simplePos="0" relativeHeight="251665408" behindDoc="1" locked="0" layoutInCell="1" allowOverlap="1" wp14:anchorId="1E0FAFDC" wp14:editId="57A45E86">
-            <wp:simplePos x="0" y="0"/>
-            <wp:positionH relativeFrom="margin">
-              <wp:posOffset>-1270</wp:posOffset>
-            </wp:positionH>
-            <wp:positionV relativeFrom="paragraph">
-              <wp:posOffset>36830</wp:posOffset>
-            </wp:positionV>
-            <wp:extent cx="5731510" cy="6878955"/>
+          <wp:inline distT="0" distB="0" distL="0" distR="0" wp14:anchorId="69F7A0EB" wp14:editId="6F4FD9BC">
+            <wp:extent cx="5731510" cy="7450455"/>
             <wp:effectExtent l="0" t="0" r="2540" b="0"/>
-            <wp:wrapNone/>
-            <wp:docPr id="210373278" name="Picture 1"/>
+            <wp:docPr id="794363771" name="Picture 1"/>
             <wp:cNvGraphicFramePr>
               <a:graphicFrameLocks xmlns:a="http://schemas.openxmlformats.org/drawingml/2006/main" noChangeAspect="1"/>
             </wp:cNvGraphicFramePr>
@@ -1103,17 +1030,11 @@
               <a:graphicData uri="http://schemas.openxmlformats.org/drawingml/2006/picture">
                 <pic:pic xmlns:pic="http://schemas.openxmlformats.org/drawingml/2006/picture">
                   <pic:nvPicPr>
-                    <pic:cNvPr id="210373278" name=""/>
+                    <pic:cNvPr id="794363771" name=""/>
                     <pic:cNvPicPr/>
                   </pic:nvPicPr>
                   <pic:blipFill>
-                    <a:blip r:embed="rId13">
-                      <a:extLst>
-                        <a:ext uri="{28A0092B-C50C-407E-A947-70E740481C1C}">
-                          <a14:useLocalDpi xmlns:a14="http://schemas.microsoft.com/office/drawing/2010/main" val="0"/>
-                        </a:ext>
-                      </a:extLst>
-                    </a:blip>
+                    <a:blip r:embed="rId13"/>
                     <a:stretch>
                       <a:fillRect/>
                     </a:stretch>
@@ -1121,7 +1042,7 @@
                   <pic:spPr>
                     <a:xfrm>
                       <a:off x="0" y="0"/>
-                      <a:ext cx="5731510" cy="6878955"/>
+                      <a:ext cx="5731510" cy="7450455"/>
                     </a:xfrm>
                     <a:prstGeom prst="rect">
                       <a:avLst/>
@@ -1130,13 +1051,7 @@
                 </pic:pic>
               </a:graphicData>
             </a:graphic>
-            <wp14:sizeRelH relativeFrom="page">
-              <wp14:pctWidth>0</wp14:pctWidth>
-            </wp14:sizeRelH>
-            <wp14:sizeRelV relativeFrom="page">
-              <wp14:pctHeight>0</wp14:pctHeight>
-            </wp14:sizeRelV>
-          </wp:anchor>
+          </wp:inline>
         </w:drawing>
       </w:r>
     </w:p>
@@ -1151,7 +1066,10 @@
       </w:pPr>
       <w:r>
         <w:lastRenderedPageBreak/>
-        <w:t>Result Events Syncing</w:t>
+        <w:t xml:space="preserve">Result Events </w:t>
+      </w:r>
+      <w:r>
+        <w:t>Update</w:t>
       </w:r>
     </w:p>
     <w:p>
@@ -1166,18 +1084,18 @@
           <w:noProof/>
         </w:rPr>
         <w:drawing>
-          <wp:anchor distT="0" distB="0" distL="114300" distR="114300" simplePos="0" relativeHeight="251663360" behindDoc="1" locked="0" layoutInCell="1" allowOverlap="1" wp14:anchorId="1A11C198" wp14:editId="2DF4085C">
+          <wp:anchor distT="0" distB="0" distL="114300" distR="114300" simplePos="0" relativeHeight="251665408" behindDoc="1" locked="0" layoutInCell="1" allowOverlap="1" wp14:anchorId="784C4EA8" wp14:editId="4433B86E">
             <wp:simplePos x="0" y="0"/>
-            <wp:positionH relativeFrom="margin">
-              <wp:posOffset>908050</wp:posOffset>
+            <wp:positionH relativeFrom="column">
+              <wp:posOffset>811033</wp:posOffset>
             </wp:positionH>
             <wp:positionV relativeFrom="paragraph">
-              <wp:posOffset>272415</wp:posOffset>
+              <wp:posOffset>4777</wp:posOffset>
             </wp:positionV>
-            <wp:extent cx="3625850" cy="4015346"/>
-            <wp:effectExtent l="0" t="0" r="0" b="4445"/>
+            <wp:extent cx="3943847" cy="3915926"/>
+            <wp:effectExtent l="0" t="0" r="0" b="8890"/>
             <wp:wrapNone/>
-            <wp:docPr id="510929466" name="Picture 1"/>
+            <wp:docPr id="581051128" name="Picture 1"/>
             <wp:cNvGraphicFramePr>
               <a:graphicFrameLocks xmlns:a="http://schemas.openxmlformats.org/drawingml/2006/main" noChangeAspect="1"/>
             </wp:cNvGraphicFramePr>
@@ -1185,7 +1103,7 @@
               <a:graphicData uri="http://schemas.openxmlformats.org/drawingml/2006/picture">
                 <pic:pic xmlns:pic="http://schemas.openxmlformats.org/drawingml/2006/picture">
                   <pic:nvPicPr>
-                    <pic:cNvPr id="510929466" name=""/>
+                    <pic:cNvPr id="581051128" name=""/>
                     <pic:cNvPicPr/>
                   </pic:nvPicPr>
                   <pic:blipFill>
@@ -1203,7 +1121,7 @@
                   <pic:spPr>
                     <a:xfrm>
                       <a:off x="0" y="0"/>
-                      <a:ext cx="3625850" cy="4015346"/>
+                      <a:ext cx="3943847" cy="3915926"/>
                     </a:xfrm>
                     <a:prstGeom prst="rect">
                       <a:avLst/>
@@ -1276,18 +1194,10 @@
           <w:noProof/>
         </w:rPr>
         <w:drawing>
-          <wp:anchor distT="0" distB="0" distL="114300" distR="114300" simplePos="0" relativeHeight="251664384" behindDoc="1" locked="0" layoutInCell="1" allowOverlap="1" wp14:anchorId="72ED3D18" wp14:editId="3E65C36A">
-            <wp:simplePos x="0" y="0"/>
-            <wp:positionH relativeFrom="margin">
-              <wp:posOffset>302260</wp:posOffset>
-            </wp:positionH>
-            <wp:positionV relativeFrom="paragraph">
-              <wp:posOffset>220980</wp:posOffset>
-            </wp:positionV>
-            <wp:extent cx="5009242" cy="5593080"/>
-            <wp:effectExtent l="0" t="0" r="1270" b="7620"/>
-            <wp:wrapNone/>
-            <wp:docPr id="1036798905" name="Picture 1"/>
+          <wp:inline distT="0" distB="0" distL="0" distR="0" wp14:anchorId="5B521591" wp14:editId="28A8501E">
+            <wp:extent cx="5731510" cy="6305550"/>
+            <wp:effectExtent l="0" t="0" r="2540" b="0"/>
+            <wp:docPr id="1539412711" name="Picture 1"/>
             <wp:cNvGraphicFramePr>
               <a:graphicFrameLocks xmlns:a="http://schemas.openxmlformats.org/drawingml/2006/main" noChangeAspect="1"/>
             </wp:cNvGraphicFramePr>
@@ -1295,17 +1205,11 @@
               <a:graphicData uri="http://schemas.openxmlformats.org/drawingml/2006/picture">
                 <pic:pic xmlns:pic="http://schemas.openxmlformats.org/drawingml/2006/picture">
                   <pic:nvPicPr>
-                    <pic:cNvPr id="1036798905" name=""/>
+                    <pic:cNvPr id="1539412711" name=""/>
                     <pic:cNvPicPr/>
                   </pic:nvPicPr>
                   <pic:blipFill>
-                    <a:blip r:embed="rId15">
-                      <a:extLst>
-                        <a:ext uri="{28A0092B-C50C-407E-A947-70E740481C1C}">
-                          <a14:useLocalDpi xmlns:a14="http://schemas.microsoft.com/office/drawing/2010/main" val="0"/>
-                        </a:ext>
-                      </a:extLst>
-                    </a:blip>
+                    <a:blip r:embed="rId15"/>
                     <a:stretch>
                       <a:fillRect/>
                     </a:stretch>
@@ -1313,7 +1217,7 @@
                   <pic:spPr>
                     <a:xfrm>
                       <a:off x="0" y="0"/>
-                      <a:ext cx="5009242" cy="5593080"/>
+                      <a:ext cx="5731510" cy="6305550"/>
                     </a:xfrm>
                     <a:prstGeom prst="rect">
                       <a:avLst/>
@@ -1322,13 +1226,7 @@
                 </pic:pic>
               </a:graphicData>
             </a:graphic>
-            <wp14:sizeRelH relativeFrom="page">
-              <wp14:pctWidth>0</wp14:pctWidth>
-            </wp14:sizeRelH>
-            <wp14:sizeRelV relativeFrom="page">
-              <wp14:pctHeight>0</wp14:pctHeight>
-            </wp14:sizeRelV>
-          </wp:anchor>
+          </wp:inline>
         </w:drawing>
       </w:r>
     </w:p>

</xml_diff>

<commit_message>
change datefrom and dateTo upon changing date selection amended retrieve result api
</commit_message>
<xml_diff>
--- a/Documentation/OasisBet.docx
+++ b/Documentation/OasisBet.docx
@@ -6,9 +6,11 @@
       <w:pPr>
         <w:pStyle w:val="Heading1"/>
       </w:pPr>
+      <w:proofErr w:type="spellStart"/>
       <w:r>
         <w:t>OasisBet</w:t>
       </w:r>
+      <w:proofErr w:type="spellEnd"/>
       <w:r>
         <w:t xml:space="preserve"> Sport Betting Platform</w:t>
       </w:r>
@@ -16,10 +18,7 @@
         <w:t xml:space="preserve"> </w:t>
       </w:r>
       <w:r>
-        <w:t xml:space="preserve">Project </w:t>
-      </w:r>
-      <w:r>
-        <w:t>Document</w:t>
+        <w:t>Functional Specification Document</w:t>
       </w:r>
     </w:p>
     <w:p/>
@@ -32,15 +31,19 @@
       </w:r>
     </w:p>
     <w:p>
+      <w:proofErr w:type="spellStart"/>
       <w:r>
         <w:t>OasisBet</w:t>
       </w:r>
+      <w:proofErr w:type="spellEnd"/>
       <w:r>
         <w:t xml:space="preserve"> aims to develop a secure and reliable online sports betting platform that provides users with an intuitive and seamless betting experience. The platform will offer a wide range of betting options for sports such as EPL, NBA, etc. The project objective is to create a user-friendly interface that allows users to easily deposit and withdraw funds, view available sports and odds, and place sport bets with confidence. The platform aims to provide users with other information such as valuable betting statistics, top picks for the week to enhance their betting experience. Ultimately, the goal of this project is to establish </w:t>
       </w:r>
+      <w:proofErr w:type="spellStart"/>
       <w:r>
         <w:t>OasisBet</w:t>
       </w:r>
+      <w:proofErr w:type="spellEnd"/>
       <w:r>
         <w:t xml:space="preserve"> </w:t>
       </w:r>
@@ -62,9 +65,11 @@
       </w:r>
     </w:p>
     <w:p>
+      <w:proofErr w:type="spellStart"/>
       <w:r>
         <w:t>OasisBet</w:t>
       </w:r>
+      <w:proofErr w:type="spellEnd"/>
       <w:r>
         <w:t xml:space="preserve"> </w:t>
       </w:r>
@@ -1010,7 +1015,15 @@
     </w:p>
     <w:p>
       <w:r>
-        <w:t>Job will be triggered everyday at 9am to trigger the updating of the latest current bet events. New bet events will be inserted into the sports_event_mapping table in Mongo DB. A unique system generated Event ID will be assigned to every new bet event. The Event ID generated will be the running sequence from their respective competition.</w:t>
+        <w:t xml:space="preserve">Job will be triggered everyday at 9am to trigger the updating of the latest current bet events. New bet events will be inserted into the </w:t>
+      </w:r>
+      <w:proofErr w:type="spellStart"/>
+      <w:r>
+        <w:t>sports_event_mapping</w:t>
+      </w:r>
+      <w:proofErr w:type="spellEnd"/>
+      <w:r>
+        <w:t xml:space="preserve"> table in Mongo DB. A unique system generated Event ID will be assigned to every new bet event. The Event ID generated will be the running sequence from their respective competition.</w:t>
       </w:r>
     </w:p>
     <w:p>

</xml_diff>

<commit_message>
updated diagrams in document after adding new columns in bet trx process
</commit_message>
<xml_diff>
--- a/Documentation/OasisBet.docx
+++ b/Documentation/OasisBet.docx
@@ -6,11 +6,9 @@
       <w:pPr>
         <w:pStyle w:val="Heading1"/>
       </w:pPr>
-      <w:proofErr w:type="spellStart"/>
       <w:r>
         <w:t>OasisBet</w:t>
       </w:r>
-      <w:proofErr w:type="spellEnd"/>
       <w:r>
         <w:t xml:space="preserve"> Sport Betting Platform</w:t>
       </w:r>
@@ -31,19 +29,15 @@
       </w:r>
     </w:p>
     <w:p>
-      <w:proofErr w:type="spellStart"/>
       <w:r>
         <w:t>OasisBet</w:t>
       </w:r>
-      <w:proofErr w:type="spellEnd"/>
       <w:r>
         <w:t xml:space="preserve"> aims to develop a secure and reliable online sports betting platform that provides users with an intuitive and seamless betting experience. The platform will offer a wide range of betting options for sports such as EPL, NBA, etc. The project objective is to create a user-friendly interface that allows users to easily deposit and withdraw funds, view available sports and odds, and place sport bets with confidence. The platform aims to provide users with other information such as valuable betting statistics, top picks for the week to enhance their betting experience. Ultimately, the goal of this project is to establish </w:t>
       </w:r>
-      <w:proofErr w:type="spellStart"/>
       <w:r>
         <w:t>OasisBet</w:t>
       </w:r>
-      <w:proofErr w:type="spellEnd"/>
       <w:r>
         <w:t xml:space="preserve"> </w:t>
       </w:r>
@@ -65,11 +59,9 @@
       </w:r>
     </w:p>
     <w:p>
-      <w:proofErr w:type="spellStart"/>
       <w:r>
         <w:t>OasisBet</w:t>
       </w:r>
-      <w:proofErr w:type="spellEnd"/>
       <w:r>
         <w:t xml:space="preserve"> </w:t>
       </w:r>
@@ -812,10 +804,10 @@
           <w:noProof/>
         </w:rPr>
         <w:drawing>
-          <wp:inline distT="0" distB="0" distL="0" distR="0" wp14:anchorId="2BDF55F9" wp14:editId="24D4E1AF">
-            <wp:extent cx="5731510" cy="5110480"/>
-            <wp:effectExtent l="0" t="0" r="2540" b="0"/>
-            <wp:docPr id="516179345" name="Picture 1"/>
+          <wp:inline distT="0" distB="0" distL="0" distR="0" wp14:anchorId="4B394C43" wp14:editId="34DDCC68">
+            <wp:extent cx="5731510" cy="5308600"/>
+            <wp:effectExtent l="0" t="0" r="2540" b="6350"/>
+            <wp:docPr id="942657372" name="Picture 1"/>
             <wp:cNvGraphicFramePr>
               <a:graphicFrameLocks xmlns:a="http://schemas.openxmlformats.org/drawingml/2006/main" noChangeAspect="1"/>
             </wp:cNvGraphicFramePr>
@@ -823,7 +815,7 @@
               <a:graphicData uri="http://schemas.openxmlformats.org/drawingml/2006/picture">
                 <pic:pic xmlns:pic="http://schemas.openxmlformats.org/drawingml/2006/picture">
                   <pic:nvPicPr>
-                    <pic:cNvPr id="516179345" name=""/>
+                    <pic:cNvPr id="942657372" name=""/>
                     <pic:cNvPicPr/>
                   </pic:nvPicPr>
                   <pic:blipFill>
@@ -835,7 +827,7 @@
                   <pic:spPr>
                     <a:xfrm>
                       <a:off x="0" y="0"/>
-                      <a:ext cx="5731510" cy="5110480"/>
+                      <a:ext cx="5731510" cy="5308600"/>
                     </a:xfrm>
                     <a:prstGeom prst="rect">
                       <a:avLst/>
@@ -875,10 +867,10 @@
           <w:noProof/>
         </w:rPr>
         <w:drawing>
-          <wp:inline distT="0" distB="0" distL="0" distR="0" wp14:anchorId="7B007076" wp14:editId="25E0E0D1">
-            <wp:extent cx="5731510" cy="5680710"/>
-            <wp:effectExtent l="0" t="0" r="2540" b="0"/>
-            <wp:docPr id="256732361" name="Picture 1"/>
+          <wp:inline distT="0" distB="0" distL="0" distR="0" wp14:anchorId="3FE6ABC0" wp14:editId="108FF328">
+            <wp:extent cx="5731510" cy="5534660"/>
+            <wp:effectExtent l="0" t="0" r="2540" b="8890"/>
+            <wp:docPr id="357981502" name="Picture 1"/>
             <wp:cNvGraphicFramePr>
               <a:graphicFrameLocks xmlns:a="http://schemas.openxmlformats.org/drawingml/2006/main" noChangeAspect="1"/>
             </wp:cNvGraphicFramePr>
@@ -886,7 +878,7 @@
               <a:graphicData uri="http://schemas.openxmlformats.org/drawingml/2006/picture">
                 <pic:pic xmlns:pic="http://schemas.openxmlformats.org/drawingml/2006/picture">
                   <pic:nvPicPr>
-                    <pic:cNvPr id="256732361" name=""/>
+                    <pic:cNvPr id="357981502" name=""/>
                     <pic:cNvPicPr/>
                   </pic:nvPicPr>
                   <pic:blipFill>
@@ -898,7 +890,7 @@
                   <pic:spPr>
                     <a:xfrm>
                       <a:off x="0" y="0"/>
-                      <a:ext cx="5731510" cy="5680710"/>
+                      <a:ext cx="5731510" cy="5534660"/>
                     </a:xfrm>
                     <a:prstGeom prst="rect">
                       <a:avLst/>
@@ -1018,15 +1010,7 @@
     </w:p>
     <w:p>
       <w:r>
-        <w:t xml:space="preserve">Job will be triggered everyday at 9am to trigger the updating of the latest current bet events. New bet events will be inserted into the </w:t>
-      </w:r>
-      <w:proofErr w:type="spellStart"/>
-      <w:r>
-        <w:t>sports_event_mapping</w:t>
-      </w:r>
-      <w:proofErr w:type="spellEnd"/>
-      <w:r>
-        <w:t xml:space="preserve"> table in Mongo DB. A unique system generated Event ID will be assigned to every new bet event. The Event ID generated will be the running sequence from their respective competition.</w:t>
+        <w:t>Job will be triggered everyday at 9am to trigger the updating of the latest current bet events. New bet events will be inserted into the sports_event_mapping table in Mongo DB. A unique system generated Event ID will be assigned to every new bet event. The Event ID generated will be the running sequence from their respective competition.</w:t>
       </w:r>
     </w:p>
     <w:p>

</xml_diff>

<commit_message>
updated document on new column ref_trx_id updated h2 script updated entity model class on new column
</commit_message>
<xml_diff>
--- a/Documentation/OasisBet.docx
+++ b/Documentation/OasisBet.docx
@@ -804,10 +804,10 @@
           <w:noProof/>
         </w:rPr>
         <w:drawing>
-          <wp:inline distT="0" distB="0" distL="0" distR="0" wp14:anchorId="4B394C43" wp14:editId="34DDCC68">
-            <wp:extent cx="5731510" cy="5308600"/>
+          <wp:inline distT="0" distB="0" distL="0" distR="0" wp14:anchorId="0B4FCA05" wp14:editId="2934A746">
+            <wp:extent cx="5731510" cy="5232400"/>
             <wp:effectExtent l="0" t="0" r="2540" b="6350"/>
-            <wp:docPr id="942657372" name="Picture 1"/>
+            <wp:docPr id="870416736" name="Picture 1"/>
             <wp:cNvGraphicFramePr>
               <a:graphicFrameLocks xmlns:a="http://schemas.openxmlformats.org/drawingml/2006/main" noChangeAspect="1"/>
             </wp:cNvGraphicFramePr>
@@ -815,7 +815,7 @@
               <a:graphicData uri="http://schemas.openxmlformats.org/drawingml/2006/picture">
                 <pic:pic xmlns:pic="http://schemas.openxmlformats.org/drawingml/2006/picture">
                   <pic:nvPicPr>
-                    <pic:cNvPr id="942657372" name=""/>
+                    <pic:cNvPr id="870416736" name=""/>
                     <pic:cNvPicPr/>
                   </pic:nvPicPr>
                   <pic:blipFill>
@@ -827,7 +827,7 @@
                   <pic:spPr>
                     <a:xfrm>
                       <a:off x="0" y="0"/>
-                      <a:ext cx="5731510" cy="5308600"/>
+                      <a:ext cx="5731510" cy="5232400"/>
                     </a:xfrm>
                     <a:prstGeom prst="rect">
                       <a:avLst/>
@@ -867,10 +867,10 @@
           <w:noProof/>
         </w:rPr>
         <w:drawing>
-          <wp:inline distT="0" distB="0" distL="0" distR="0" wp14:anchorId="3FE6ABC0" wp14:editId="108FF328">
-            <wp:extent cx="5731510" cy="5534660"/>
-            <wp:effectExtent l="0" t="0" r="2540" b="8890"/>
-            <wp:docPr id="357981502" name="Picture 1"/>
+          <wp:inline distT="0" distB="0" distL="0" distR="0" wp14:anchorId="0554A930" wp14:editId="52184CB4">
+            <wp:extent cx="5731510" cy="5739130"/>
+            <wp:effectExtent l="0" t="0" r="2540" b="0"/>
+            <wp:docPr id="632855801" name="Picture 1"/>
             <wp:cNvGraphicFramePr>
               <a:graphicFrameLocks xmlns:a="http://schemas.openxmlformats.org/drawingml/2006/main" noChangeAspect="1"/>
             </wp:cNvGraphicFramePr>
@@ -878,7 +878,7 @@
               <a:graphicData uri="http://schemas.openxmlformats.org/drawingml/2006/picture">
                 <pic:pic xmlns:pic="http://schemas.openxmlformats.org/drawingml/2006/picture">
                   <pic:nvPicPr>
-                    <pic:cNvPr id="357981502" name=""/>
+                    <pic:cNvPr id="632855801" name=""/>
                     <pic:cNvPicPr/>
                   </pic:nvPicPr>
                   <pic:blipFill>
@@ -890,7 +890,7 @@
                   <pic:spPr>
                     <a:xfrm>
                       <a:off x="0" y="0"/>
-                      <a:ext cx="5731510" cy="5534660"/>
+                      <a:ext cx="5731510" cy="5739130"/>
                     </a:xfrm>
                     <a:prstGeom prst="rect">
                       <a:avLst/>

</xml_diff>

<commit_message>
adjusted diagram and documentation
</commit_message>
<xml_diff>
--- a/Documentation/OasisBet.docx
+++ b/Documentation/OasisBet.docx
@@ -933,16 +933,17 @@
     <w:p>
       <w:pPr>
         <w:pStyle w:val="NoSpacing"/>
+        <w:jc w:val="center"/>
       </w:pPr>
       <w:r>
         <w:rPr>
           <w:noProof/>
         </w:rPr>
         <w:drawing>
-          <wp:inline distT="0" distB="0" distL="0" distR="0" wp14:anchorId="1021E6DD" wp14:editId="7BE21811">
-            <wp:extent cx="5731510" cy="3901440"/>
-            <wp:effectExtent l="0" t="0" r="2540" b="3810"/>
-            <wp:docPr id="1805280731" name="Picture 1"/>
+          <wp:inline distT="0" distB="0" distL="0" distR="0" wp14:anchorId="2A9EAF76" wp14:editId="731C6196">
+            <wp:extent cx="5200980" cy="3978813"/>
+            <wp:effectExtent l="0" t="0" r="0" b="3175"/>
+            <wp:docPr id="1" name="Picture 1"/>
             <wp:cNvGraphicFramePr>
               <a:graphicFrameLocks xmlns:a="http://schemas.openxmlformats.org/drawingml/2006/main" noChangeAspect="1"/>
             </wp:cNvGraphicFramePr>
@@ -950,7 +951,7 @@
               <a:graphicData uri="http://schemas.openxmlformats.org/drawingml/2006/picture">
                 <pic:pic xmlns:pic="http://schemas.openxmlformats.org/drawingml/2006/picture">
                   <pic:nvPicPr>
-                    <pic:cNvPr id="1805280731" name=""/>
+                    <pic:cNvPr id="1" name=""/>
                     <pic:cNvPicPr/>
                   </pic:nvPicPr>
                   <pic:blipFill>
@@ -962,7 +963,7 @@
                   <pic:spPr>
                     <a:xfrm>
                       <a:off x="0" y="0"/>
-                      <a:ext cx="5731510" cy="3901440"/>
+                      <a:ext cx="5205966" cy="3982628"/>
                     </a:xfrm>
                     <a:prstGeom prst="rect">
                       <a:avLst/>
@@ -1179,7 +1180,13 @@
         </w:rPr>
       </w:pPr>
       <w:r>
-        <w:t xml:space="preserve">Job will be triggered everyday at 10am update bet transactions against the result of events. </w:t>
+        <w:t xml:space="preserve">Job will be triggered </w:t>
+      </w:r>
+      <w:r>
+        <w:t>daily</w:t>
+      </w:r>
+      <w:r>
+        <w:t xml:space="preserve"> at 10am update bet transactions against the result of events. </w:t>
       </w:r>
       <w:r>
         <w:t>The event results will be retrieved from the Result Microservice via the Result Proxy in Account Microservice. All unsettled bets will be checked against the result events that were completed. Bet winnings</w:t>

</xml_diff>

<commit_message>
added documentation for Login authentication and JWT refresh token
</commit_message>
<xml_diff>
--- a/Documentation/OasisBet.docx
+++ b/Documentation/OasisBet.docx
@@ -1237,6 +1237,910 @@
         </w:drawing>
       </w:r>
     </w:p>
+    <w:p>
+      <w:r>
+        <w:br w:type="page"/>
+      </w:r>
+    </w:p>
+    <w:p>
+      <w:pPr>
+        <w:pStyle w:val="Heading2"/>
+      </w:pPr>
+      <w:r>
+        <w:lastRenderedPageBreak/>
+        <w:t>Login Authentication Sequence</w:t>
+      </w:r>
+    </w:p>
+    <w:p>
+      <w:pPr>
+        <w:rPr>
+          <w:noProof/>
+        </w:rPr>
+      </w:pPr>
+    </w:p>
+    <w:p>
+      <w:r>
+        <w:rPr>
+          <w:noProof/>
+        </w:rPr>
+        <w:drawing>
+          <wp:inline distT="0" distB="0" distL="0" distR="0" wp14:anchorId="4F7CDEB4" wp14:editId="523953D0">
+            <wp:extent cx="5731510" cy="6777990"/>
+            <wp:effectExtent l="0" t="0" r="2540" b="3810"/>
+            <wp:docPr id="2" name="Picture 2" descr="A diagram of a software company&#10;&#10;Description automatically generated"/>
+            <wp:cNvGraphicFramePr>
+              <a:graphicFrameLocks xmlns:a="http://schemas.openxmlformats.org/drawingml/2006/main" noChangeAspect="1"/>
+            </wp:cNvGraphicFramePr>
+            <a:graphic xmlns:a="http://schemas.openxmlformats.org/drawingml/2006/main">
+              <a:graphicData uri="http://schemas.openxmlformats.org/drawingml/2006/picture">
+                <pic:pic xmlns:pic="http://schemas.openxmlformats.org/drawingml/2006/picture">
+                  <pic:nvPicPr>
+                    <pic:cNvPr id="2" name="Picture 2" descr="A diagram of a software company&#10;&#10;Description automatically generated"/>
+                    <pic:cNvPicPr/>
+                  </pic:nvPicPr>
+                  <pic:blipFill>
+                    <a:blip r:embed="rId16"/>
+                    <a:stretch>
+                      <a:fillRect/>
+                    </a:stretch>
+                  </pic:blipFill>
+                  <pic:spPr>
+                    <a:xfrm>
+                      <a:off x="0" y="0"/>
+                      <a:ext cx="5731510" cy="6777990"/>
+                    </a:xfrm>
+                    <a:prstGeom prst="rect">
+                      <a:avLst/>
+                    </a:prstGeom>
+                  </pic:spPr>
+                </pic:pic>
+              </a:graphicData>
+            </a:graphic>
+          </wp:inline>
+        </w:drawing>
+      </w:r>
+    </w:p>
+    <w:p>
+      <w:pPr>
+        <w:pStyle w:val="ListParagraph"/>
+        <w:numPr>
+          <w:ilvl w:val="0"/>
+          <w:numId w:val="38"/>
+        </w:numPr>
+        <w:spacing w:after="120" w:line="240" w:lineRule="auto"/>
+        <w:ind w:left="360"/>
+        <w:rPr>
+          <w:rFonts w:ascii="Arial" w:hAnsi="Arial" w:cs="Arial"/>
+          <w:sz w:val="20"/>
+          <w:szCs w:val="20"/>
+        </w:rPr>
+      </w:pPr>
+      <w:r>
+        <w:rPr>
+          <w:rFonts w:ascii="Arial" w:hAnsi="Arial" w:cs="Arial"/>
+          <w:sz w:val="20"/>
+          <w:szCs w:val="20"/>
+        </w:rPr>
+        <w:t>Client</w:t>
+      </w:r>
+      <w:r>
+        <w:rPr>
+          <w:rFonts w:ascii="Arial" w:hAnsi="Arial" w:cs="Arial"/>
+          <w:sz w:val="20"/>
+          <w:szCs w:val="20"/>
+        </w:rPr>
+        <w:t xml:space="preserve"> shall request </w:t>
+      </w:r>
+      <w:r>
+        <w:rPr>
+          <w:rFonts w:ascii="Arial" w:hAnsi="Arial" w:cs="Arial"/>
+          <w:sz w:val="20"/>
+          <w:szCs w:val="20"/>
+        </w:rPr>
+        <w:t>server to generate</w:t>
+      </w:r>
+      <w:r>
+        <w:rPr>
+          <w:rFonts w:ascii="Arial" w:hAnsi="Arial" w:cs="Arial"/>
+          <w:sz w:val="20"/>
+          <w:szCs w:val="20"/>
+        </w:rPr>
+        <w:t xml:space="preserve"> JWT</w:t>
+      </w:r>
+      <w:r>
+        <w:rPr>
+          <w:rFonts w:ascii="Arial" w:hAnsi="Arial" w:cs="Arial"/>
+          <w:sz w:val="20"/>
+          <w:szCs w:val="20"/>
+        </w:rPr>
+        <w:t xml:space="preserve"> upon login</w:t>
+      </w:r>
+      <w:r>
+        <w:rPr>
+          <w:rFonts w:ascii="Arial" w:hAnsi="Arial" w:cs="Arial"/>
+          <w:sz w:val="20"/>
+          <w:szCs w:val="20"/>
+        </w:rPr>
+        <w:t xml:space="preserve">, with </w:t>
+      </w:r>
+      <w:r>
+        <w:rPr>
+          <w:rFonts w:ascii="Arial" w:hAnsi="Arial" w:cs="Arial"/>
+          <w:sz w:val="20"/>
+          <w:szCs w:val="20"/>
+        </w:rPr>
+        <w:t>client’s credential &lt;username&gt; and &lt;password&gt; in JWTTokenRequest object</w:t>
+      </w:r>
+      <w:r>
+        <w:rPr>
+          <w:rFonts w:ascii="Arial" w:hAnsi="Arial" w:cs="Arial"/>
+          <w:sz w:val="20"/>
+          <w:szCs w:val="20"/>
+        </w:rPr>
+        <w:br/>
+      </w:r>
+    </w:p>
+    <w:p>
+      <w:pPr>
+        <w:pStyle w:val="ListParagraph"/>
+        <w:ind w:left="360"/>
+        <w:rPr>
+          <w:rFonts w:ascii="Arial" w:hAnsi="Arial" w:cs="Arial"/>
+          <w:sz w:val="20"/>
+          <w:szCs w:val="20"/>
+        </w:rPr>
+      </w:pPr>
+      <w:r>
+        <w:rPr>
+          <w:rFonts w:ascii="Arial" w:hAnsi="Arial" w:cs="Arial"/>
+          <w:sz w:val="20"/>
+          <w:szCs w:val="20"/>
+        </w:rPr>
+        <w:t xml:space="preserve">HTTPS Endpoint to </w:t>
+      </w:r>
+      <w:r>
+        <w:rPr>
+          <w:rFonts w:ascii="Arial" w:hAnsi="Arial" w:cs="Arial"/>
+          <w:sz w:val="20"/>
+          <w:szCs w:val="20"/>
+        </w:rPr>
+        <w:t>generate</w:t>
+      </w:r>
+      <w:r>
+        <w:rPr>
+          <w:rFonts w:ascii="Arial" w:hAnsi="Arial" w:cs="Arial"/>
+          <w:sz w:val="20"/>
+          <w:szCs w:val="20"/>
+        </w:rPr>
+        <w:t xml:space="preserve"> the JWT is </w:t>
+      </w:r>
+      <w:r>
+        <w:rPr>
+          <w:rFonts w:ascii="Arial" w:hAnsi="Arial" w:cs="Arial"/>
+          <w:sz w:val="20"/>
+          <w:szCs w:val="20"/>
+        </w:rPr>
+        <w:t>https://</w:t>
+      </w:r>
+      <w:r>
+        <w:rPr>
+          <w:rFonts w:ascii="Arial" w:hAnsi="Arial" w:cs="Arial"/>
+          <w:sz w:val="20"/>
+          <w:szCs w:val="20"/>
+        </w:rPr>
+        <w:t>[domain name]</w:t>
+      </w:r>
+      <w:r>
+        <w:rPr>
+          <w:rFonts w:ascii="Arial" w:hAnsi="Arial" w:cs="Arial"/>
+          <w:sz w:val="20"/>
+          <w:szCs w:val="20"/>
+        </w:rPr>
+        <w:t>/</w:t>
+      </w:r>
+      <w:r>
+        <w:rPr>
+          <w:rFonts w:ascii="Arial" w:hAnsi="Arial" w:cs="Arial"/>
+          <w:sz w:val="20"/>
+          <w:szCs w:val="20"/>
+        </w:rPr>
+        <w:t>user/</w:t>
+      </w:r>
+      <w:r>
+        <w:rPr>
+          <w:rFonts w:ascii="Arial" w:hAnsi="Arial" w:cs="Arial"/>
+          <w:sz w:val="20"/>
+          <w:szCs w:val="20"/>
+        </w:rPr>
+        <w:t>authenticate</w:t>
+      </w:r>
+      <w:r>
+        <w:rPr>
+          <w:rFonts w:ascii="Arial" w:hAnsi="Arial" w:cs="Arial"/>
+          <w:sz w:val="20"/>
+          <w:szCs w:val="20"/>
+        </w:rPr>
+        <w:t xml:space="preserve">. </w:t>
+      </w:r>
+    </w:p>
+    <w:p>
+      <w:pPr>
+        <w:pStyle w:val="ListParagraph"/>
+        <w:ind w:left="360"/>
+        <w:rPr>
+          <w:rFonts w:ascii="Arial" w:hAnsi="Arial" w:cs="Arial"/>
+          <w:sz w:val="20"/>
+          <w:szCs w:val="20"/>
+        </w:rPr>
+      </w:pPr>
+    </w:p>
+    <w:p>
+      <w:pPr>
+        <w:pStyle w:val="ListParagraph"/>
+        <w:numPr>
+          <w:ilvl w:val="0"/>
+          <w:numId w:val="38"/>
+        </w:numPr>
+        <w:spacing w:after="120" w:line="240" w:lineRule="auto"/>
+        <w:ind w:left="360"/>
+        <w:rPr>
+          <w:rFonts w:ascii="Arial" w:hAnsi="Arial" w:cs="Arial"/>
+          <w:sz w:val="20"/>
+          <w:szCs w:val="20"/>
+        </w:rPr>
+      </w:pPr>
+      <w:r>
+        <w:rPr>
+          <w:rFonts w:ascii="Arial" w:hAnsi="Arial" w:cs="Arial"/>
+          <w:sz w:val="20"/>
+          <w:szCs w:val="20"/>
+        </w:rPr>
+        <w:t>Auth Server, which is in Account Microservice Server,</w:t>
+      </w:r>
+      <w:r>
+        <w:rPr>
+          <w:rFonts w:ascii="Arial" w:hAnsi="Arial" w:cs="Arial"/>
+          <w:sz w:val="20"/>
+          <w:szCs w:val="20"/>
+        </w:rPr>
+        <w:t xml:space="preserve"> authenticates the credentials against the </w:t>
+      </w:r>
+      <w:r>
+        <w:rPr>
+          <w:rFonts w:ascii="Arial" w:hAnsi="Arial" w:cs="Arial"/>
+          <w:sz w:val="20"/>
+          <w:szCs w:val="20"/>
+        </w:rPr>
+        <w:t>Account Microservice Server DB</w:t>
+      </w:r>
+      <w:r>
+        <w:rPr>
+          <w:rFonts w:ascii="Arial" w:hAnsi="Arial" w:cs="Arial"/>
+          <w:sz w:val="20"/>
+          <w:szCs w:val="20"/>
+        </w:rPr>
+        <w:t xml:space="preserve">, and if they are valid, a JWT, with an expiration time of </w:t>
+      </w:r>
+      <w:r>
+        <w:rPr>
+          <w:rFonts w:ascii="Arial" w:hAnsi="Arial" w:cs="Arial"/>
+          <w:sz w:val="20"/>
+          <w:szCs w:val="20"/>
+        </w:rPr>
+        <w:t>30</w:t>
+      </w:r>
+      <w:r>
+        <w:rPr>
+          <w:rFonts w:ascii="Arial" w:hAnsi="Arial" w:cs="Arial"/>
+          <w:sz w:val="20"/>
+          <w:szCs w:val="20"/>
+        </w:rPr>
+        <w:t>mins is generated in the body of the response.</w:t>
+      </w:r>
+    </w:p>
+    <w:p>
+      <w:pPr>
+        <w:pStyle w:val="ListParagraph"/>
+        <w:spacing w:after="120" w:line="240" w:lineRule="auto"/>
+        <w:ind w:left="360"/>
+        <w:rPr>
+          <w:rFonts w:ascii="Arial" w:hAnsi="Arial" w:cs="Arial"/>
+          <w:sz w:val="20"/>
+          <w:szCs w:val="20"/>
+        </w:rPr>
+      </w:pPr>
+    </w:p>
+    <w:p>
+      <w:pPr>
+        <w:pStyle w:val="ListParagraph"/>
+        <w:numPr>
+          <w:ilvl w:val="0"/>
+          <w:numId w:val="38"/>
+        </w:numPr>
+        <w:spacing w:after="120" w:line="240" w:lineRule="auto"/>
+        <w:ind w:left="360"/>
+        <w:rPr>
+          <w:rFonts w:ascii="Arial" w:hAnsi="Arial" w:cs="Arial"/>
+          <w:sz w:val="20"/>
+          <w:szCs w:val="20"/>
+        </w:rPr>
+      </w:pPr>
+      <w:r>
+        <w:rPr>
+          <w:rFonts w:ascii="Arial" w:hAnsi="Arial" w:cs="Arial"/>
+          <w:sz w:val="20"/>
+          <w:szCs w:val="20"/>
+        </w:rPr>
+        <w:lastRenderedPageBreak/>
+        <w:t>For subsequent requests, the generated token in the authorization header (type: Bearer token)</w:t>
+      </w:r>
+      <w:r>
+        <w:rPr>
+          <w:rFonts w:ascii="Arial" w:hAnsi="Arial" w:cs="Arial"/>
+          <w:sz w:val="20"/>
+          <w:szCs w:val="20"/>
+        </w:rPr>
+        <w:t xml:space="preserve"> must be sent.</w:t>
+      </w:r>
+    </w:p>
+    <w:p>
+      <w:pPr>
+        <w:pStyle w:val="ListParagraph"/>
+        <w:rPr>
+          <w:rFonts w:ascii="Arial" w:hAnsi="Arial" w:cs="Arial"/>
+          <w:sz w:val="20"/>
+          <w:szCs w:val="20"/>
+        </w:rPr>
+      </w:pPr>
+    </w:p>
+    <w:p>
+      <w:pPr>
+        <w:rPr>
+          <w:rFonts w:ascii="Arial" w:hAnsi="Arial" w:cs="Arial"/>
+          <w:sz w:val="20"/>
+          <w:szCs w:val="20"/>
+        </w:rPr>
+      </w:pPr>
+      <w:r>
+        <w:rPr>
+          <w:rFonts w:ascii="Arial" w:hAnsi="Arial" w:cs="Arial"/>
+          <w:sz w:val="20"/>
+          <w:szCs w:val="20"/>
+        </w:rPr>
+        <w:t>Note: If a HTTP Status Code of 40</w:t>
+      </w:r>
+      <w:r>
+        <w:rPr>
+          <w:rFonts w:ascii="Arial" w:hAnsi="Arial" w:cs="Arial"/>
+          <w:sz w:val="20"/>
+          <w:szCs w:val="20"/>
+        </w:rPr>
+        <w:t>1</w:t>
+      </w:r>
+      <w:r>
+        <w:rPr>
+          <w:rFonts w:ascii="Arial" w:hAnsi="Arial" w:cs="Arial"/>
+          <w:sz w:val="20"/>
+          <w:szCs w:val="20"/>
+        </w:rPr>
+        <w:t xml:space="preserve"> is obtained, this most probably means that </w:t>
+      </w:r>
+    </w:p>
+    <w:p>
+      <w:pPr>
+        <w:rPr>
+          <w:rFonts w:ascii="Arial" w:hAnsi="Arial" w:cs="Arial"/>
+          <w:sz w:val="20"/>
+          <w:szCs w:val="20"/>
+        </w:rPr>
+      </w:pPr>
+      <w:r>
+        <w:rPr>
+          <w:rFonts w:ascii="Arial" w:hAnsi="Arial" w:cs="Arial"/>
+          <w:sz w:val="20"/>
+          <w:szCs w:val="20"/>
+        </w:rPr>
+        <w:t xml:space="preserve">[1] The </w:t>
+      </w:r>
+      <w:r>
+        <w:rPr>
+          <w:rFonts w:ascii="Arial" w:hAnsi="Arial" w:cs="Arial"/>
+          <w:sz w:val="20"/>
+          <w:szCs w:val="20"/>
+        </w:rPr>
+        <w:t>JWT token claims are invalid,</w:t>
+      </w:r>
+      <w:r>
+        <w:rPr>
+          <w:rFonts w:ascii="Arial" w:hAnsi="Arial" w:cs="Arial"/>
+          <w:sz w:val="20"/>
+          <w:szCs w:val="20"/>
+        </w:rPr>
+        <w:t xml:space="preserve"> and Step 1 needs to be repeated OR</w:t>
+      </w:r>
+    </w:p>
+    <w:p>
+      <w:pPr>
+        <w:rPr>
+          <w:rFonts w:ascii="Arial" w:hAnsi="Arial" w:cs="Arial"/>
+          <w:sz w:val="20"/>
+          <w:szCs w:val="20"/>
+        </w:rPr>
+      </w:pPr>
+      <w:r>
+        <w:rPr>
+          <w:rFonts w:ascii="Arial" w:hAnsi="Arial" w:cs="Arial"/>
+          <w:sz w:val="20"/>
+          <w:szCs w:val="20"/>
+        </w:rPr>
+        <w:t xml:space="preserve">[2] The credentials are not valid. </w:t>
+      </w:r>
+    </w:p>
+    <w:p>
+      <w:pPr>
+        <w:spacing w:after="120" w:line="240" w:lineRule="auto"/>
+        <w:rPr>
+          <w:rFonts w:ascii="Arial" w:hAnsi="Arial" w:cs="Arial"/>
+          <w:sz w:val="20"/>
+          <w:szCs w:val="20"/>
+        </w:rPr>
+      </w:pPr>
+    </w:p>
+    <w:p>
+      <w:r>
+        <w:br w:type="page"/>
+      </w:r>
+    </w:p>
+    <w:p>
+      <w:pPr>
+        <w:pStyle w:val="Heading2"/>
+      </w:pPr>
+      <w:r>
+        <w:lastRenderedPageBreak/>
+        <w:t>JWT Refresh Token Sequence</w:t>
+      </w:r>
+    </w:p>
+    <w:p/>
+    <w:p>
+      <w:r>
+        <w:rPr>
+          <w:noProof/>
+        </w:rPr>
+        <w:drawing>
+          <wp:inline distT="0" distB="0" distL="0" distR="0" wp14:anchorId="2C525394" wp14:editId="5F32472A">
+            <wp:extent cx="5731510" cy="8032750"/>
+            <wp:effectExtent l="0" t="0" r="2540" b="6350"/>
+            <wp:docPr id="3" name="Picture 3" descr="A diagram of a project&#10;&#10;Description automatically generated"/>
+            <wp:cNvGraphicFramePr>
+              <a:graphicFrameLocks xmlns:a="http://schemas.openxmlformats.org/drawingml/2006/main" noChangeAspect="1"/>
+            </wp:cNvGraphicFramePr>
+            <a:graphic xmlns:a="http://schemas.openxmlformats.org/drawingml/2006/main">
+              <a:graphicData uri="http://schemas.openxmlformats.org/drawingml/2006/picture">
+                <pic:pic xmlns:pic="http://schemas.openxmlformats.org/drawingml/2006/picture">
+                  <pic:nvPicPr>
+                    <pic:cNvPr id="3" name="Picture 3" descr="A diagram of a project&#10;&#10;Description automatically generated"/>
+                    <pic:cNvPicPr/>
+                  </pic:nvPicPr>
+                  <pic:blipFill>
+                    <a:blip r:embed="rId17"/>
+                    <a:stretch>
+                      <a:fillRect/>
+                    </a:stretch>
+                  </pic:blipFill>
+                  <pic:spPr>
+                    <a:xfrm>
+                      <a:off x="0" y="0"/>
+                      <a:ext cx="5731510" cy="8032750"/>
+                    </a:xfrm>
+                    <a:prstGeom prst="rect">
+                      <a:avLst/>
+                    </a:prstGeom>
+                  </pic:spPr>
+                </pic:pic>
+              </a:graphicData>
+            </a:graphic>
+          </wp:inline>
+        </w:drawing>
+      </w:r>
+    </w:p>
+    <w:p/>
+    <w:p>
+      <w:pPr>
+        <w:pStyle w:val="ListParagraph"/>
+        <w:numPr>
+          <w:ilvl w:val="0"/>
+          <w:numId w:val="40"/>
+        </w:numPr>
+        <w:spacing w:after="120" w:line="240" w:lineRule="auto"/>
+        <w:rPr>
+          <w:rFonts w:ascii="Arial" w:hAnsi="Arial" w:cs="Arial"/>
+          <w:sz w:val="20"/>
+          <w:szCs w:val="20"/>
+        </w:rPr>
+      </w:pPr>
+      <w:r>
+        <w:rPr>
+          <w:rFonts w:ascii="Arial" w:hAnsi="Arial" w:cs="Arial"/>
+          <w:sz w:val="20"/>
+          <w:szCs w:val="20"/>
+        </w:rPr>
+        <w:lastRenderedPageBreak/>
+        <w:t>When Client sends a request, Server</w:t>
+      </w:r>
+      <w:r>
+        <w:rPr>
+          <w:rFonts w:ascii="Arial" w:hAnsi="Arial" w:cs="Arial"/>
+          <w:sz w:val="20"/>
+          <w:szCs w:val="20"/>
+        </w:rPr>
+        <w:t xml:space="preserve"> shall </w:t>
+      </w:r>
+      <w:r>
+        <w:rPr>
+          <w:rFonts w:ascii="Arial" w:hAnsi="Arial" w:cs="Arial"/>
+          <w:sz w:val="20"/>
+          <w:szCs w:val="20"/>
+        </w:rPr>
+        <w:t>validate JWT is expired</w:t>
+      </w:r>
+      <w:r>
+        <w:rPr>
+          <w:rFonts w:ascii="Arial" w:hAnsi="Arial" w:cs="Arial"/>
+          <w:sz w:val="20"/>
+          <w:szCs w:val="20"/>
+        </w:rPr>
+        <w:t>. If JWT token is expired, a HTTP Status Code of 401 and error message of “Access Token Expired” is obtained.</w:t>
+      </w:r>
+    </w:p>
+    <w:p>
+      <w:pPr>
+        <w:pStyle w:val="ListParagraph"/>
+        <w:spacing w:after="120" w:line="240" w:lineRule="auto"/>
+        <w:ind w:left="360"/>
+        <w:rPr>
+          <w:rFonts w:ascii="Arial" w:hAnsi="Arial" w:cs="Arial"/>
+          <w:sz w:val="20"/>
+          <w:szCs w:val="20"/>
+        </w:rPr>
+      </w:pPr>
+    </w:p>
+    <w:p>
+      <w:pPr>
+        <w:pStyle w:val="ListParagraph"/>
+        <w:numPr>
+          <w:ilvl w:val="0"/>
+          <w:numId w:val="40"/>
+        </w:numPr>
+        <w:spacing w:after="120" w:line="240" w:lineRule="auto"/>
+        <w:rPr>
+          <w:rFonts w:ascii="Arial" w:hAnsi="Arial" w:cs="Arial"/>
+          <w:sz w:val="20"/>
+          <w:szCs w:val="20"/>
+        </w:rPr>
+      </w:pPr>
+      <w:r>
+        <w:rPr>
+          <w:rFonts w:ascii="Arial" w:hAnsi="Arial" w:cs="Arial"/>
+          <w:sz w:val="20"/>
+          <w:szCs w:val="20"/>
+        </w:rPr>
+        <w:t xml:space="preserve">Client shall </w:t>
+      </w:r>
+      <w:r>
+        <w:rPr>
+          <w:rFonts w:ascii="Arial" w:hAnsi="Arial" w:cs="Arial"/>
+          <w:sz w:val="20"/>
+          <w:szCs w:val="20"/>
+        </w:rPr>
+        <w:t xml:space="preserve">request a </w:t>
+      </w:r>
+      <w:r>
+        <w:rPr>
+          <w:rFonts w:ascii="Arial" w:hAnsi="Arial" w:cs="Arial"/>
+          <w:sz w:val="20"/>
+          <w:szCs w:val="20"/>
+        </w:rPr>
+        <w:t>for a JWT token refresh</w:t>
+      </w:r>
+      <w:r>
+        <w:rPr>
+          <w:rFonts w:ascii="Arial" w:hAnsi="Arial" w:cs="Arial"/>
+          <w:sz w:val="20"/>
+          <w:szCs w:val="20"/>
+        </w:rPr>
+        <w:t xml:space="preserve">, with </w:t>
+      </w:r>
+      <w:r>
+        <w:rPr>
+          <w:rFonts w:ascii="Arial" w:hAnsi="Arial" w:cs="Arial"/>
+          <w:sz w:val="20"/>
+          <w:szCs w:val="20"/>
+        </w:rPr>
+        <w:t>the existing expired JWT token</w:t>
+      </w:r>
+      <w:r>
+        <w:rPr>
+          <w:rFonts w:ascii="Arial" w:hAnsi="Arial" w:cs="Arial"/>
+          <w:sz w:val="20"/>
+          <w:szCs w:val="20"/>
+        </w:rPr>
+        <w:t xml:space="preserve"> </w:t>
+      </w:r>
+      <w:r>
+        <w:rPr>
+          <w:rFonts w:ascii="Arial" w:hAnsi="Arial" w:cs="Arial"/>
+          <w:sz w:val="20"/>
+          <w:szCs w:val="20"/>
+        </w:rPr>
+        <w:t xml:space="preserve">in </w:t>
+      </w:r>
+      <w:r>
+        <w:rPr>
+          <w:rFonts w:ascii="Arial" w:hAnsi="Arial" w:cs="Arial"/>
+          <w:sz w:val="20"/>
+          <w:szCs w:val="20"/>
+        </w:rPr>
+        <w:t xml:space="preserve">authorization header (type: </w:t>
+      </w:r>
+      <w:r>
+        <w:rPr>
+          <w:rFonts w:ascii="Arial" w:hAnsi="Arial" w:cs="Arial"/>
+          <w:sz w:val="20"/>
+          <w:szCs w:val="20"/>
+        </w:rPr>
+        <w:t>Bearer</w:t>
+      </w:r>
+      <w:r>
+        <w:rPr>
+          <w:rFonts w:ascii="Arial" w:hAnsi="Arial" w:cs="Arial"/>
+          <w:sz w:val="20"/>
+          <w:szCs w:val="20"/>
+        </w:rPr>
+        <w:t>).</w:t>
+      </w:r>
+      <w:r>
+        <w:rPr>
+          <w:rFonts w:ascii="Arial" w:hAnsi="Arial" w:cs="Arial"/>
+          <w:sz w:val="20"/>
+          <w:szCs w:val="20"/>
+        </w:rPr>
+        <w:br/>
+      </w:r>
+    </w:p>
+    <w:p>
+      <w:pPr>
+        <w:pStyle w:val="ListParagraph"/>
+        <w:spacing w:after="120" w:line="240" w:lineRule="auto"/>
+        <w:ind w:left="360"/>
+        <w:rPr>
+          <w:rFonts w:ascii="Arial" w:hAnsi="Arial" w:cs="Arial"/>
+          <w:sz w:val="20"/>
+          <w:szCs w:val="20"/>
+        </w:rPr>
+      </w:pPr>
+      <w:r>
+        <w:rPr>
+          <w:rFonts w:ascii="Arial" w:hAnsi="Arial" w:cs="Arial"/>
+          <w:sz w:val="20"/>
+          <w:szCs w:val="20"/>
+        </w:rPr>
+        <w:t xml:space="preserve">HTTPS Endpoint to </w:t>
+      </w:r>
+      <w:r>
+        <w:rPr>
+          <w:rFonts w:ascii="Arial" w:hAnsi="Arial" w:cs="Arial"/>
+          <w:sz w:val="20"/>
+          <w:szCs w:val="20"/>
+        </w:rPr>
+        <w:t>refresh</w:t>
+      </w:r>
+      <w:r>
+        <w:rPr>
+          <w:rFonts w:ascii="Arial" w:hAnsi="Arial" w:cs="Arial"/>
+          <w:sz w:val="20"/>
+          <w:szCs w:val="20"/>
+        </w:rPr>
+        <w:t xml:space="preserve"> the JWT is https://[domain name]/user/</w:t>
+      </w:r>
+      <w:r>
+        <w:rPr>
+          <w:rFonts w:ascii="Arial" w:hAnsi="Arial" w:cs="Arial"/>
+          <w:sz w:val="20"/>
+          <w:szCs w:val="20"/>
+        </w:rPr>
+        <w:t>refreshToken</w:t>
+      </w:r>
+      <w:r>
+        <w:rPr>
+          <w:rFonts w:ascii="Arial" w:hAnsi="Arial" w:cs="Arial"/>
+          <w:sz w:val="20"/>
+          <w:szCs w:val="20"/>
+        </w:rPr>
+        <w:t xml:space="preserve">. </w:t>
+      </w:r>
+    </w:p>
+    <w:p>
+      <w:pPr>
+        <w:pStyle w:val="ListParagraph"/>
+        <w:ind w:left="360"/>
+        <w:rPr>
+          <w:rFonts w:ascii="Arial" w:hAnsi="Arial" w:cs="Arial"/>
+          <w:sz w:val="20"/>
+          <w:szCs w:val="20"/>
+        </w:rPr>
+      </w:pPr>
+    </w:p>
+    <w:p>
+      <w:pPr>
+        <w:pStyle w:val="ListParagraph"/>
+        <w:numPr>
+          <w:ilvl w:val="0"/>
+          <w:numId w:val="40"/>
+        </w:numPr>
+        <w:spacing w:after="120" w:line="240" w:lineRule="auto"/>
+        <w:rPr>
+          <w:rFonts w:ascii="Arial" w:hAnsi="Arial" w:cs="Arial"/>
+          <w:sz w:val="20"/>
+          <w:szCs w:val="20"/>
+        </w:rPr>
+      </w:pPr>
+      <w:r>
+        <w:rPr>
+          <w:rFonts w:ascii="Arial" w:hAnsi="Arial" w:cs="Arial"/>
+          <w:sz w:val="20"/>
+          <w:szCs w:val="20"/>
+        </w:rPr>
+        <w:t xml:space="preserve">Auth Server, which is in Account Microservice Server, authenticates the </w:t>
+      </w:r>
+      <w:r>
+        <w:rPr>
+          <w:rFonts w:ascii="Arial" w:hAnsi="Arial" w:cs="Arial"/>
+          <w:sz w:val="20"/>
+          <w:szCs w:val="20"/>
+        </w:rPr>
+        <w:t>JWT token Claims</w:t>
+      </w:r>
+      <w:r>
+        <w:rPr>
+          <w:rFonts w:ascii="Arial" w:hAnsi="Arial" w:cs="Arial"/>
+          <w:sz w:val="20"/>
+          <w:szCs w:val="20"/>
+        </w:rPr>
+        <w:t>, and if they are valid, a</w:t>
+      </w:r>
+      <w:r>
+        <w:rPr>
+          <w:rFonts w:ascii="Arial" w:hAnsi="Arial" w:cs="Arial"/>
+          <w:sz w:val="20"/>
+          <w:szCs w:val="20"/>
+        </w:rPr>
+        <w:t xml:space="preserve">nother new </w:t>
+      </w:r>
+      <w:r>
+        <w:rPr>
+          <w:rFonts w:ascii="Arial" w:hAnsi="Arial" w:cs="Arial"/>
+          <w:sz w:val="20"/>
+          <w:szCs w:val="20"/>
+        </w:rPr>
+        <w:t>JWT</w:t>
+      </w:r>
+      <w:r>
+        <w:rPr>
+          <w:rFonts w:ascii="Arial" w:hAnsi="Arial" w:cs="Arial"/>
+          <w:sz w:val="20"/>
+          <w:szCs w:val="20"/>
+        </w:rPr>
+        <w:t xml:space="preserve"> token</w:t>
+      </w:r>
+      <w:r>
+        <w:rPr>
+          <w:rFonts w:ascii="Arial" w:hAnsi="Arial" w:cs="Arial"/>
+          <w:sz w:val="20"/>
+          <w:szCs w:val="20"/>
+        </w:rPr>
+        <w:t>, with an expiration time of 30mins is generated in the body of the response.</w:t>
+      </w:r>
+    </w:p>
+    <w:p>
+      <w:pPr>
+        <w:pStyle w:val="ListParagraph"/>
+        <w:spacing w:after="120" w:line="240" w:lineRule="auto"/>
+        <w:ind w:left="360"/>
+        <w:rPr>
+          <w:rFonts w:ascii="Arial" w:hAnsi="Arial" w:cs="Arial"/>
+          <w:sz w:val="20"/>
+          <w:szCs w:val="20"/>
+        </w:rPr>
+      </w:pPr>
+    </w:p>
+    <w:p>
+      <w:pPr>
+        <w:pStyle w:val="ListParagraph"/>
+        <w:numPr>
+          <w:ilvl w:val="0"/>
+          <w:numId w:val="40"/>
+        </w:numPr>
+        <w:spacing w:after="120" w:line="240" w:lineRule="auto"/>
+        <w:rPr>
+          <w:rFonts w:ascii="Arial" w:hAnsi="Arial" w:cs="Arial"/>
+          <w:sz w:val="20"/>
+          <w:szCs w:val="20"/>
+        </w:rPr>
+      </w:pPr>
+      <w:r>
+        <w:rPr>
+          <w:rFonts w:ascii="Arial" w:hAnsi="Arial" w:cs="Arial"/>
+          <w:sz w:val="20"/>
+          <w:szCs w:val="20"/>
+        </w:rPr>
+        <w:t>New JWT token will be set to replace the existing JWT token in the session storage of client side.</w:t>
+      </w:r>
+    </w:p>
+    <w:p>
+      <w:pPr>
+        <w:spacing w:after="120" w:line="240" w:lineRule="auto"/>
+        <w:rPr>
+          <w:rFonts w:ascii="Arial" w:hAnsi="Arial" w:cs="Arial"/>
+          <w:sz w:val="20"/>
+          <w:szCs w:val="20"/>
+        </w:rPr>
+      </w:pPr>
+    </w:p>
+    <w:p>
+      <w:pPr>
+        <w:pStyle w:val="ListParagraph"/>
+        <w:numPr>
+          <w:ilvl w:val="0"/>
+          <w:numId w:val="40"/>
+        </w:numPr>
+        <w:spacing w:after="120" w:line="240" w:lineRule="auto"/>
+        <w:rPr>
+          <w:rFonts w:ascii="Arial" w:hAnsi="Arial" w:cs="Arial"/>
+          <w:sz w:val="20"/>
+          <w:szCs w:val="20"/>
+        </w:rPr>
+      </w:pPr>
+      <w:r>
+        <w:rPr>
+          <w:rFonts w:ascii="Arial" w:hAnsi="Arial" w:cs="Arial"/>
+          <w:sz w:val="20"/>
+          <w:szCs w:val="20"/>
+        </w:rPr>
+        <w:t xml:space="preserve">For subsequent requests, the </w:t>
+      </w:r>
+      <w:r>
+        <w:rPr>
+          <w:rFonts w:ascii="Arial" w:hAnsi="Arial" w:cs="Arial"/>
+          <w:sz w:val="20"/>
+          <w:szCs w:val="20"/>
+        </w:rPr>
+        <w:t>new JWT</w:t>
+      </w:r>
+      <w:r>
+        <w:rPr>
+          <w:rFonts w:ascii="Arial" w:hAnsi="Arial" w:cs="Arial"/>
+          <w:sz w:val="20"/>
+          <w:szCs w:val="20"/>
+        </w:rPr>
+        <w:t xml:space="preserve"> token in the authorization header (type: Bearer token) </w:t>
+      </w:r>
+      <w:r>
+        <w:rPr>
+          <w:rFonts w:ascii="Arial" w:hAnsi="Arial" w:cs="Arial"/>
+          <w:sz w:val="20"/>
+          <w:szCs w:val="20"/>
+        </w:rPr>
+        <w:t>will be</w:t>
+      </w:r>
+      <w:r>
+        <w:rPr>
+          <w:rFonts w:ascii="Arial" w:hAnsi="Arial" w:cs="Arial"/>
+          <w:sz w:val="20"/>
+          <w:szCs w:val="20"/>
+        </w:rPr>
+        <w:t xml:space="preserve"> sent.</w:t>
+      </w:r>
+    </w:p>
     <w:p/>
     <w:sectPr>
       <w:pgSz w:w="11906" w:h="16838"/>
@@ -3503,6 +4407,92 @@
     </w:lvl>
   </w:abstractNum>
   <w:abstractNum w:abstractNumId="19" w15:restartNumberingAfterBreak="0">
+    <w:nsid w:val="41D957E2"/>
+    <w:multiLevelType w:val="hybridMultilevel"/>
+    <w:tmpl w:val="6FAA2D30"/>
+    <w:lvl w:ilvl="0" w:tplc="0D6E79AC">
+      <w:start w:val="1"/>
+      <w:numFmt w:val="decimal"/>
+      <w:lvlText w:val="%1."/>
+      <w:lvlJc w:val="left"/>
+      <w:pPr>
+        <w:ind w:left="720" w:hanging="360"/>
+      </w:pPr>
+    </w:lvl>
+    <w:lvl w:ilvl="1" w:tplc="48090019">
+      <w:start w:val="1"/>
+      <w:numFmt w:val="lowerLetter"/>
+      <w:lvlText w:val="%2."/>
+      <w:lvlJc w:val="left"/>
+      <w:pPr>
+        <w:ind w:left="1440" w:hanging="360"/>
+      </w:pPr>
+    </w:lvl>
+    <w:lvl w:ilvl="2" w:tplc="4809001B">
+      <w:start w:val="1"/>
+      <w:numFmt w:val="lowerRoman"/>
+      <w:lvlText w:val="%3."/>
+      <w:lvlJc w:val="right"/>
+      <w:pPr>
+        <w:ind w:left="2160" w:hanging="180"/>
+      </w:pPr>
+    </w:lvl>
+    <w:lvl w:ilvl="3" w:tplc="4809000F">
+      <w:start w:val="1"/>
+      <w:numFmt w:val="decimal"/>
+      <w:lvlText w:val="%4."/>
+      <w:lvlJc w:val="left"/>
+      <w:pPr>
+        <w:ind w:left="2880" w:hanging="360"/>
+      </w:pPr>
+    </w:lvl>
+    <w:lvl w:ilvl="4" w:tplc="48090019">
+      <w:start w:val="1"/>
+      <w:numFmt w:val="lowerLetter"/>
+      <w:lvlText w:val="%5."/>
+      <w:lvlJc w:val="left"/>
+      <w:pPr>
+        <w:ind w:left="3600" w:hanging="360"/>
+      </w:pPr>
+    </w:lvl>
+    <w:lvl w:ilvl="5" w:tplc="4809001B">
+      <w:start w:val="1"/>
+      <w:numFmt w:val="lowerRoman"/>
+      <w:lvlText w:val="%6."/>
+      <w:lvlJc w:val="right"/>
+      <w:pPr>
+        <w:ind w:left="4320" w:hanging="180"/>
+      </w:pPr>
+    </w:lvl>
+    <w:lvl w:ilvl="6" w:tplc="4809000F">
+      <w:start w:val="1"/>
+      <w:numFmt w:val="decimal"/>
+      <w:lvlText w:val="%7."/>
+      <w:lvlJc w:val="left"/>
+      <w:pPr>
+        <w:ind w:left="5040" w:hanging="360"/>
+      </w:pPr>
+    </w:lvl>
+    <w:lvl w:ilvl="7" w:tplc="48090019">
+      <w:start w:val="1"/>
+      <w:numFmt w:val="lowerLetter"/>
+      <w:lvlText w:val="%8."/>
+      <w:lvlJc w:val="left"/>
+      <w:pPr>
+        <w:ind w:left="5760" w:hanging="360"/>
+      </w:pPr>
+    </w:lvl>
+    <w:lvl w:ilvl="8" w:tplc="4809001B">
+      <w:start w:val="1"/>
+      <w:numFmt w:val="lowerRoman"/>
+      <w:lvlText w:val="%9."/>
+      <w:lvlJc w:val="right"/>
+      <w:pPr>
+        <w:ind w:left="6480" w:hanging="180"/>
+      </w:pPr>
+    </w:lvl>
+  </w:abstractNum>
+  <w:abstractNum w:abstractNumId="20" w15:restartNumberingAfterBreak="0">
     <w:nsid w:val="45516927"/>
     <w:multiLevelType w:val="multilevel"/>
     <w:tmpl w:val="AEE04E20"/>
@@ -3651,7 +4641,7 @@
       </w:rPr>
     </w:lvl>
   </w:abstractNum>
-  <w:abstractNum w:abstractNumId="20" w15:restartNumberingAfterBreak="0">
+  <w:abstractNum w:abstractNumId="21" w15:restartNumberingAfterBreak="0">
     <w:nsid w:val="47055F8B"/>
     <w:multiLevelType w:val="multilevel"/>
     <w:tmpl w:val="36C6D2D8"/>
@@ -3800,7 +4790,7 @@
       </w:rPr>
     </w:lvl>
   </w:abstractNum>
-  <w:abstractNum w:abstractNumId="21" w15:restartNumberingAfterBreak="0">
+  <w:abstractNum w:abstractNumId="22" w15:restartNumberingAfterBreak="0">
     <w:nsid w:val="4B902152"/>
     <w:multiLevelType w:val="multilevel"/>
     <w:tmpl w:val="221CF292"/>
@@ -3913,7 +4903,7 @@
       </w:pPr>
     </w:lvl>
   </w:abstractNum>
-  <w:abstractNum w:abstractNumId="22" w15:restartNumberingAfterBreak="0">
+  <w:abstractNum w:abstractNumId="23" w15:restartNumberingAfterBreak="0">
     <w:nsid w:val="4C214E9A"/>
     <w:multiLevelType w:val="multilevel"/>
     <w:tmpl w:val="3ED277C8"/>
@@ -4026,7 +5016,7 @@
       </w:pPr>
     </w:lvl>
   </w:abstractNum>
-  <w:abstractNum w:abstractNumId="23" w15:restartNumberingAfterBreak="0">
+  <w:abstractNum w:abstractNumId="24" w15:restartNumberingAfterBreak="0">
     <w:nsid w:val="4CC42E63"/>
     <w:multiLevelType w:val="hybridMultilevel"/>
     <w:tmpl w:val="6DEEB88E"/>
@@ -4139,7 +5129,7 @@
       </w:rPr>
     </w:lvl>
   </w:abstractNum>
-  <w:abstractNum w:abstractNumId="24" w15:restartNumberingAfterBreak="0">
+  <w:abstractNum w:abstractNumId="25" w15:restartNumberingAfterBreak="0">
     <w:nsid w:val="4CD960EA"/>
     <w:multiLevelType w:val="multilevel"/>
     <w:tmpl w:val="826278D2"/>
@@ -4252,7 +5242,7 @@
       </w:pPr>
     </w:lvl>
   </w:abstractNum>
-  <w:abstractNum w:abstractNumId="25" w15:restartNumberingAfterBreak="0">
+  <w:abstractNum w:abstractNumId="26" w15:restartNumberingAfterBreak="0">
     <w:nsid w:val="54C85408"/>
     <w:multiLevelType w:val="multilevel"/>
     <w:tmpl w:val="05FE330E"/>
@@ -4365,7 +5355,7 @@
       </w:pPr>
     </w:lvl>
   </w:abstractNum>
-  <w:abstractNum w:abstractNumId="26" w15:restartNumberingAfterBreak="0">
+  <w:abstractNum w:abstractNumId="27" w15:restartNumberingAfterBreak="0">
     <w:nsid w:val="58615BED"/>
     <w:multiLevelType w:val="hybridMultilevel"/>
     <w:tmpl w:val="CFCA30E8"/>
@@ -4478,7 +5468,7 @@
       </w:rPr>
     </w:lvl>
   </w:abstractNum>
-  <w:abstractNum w:abstractNumId="27" w15:restartNumberingAfterBreak="0">
+  <w:abstractNum w:abstractNumId="28" w15:restartNumberingAfterBreak="0">
     <w:nsid w:val="597A60F5"/>
     <w:multiLevelType w:val="multilevel"/>
     <w:tmpl w:val="A60A36A0"/>
@@ -4591,7 +5581,7 @@
       </w:pPr>
     </w:lvl>
   </w:abstractNum>
-  <w:abstractNum w:abstractNumId="28" w15:restartNumberingAfterBreak="0">
+  <w:abstractNum w:abstractNumId="29" w15:restartNumberingAfterBreak="0">
     <w:nsid w:val="5A0840BF"/>
     <w:multiLevelType w:val="multilevel"/>
     <w:tmpl w:val="42205350"/>
@@ -4740,7 +5730,7 @@
       </w:rPr>
     </w:lvl>
   </w:abstractNum>
-  <w:abstractNum w:abstractNumId="29" w15:restartNumberingAfterBreak="0">
+  <w:abstractNum w:abstractNumId="30" w15:restartNumberingAfterBreak="0">
     <w:nsid w:val="5D14022C"/>
     <w:multiLevelType w:val="multilevel"/>
     <w:tmpl w:val="FC1E9DD0"/>
@@ -4889,7 +5879,7 @@
       </w:rPr>
     </w:lvl>
   </w:abstractNum>
-  <w:abstractNum w:abstractNumId="30" w15:restartNumberingAfterBreak="0">
+  <w:abstractNum w:abstractNumId="31" w15:restartNumberingAfterBreak="0">
     <w:nsid w:val="5E0F2D43"/>
     <w:multiLevelType w:val="multilevel"/>
     <w:tmpl w:val="5EF0B138"/>
@@ -5038,7 +6028,7 @@
       </w:rPr>
     </w:lvl>
   </w:abstractNum>
-  <w:abstractNum w:abstractNumId="31" w15:restartNumberingAfterBreak="0">
+  <w:abstractNum w:abstractNumId="32" w15:restartNumberingAfterBreak="0">
     <w:nsid w:val="5FF62D69"/>
     <w:multiLevelType w:val="multilevel"/>
     <w:tmpl w:val="C4487D56"/>
@@ -5151,7 +6141,7 @@
       </w:pPr>
     </w:lvl>
   </w:abstractNum>
-  <w:abstractNum w:abstractNumId="32" w15:restartNumberingAfterBreak="0">
+  <w:abstractNum w:abstractNumId="33" w15:restartNumberingAfterBreak="0">
     <w:nsid w:val="652F1A49"/>
     <w:multiLevelType w:val="multilevel"/>
     <w:tmpl w:val="45F06F98"/>
@@ -5264,7 +6254,7 @@
       </w:pPr>
     </w:lvl>
   </w:abstractNum>
-  <w:abstractNum w:abstractNumId="33" w15:restartNumberingAfterBreak="0">
+  <w:abstractNum w:abstractNumId="34" w15:restartNumberingAfterBreak="0">
     <w:nsid w:val="65D154B1"/>
     <w:multiLevelType w:val="hybridMultilevel"/>
     <w:tmpl w:val="BCD0FCA2"/>
@@ -5350,7 +6340,93 @@
       </w:pPr>
     </w:lvl>
   </w:abstractNum>
-  <w:abstractNum w:abstractNumId="34" w15:restartNumberingAfterBreak="0">
+  <w:abstractNum w:abstractNumId="35" w15:restartNumberingAfterBreak="0">
+    <w:nsid w:val="6C2E73AE"/>
+    <w:multiLevelType w:val="hybridMultilevel"/>
+    <w:tmpl w:val="6FAA2D30"/>
+    <w:lvl w:ilvl="0" w:tplc="FFFFFFFF">
+      <w:start w:val="1"/>
+      <w:numFmt w:val="decimal"/>
+      <w:lvlText w:val="%1."/>
+      <w:lvlJc w:val="left"/>
+      <w:pPr>
+        <w:ind w:left="360" w:hanging="360"/>
+      </w:pPr>
+    </w:lvl>
+    <w:lvl w:ilvl="1" w:tplc="FFFFFFFF">
+      <w:start w:val="1"/>
+      <w:numFmt w:val="lowerLetter"/>
+      <w:lvlText w:val="%2."/>
+      <w:lvlJc w:val="left"/>
+      <w:pPr>
+        <w:ind w:left="1080" w:hanging="360"/>
+      </w:pPr>
+    </w:lvl>
+    <w:lvl w:ilvl="2" w:tplc="FFFFFFFF">
+      <w:start w:val="1"/>
+      <w:numFmt w:val="lowerRoman"/>
+      <w:lvlText w:val="%3."/>
+      <w:lvlJc w:val="right"/>
+      <w:pPr>
+        <w:ind w:left="1800" w:hanging="180"/>
+      </w:pPr>
+    </w:lvl>
+    <w:lvl w:ilvl="3" w:tplc="FFFFFFFF">
+      <w:start w:val="1"/>
+      <w:numFmt w:val="decimal"/>
+      <w:lvlText w:val="%4."/>
+      <w:lvlJc w:val="left"/>
+      <w:pPr>
+        <w:ind w:left="2520" w:hanging="360"/>
+      </w:pPr>
+    </w:lvl>
+    <w:lvl w:ilvl="4" w:tplc="FFFFFFFF">
+      <w:start w:val="1"/>
+      <w:numFmt w:val="lowerLetter"/>
+      <w:lvlText w:val="%5."/>
+      <w:lvlJc w:val="left"/>
+      <w:pPr>
+        <w:ind w:left="3240" w:hanging="360"/>
+      </w:pPr>
+    </w:lvl>
+    <w:lvl w:ilvl="5" w:tplc="FFFFFFFF">
+      <w:start w:val="1"/>
+      <w:numFmt w:val="lowerRoman"/>
+      <w:lvlText w:val="%6."/>
+      <w:lvlJc w:val="right"/>
+      <w:pPr>
+        <w:ind w:left="3960" w:hanging="180"/>
+      </w:pPr>
+    </w:lvl>
+    <w:lvl w:ilvl="6" w:tplc="FFFFFFFF">
+      <w:start w:val="1"/>
+      <w:numFmt w:val="decimal"/>
+      <w:lvlText w:val="%7."/>
+      <w:lvlJc w:val="left"/>
+      <w:pPr>
+        <w:ind w:left="4680" w:hanging="360"/>
+      </w:pPr>
+    </w:lvl>
+    <w:lvl w:ilvl="7" w:tplc="FFFFFFFF">
+      <w:start w:val="1"/>
+      <w:numFmt w:val="lowerLetter"/>
+      <w:lvlText w:val="%8."/>
+      <w:lvlJc w:val="left"/>
+      <w:pPr>
+        <w:ind w:left="5400" w:hanging="360"/>
+      </w:pPr>
+    </w:lvl>
+    <w:lvl w:ilvl="8" w:tplc="FFFFFFFF">
+      <w:start w:val="1"/>
+      <w:numFmt w:val="lowerRoman"/>
+      <w:lvlText w:val="%9."/>
+      <w:lvlJc w:val="right"/>
+      <w:pPr>
+        <w:ind w:left="6120" w:hanging="180"/>
+      </w:pPr>
+    </w:lvl>
+  </w:abstractNum>
+  <w:abstractNum w:abstractNumId="36" w15:restartNumberingAfterBreak="0">
     <w:nsid w:val="71884DE5"/>
     <w:multiLevelType w:val="hybridMultilevel"/>
     <w:tmpl w:val="12FCAD66"/>
@@ -5436,7 +6512,7 @@
       </w:pPr>
     </w:lvl>
   </w:abstractNum>
-  <w:abstractNum w:abstractNumId="35" w15:restartNumberingAfterBreak="0">
+  <w:abstractNum w:abstractNumId="37" w15:restartNumberingAfterBreak="0">
     <w:nsid w:val="73777DDD"/>
     <w:multiLevelType w:val="multilevel"/>
     <w:tmpl w:val="942A7A4E"/>
@@ -5549,7 +6625,7 @@
       </w:pPr>
     </w:lvl>
   </w:abstractNum>
-  <w:abstractNum w:abstractNumId="36" w15:restartNumberingAfterBreak="0">
+  <w:abstractNum w:abstractNumId="38" w15:restartNumberingAfterBreak="0">
     <w:nsid w:val="78E07F47"/>
     <w:multiLevelType w:val="multilevel"/>
     <w:tmpl w:val="35602D34"/>
@@ -5711,7 +6787,7 @@
     <w:abstractNumId w:val="9"/>
   </w:num>
   <w:num w:numId="5" w16cid:durableId="715858990">
-    <w:abstractNumId w:val="21"/>
+    <w:abstractNumId w:val="22"/>
   </w:num>
   <w:num w:numId="6" w16cid:durableId="1054621618">
     <w:abstractNumId w:val="13"/>
@@ -5723,37 +6799,37 @@
     <w:abstractNumId w:val="7"/>
   </w:num>
   <w:num w:numId="9" w16cid:durableId="2016374753">
-    <w:abstractNumId w:val="27"/>
+    <w:abstractNumId w:val="28"/>
   </w:num>
   <w:num w:numId="10" w16cid:durableId="1407678806">
-    <w:abstractNumId w:val="28"/>
+    <w:abstractNumId w:val="29"/>
   </w:num>
   <w:num w:numId="11" w16cid:durableId="549462510">
-    <w:abstractNumId w:val="32"/>
+    <w:abstractNumId w:val="33"/>
   </w:num>
   <w:num w:numId="12" w16cid:durableId="1851482894">
-    <w:abstractNumId w:val="29"/>
+    <w:abstractNumId w:val="30"/>
   </w:num>
   <w:num w:numId="13" w16cid:durableId="244725967">
     <w:abstractNumId w:val="2"/>
   </w:num>
   <w:num w:numId="14" w16cid:durableId="357853337">
-    <w:abstractNumId w:val="30"/>
+    <w:abstractNumId w:val="31"/>
   </w:num>
   <w:num w:numId="15" w16cid:durableId="291252222">
     <w:abstractNumId w:val="6"/>
   </w:num>
   <w:num w:numId="16" w16cid:durableId="2080327147">
-    <w:abstractNumId w:val="36"/>
+    <w:abstractNumId w:val="38"/>
   </w:num>
   <w:num w:numId="17" w16cid:durableId="83185959">
     <w:abstractNumId w:val="4"/>
   </w:num>
   <w:num w:numId="18" w16cid:durableId="74132804">
-    <w:abstractNumId w:val="20"/>
+    <w:abstractNumId w:val="21"/>
   </w:num>
   <w:num w:numId="19" w16cid:durableId="1327049135">
-    <w:abstractNumId w:val="31"/>
+    <w:abstractNumId w:val="32"/>
   </w:num>
   <w:num w:numId="20" w16cid:durableId="1313677742">
     <w:abstractNumId w:val="8"/>
@@ -5762,7 +6838,7 @@
     <w:abstractNumId w:val="11"/>
   </w:num>
   <w:num w:numId="22" w16cid:durableId="473371747">
-    <w:abstractNumId w:val="19"/>
+    <w:abstractNumId w:val="20"/>
   </w:num>
   <w:num w:numId="23" w16cid:durableId="18820911">
     <w:abstractNumId w:val="0"/>
@@ -5771,43 +6847,79 @@
     <w:abstractNumId w:val="15"/>
   </w:num>
   <w:num w:numId="25" w16cid:durableId="681712152">
-    <w:abstractNumId w:val="23"/>
+    <w:abstractNumId w:val="24"/>
   </w:num>
   <w:num w:numId="26" w16cid:durableId="583760127">
     <w:abstractNumId w:val="10"/>
   </w:num>
   <w:num w:numId="27" w16cid:durableId="1616643420">
-    <w:abstractNumId w:val="26"/>
+    <w:abstractNumId w:val="27"/>
   </w:num>
   <w:num w:numId="28" w16cid:durableId="1651668487">
     <w:abstractNumId w:val="18"/>
   </w:num>
   <w:num w:numId="29" w16cid:durableId="2067677649">
-    <w:abstractNumId w:val="25"/>
+    <w:abstractNumId w:val="26"/>
   </w:num>
   <w:num w:numId="30" w16cid:durableId="414327020">
     <w:abstractNumId w:val="16"/>
   </w:num>
   <w:num w:numId="31" w16cid:durableId="518471989">
-    <w:abstractNumId w:val="35"/>
+    <w:abstractNumId w:val="37"/>
   </w:num>
   <w:num w:numId="32" w16cid:durableId="286014640">
     <w:abstractNumId w:val="17"/>
   </w:num>
   <w:num w:numId="33" w16cid:durableId="410203702">
-    <w:abstractNumId w:val="33"/>
+    <w:abstractNumId w:val="34"/>
   </w:num>
   <w:num w:numId="34" w16cid:durableId="341129436">
-    <w:abstractNumId w:val="24"/>
+    <w:abstractNumId w:val="25"/>
   </w:num>
   <w:num w:numId="35" w16cid:durableId="932856672">
-    <w:abstractNumId w:val="34"/>
+    <w:abstractNumId w:val="36"/>
   </w:num>
   <w:num w:numId="36" w16cid:durableId="1994596926">
-    <w:abstractNumId w:val="22"/>
+    <w:abstractNumId w:val="23"/>
   </w:num>
   <w:num w:numId="37" w16cid:durableId="590704146">
     <w:abstractNumId w:val="3"/>
+  </w:num>
+  <w:num w:numId="38" w16cid:durableId="1649047942">
+    <w:abstractNumId w:val="19"/>
+    <w:lvlOverride w:ilvl="0">
+      <w:startOverride w:val="1"/>
+    </w:lvlOverride>
+    <w:lvlOverride w:ilvl="1">
+      <w:startOverride w:val="1"/>
+    </w:lvlOverride>
+    <w:lvlOverride w:ilvl="2">
+      <w:startOverride w:val="1"/>
+    </w:lvlOverride>
+    <w:lvlOverride w:ilvl="3">
+      <w:startOverride w:val="1"/>
+    </w:lvlOverride>
+    <w:lvlOverride w:ilvl="4">
+      <w:startOverride w:val="1"/>
+    </w:lvlOverride>
+    <w:lvlOverride w:ilvl="5">
+      <w:startOverride w:val="1"/>
+    </w:lvlOverride>
+    <w:lvlOverride w:ilvl="6">
+      <w:startOverride w:val="1"/>
+    </w:lvlOverride>
+    <w:lvlOverride w:ilvl="7">
+      <w:startOverride w:val="1"/>
+    </w:lvlOverride>
+    <w:lvlOverride w:ilvl="8">
+      <w:startOverride w:val="1"/>
+    </w:lvlOverride>
+  </w:num>
+  <w:num w:numId="39" w16cid:durableId="852768062">
+    <w:abstractNumId w:val="19"/>
+  </w:num>
+  <w:num w:numId="40" w16cid:durableId="947200165">
+    <w:abstractNumId w:val="35"/>
   </w:num>
 </w:numbering>
 </file>
@@ -6287,6 +7399,7 @@
   <w:style w:type="paragraph" w:styleId="ListParagraph">
     <w:name w:val="List Paragraph"/>
     <w:basedOn w:val="Normal"/>
+    <w:link w:val="ListParagraphChar"/>
     <w:uiPriority w:val="34"/>
     <w:qFormat/>
     <w:rsid w:val="001D57D2"/>
@@ -6411,6 +7524,14 @@
       <w:color w:val="954F72" w:themeColor="followedHyperlink"/>
       <w:u w:val="single"/>
     </w:rPr>
+  </w:style>
+  <w:style w:type="character" w:customStyle="1" w:styleId="ListParagraphChar">
+    <w:name w:val="List Paragraph Char"/>
+    <w:link w:val="ListParagraph"/>
+    <w:uiPriority w:val="34"/>
+    <w:qFormat/>
+    <w:locked/>
+    <w:rsid w:val="009D2110"/>
   </w:style>
 </w:styles>
 </file>

</xml_diff>

<commit_message>
updated diagram and documentation
</commit_message>
<xml_diff>
--- a/Documentation/OasisBet.docx
+++ b/Documentation/OasisBet.docx
@@ -6,9 +6,11 @@
       <w:pPr>
         <w:pStyle w:val="Heading1"/>
       </w:pPr>
+      <w:proofErr w:type="spellStart"/>
       <w:r>
         <w:t>OasisBet</w:t>
       </w:r>
+      <w:proofErr w:type="spellEnd"/>
       <w:r>
         <w:t xml:space="preserve"> Sport Betting Platform</w:t>
       </w:r>
@@ -29,15 +31,19 @@
       </w:r>
     </w:p>
     <w:p>
+      <w:proofErr w:type="spellStart"/>
       <w:r>
         <w:t>OasisBet</w:t>
       </w:r>
+      <w:proofErr w:type="spellEnd"/>
       <w:r>
         <w:t xml:space="preserve"> aims to develop a secure and reliable online sports betting platform that provides users with an intuitive and seamless betting experience. The platform will offer a wide range of betting options for sports such as EPL, NBA, etc. The project objective is to create a user-friendly interface that allows users to easily deposit and withdraw funds, view available sports and odds, and place sport bets with confidence. The platform aims to provide users with other information such as valuable betting statistics, top picks for the week to enhance their betting experience. Ultimately, the goal of this project is to establish </w:t>
       </w:r>
+      <w:proofErr w:type="spellStart"/>
       <w:r>
         <w:t>OasisBet</w:t>
       </w:r>
+      <w:proofErr w:type="spellEnd"/>
       <w:r>
         <w:t xml:space="preserve"> </w:t>
       </w:r>
@@ -59,9 +65,11 @@
       </w:r>
     </w:p>
     <w:p>
+      <w:proofErr w:type="spellStart"/>
       <w:r>
         <w:t>OasisBet</w:t>
       </w:r>
+      <w:proofErr w:type="spellEnd"/>
       <w:r>
         <w:t xml:space="preserve"> </w:t>
       </w:r>
@@ -135,6 +143,30 @@
         </w:numPr>
       </w:pPr>
       <w:r>
+        <w:t>Allow users to update account details.</w:t>
+      </w:r>
+    </w:p>
+    <w:p>
+      <w:pPr>
+        <w:pStyle w:val="ListParagraph"/>
+        <w:numPr>
+          <w:ilvl w:val="0"/>
+          <w:numId w:val="25"/>
+        </w:numPr>
+      </w:pPr>
+      <w:r>
+        <w:t>Allow users to view account transactions.</w:t>
+      </w:r>
+    </w:p>
+    <w:p>
+      <w:pPr>
+        <w:pStyle w:val="ListParagraph"/>
+        <w:numPr>
+          <w:ilvl w:val="0"/>
+          <w:numId w:val="25"/>
+        </w:numPr>
+      </w:pPr>
+      <w:r>
         <w:t>Allow users to deposit and withdraw money from their account.</w:t>
       </w:r>
     </w:p>
@@ -175,7 +207,16 @@
         </w:numPr>
       </w:pPr>
       <w:r>
-        <w:t>Betting Microservice: Responsible for handling bets placed by users. This microservice would manage the bet placement process, including calculating odds, validating bets, and recording transactions.</w:t>
+        <w:t xml:space="preserve">Betting Microservice: Responsible for </w:t>
+      </w:r>
+      <w:r>
+        <w:t>managing and providing sports odds</w:t>
+      </w:r>
+      <w:r>
+        <w:t xml:space="preserve">. </w:t>
+      </w:r>
+      <w:r>
+        <w:t>This microservice would retrieve and store odds data from external sources, as well as provide this data to other microservices that require it.</w:t>
       </w:r>
     </w:p>
     <w:p>
@@ -187,31 +228,7 @@
         </w:numPr>
       </w:pPr>
       <w:r>
-        <w:t>Odds Microservice: Responsible for managing and providing sports odds. This microservice would retrieve and store odds data from external sources, as well as provide this data to other microservices that require it.</w:t>
-      </w:r>
-    </w:p>
-    <w:p>
-      <w:pPr>
-        <w:pStyle w:val="ListParagraph"/>
-        <w:numPr>
-          <w:ilvl w:val="0"/>
-          <w:numId w:val="30"/>
-        </w:numPr>
-      </w:pPr>
-      <w:r>
         <w:t>Result Microservice: Responsible for retrieving and storing sports results for completed events. This microservice would provide information on final scores, winning teams, and player stats, as well as schedules for upcoming events.</w:t>
-      </w:r>
-    </w:p>
-    <w:p>
-      <w:pPr>
-        <w:pStyle w:val="ListParagraph"/>
-        <w:numPr>
-          <w:ilvl w:val="0"/>
-          <w:numId w:val="30"/>
-        </w:numPr>
-      </w:pPr>
-      <w:r>
-        <w:t>Payment Microservice: Responsible for handling payment transactions. This microservice would manage the deposit and withdrawal process, ensuring secure and reliable payment transactions.</w:t>
       </w:r>
     </w:p>
     <w:p>
@@ -252,7 +269,6 @@
         </w:numPr>
       </w:pPr>
       <w:r>
-        <w:lastRenderedPageBreak/>
         <w:t>Betting API: This API will allow users to place bets on various sports events and view the odds and sports information.</w:t>
       </w:r>
     </w:p>
@@ -438,8 +454,13 @@
         <w:t xml:space="preserve">Database - </w:t>
       </w:r>
       <w:r>
-        <w:t>The databases used by the microservices will be relational databases, MySQL</w:t>
-      </w:r>
+        <w:t xml:space="preserve">The databases used by the microservices will be relational databases, </w:t>
+      </w:r>
+      <w:proofErr w:type="gramStart"/>
+      <w:r>
+        <w:t>MySQL</w:t>
+      </w:r>
+      <w:proofErr w:type="gramEnd"/>
     </w:p>
     <w:p>
       <w:pPr>
@@ -502,7 +523,7 @@
         </w:numPr>
       </w:pPr>
       <w:r>
-        <w:t>As a user, I want to be able to update my personal information such as my name, address and contact details.</w:t>
+        <w:t>As a user, I want to be able to change my password to ensure the security of my account.</w:t>
       </w:r>
     </w:p>
     <w:p>
@@ -514,19 +535,7 @@
         </w:numPr>
       </w:pPr>
       <w:r>
-        <w:t>As a user, I want to be able to change my password to ensure the security of my account.</w:t>
-      </w:r>
-    </w:p>
-    <w:p>
-      <w:pPr>
-        <w:pStyle w:val="NoSpacing"/>
-        <w:numPr>
-          <w:ilvl w:val="0"/>
-          <w:numId w:val="33"/>
-        </w:numPr>
-      </w:pPr>
-      <w:r>
-        <w:t>As a user, I want to be able to view my current balance and betting limits.</w:t>
+        <w:t>As a user, I want to be able to change my contact information such as email and contact number.</w:t>
       </w:r>
     </w:p>
     <w:p>
@@ -538,7 +547,7 @@
         </w:numPr>
       </w:pPr>
       <w:r>
-        <w:t>As a user, I want to be able to withdraw any remaining balance in my account.</w:t>
+        <w:t>As a user, I want to be able to view my current balance and betting limits.</w:t>
       </w:r>
     </w:p>
     <w:p>
@@ -550,6 +559,18 @@
         </w:numPr>
       </w:pPr>
       <w:r>
+        <w:t>As a user, I want to be able to withdraw any remaining balance in my account.</w:t>
+      </w:r>
+    </w:p>
+    <w:p>
+      <w:pPr>
+        <w:pStyle w:val="ListParagraph"/>
+        <w:numPr>
+          <w:ilvl w:val="0"/>
+          <w:numId w:val="33"/>
+        </w:numPr>
+      </w:pPr>
+      <w:r>
         <w:t xml:space="preserve">As a user, I want to be able to </w:t>
       </w:r>
       <w:r>
@@ -615,7 +636,6 @@
         </w:numPr>
       </w:pPr>
       <w:r>
-        <w:lastRenderedPageBreak/>
         <w:t>As a user, I want to be able to view my betting history, including all the bets I have placed, the amounts I have wagered, and the outcomes of those bets.</w:t>
       </w:r>
     </w:p>
@@ -641,6 +661,7 @@
         <w:pStyle w:val="NoSpacing"/>
       </w:pPr>
       <w:r>
+        <w:lastRenderedPageBreak/>
         <w:t>Result Microservice:</w:t>
       </w:r>
     </w:p>
@@ -1011,7 +1032,23 @@
     </w:p>
     <w:p>
       <w:r>
-        <w:t>Job will be triggered everyday at 9am to trigger the updating of the latest current bet events. New bet events will be inserted into the sports_event_mapping table in Mongo DB. A unique system generated Event ID will be assigned to every new bet event. The Event ID generated will be the running sequence from their respective competition.</w:t>
+        <w:t xml:space="preserve">Job will be triggered </w:t>
+      </w:r>
+      <w:proofErr w:type="spellStart"/>
+      <w:r>
+        <w:t>everyday</w:t>
+      </w:r>
+      <w:proofErr w:type="spellEnd"/>
+      <w:r>
+        <w:t xml:space="preserve"> at 9am to trigger the updating of the latest current bet events. New bet events will be inserted into the </w:t>
+      </w:r>
+      <w:proofErr w:type="spellStart"/>
+      <w:r>
+        <w:t>sports_event_mapping</w:t>
+      </w:r>
+      <w:proofErr w:type="spellEnd"/>
+      <w:r>
+        <w:t xml:space="preserve"> table in Mongo DB. A unique system generated Event ID will be assigned to every new bet event. The Event ID generated will be the running sequence from their respective competition.</w:t>
       </w:r>
     </w:p>
     <w:p>
@@ -1075,7 +1112,15 @@
     </w:p>
     <w:p>
       <w:r>
-        <w:t xml:space="preserve">Job will be triggered everyday at 9am to trigger the result events syncing to update the available results. Results retrieved will be from 3 days ago to current date and time. </w:t>
+        <w:t xml:space="preserve">Job will be triggered </w:t>
+      </w:r>
+      <w:proofErr w:type="spellStart"/>
+      <w:r>
+        <w:t>everyday</w:t>
+      </w:r>
+      <w:proofErr w:type="spellEnd"/>
+      <w:r>
+        <w:t xml:space="preserve"> at 9am to trigger the result events syncing to update the available results. Results retrieved will be from 3 days ago to current date and time. </w:t>
       </w:r>
     </w:p>
     <w:p/>
@@ -1321,55 +1366,25 @@
           <w:sz w:val="20"/>
           <w:szCs w:val="20"/>
         </w:rPr>
-        <w:t>Client</w:t>
-      </w:r>
+        <w:t xml:space="preserve">Client shall request server to generate JWT upon login, with client’s credential &lt;username&gt; and &lt;password&gt; in </w:t>
+      </w:r>
+      <w:proofErr w:type="spellStart"/>
       <w:r>
         <w:rPr>
           <w:rFonts w:ascii="Arial" w:hAnsi="Arial" w:cs="Arial"/>
           <w:sz w:val="20"/>
           <w:szCs w:val="20"/>
         </w:rPr>
-        <w:t xml:space="preserve"> shall request </w:t>
-      </w:r>
+        <w:t>JWTTokenRequest</w:t>
+      </w:r>
+      <w:proofErr w:type="spellEnd"/>
       <w:r>
         <w:rPr>
           <w:rFonts w:ascii="Arial" w:hAnsi="Arial" w:cs="Arial"/>
           <w:sz w:val="20"/>
           <w:szCs w:val="20"/>
         </w:rPr>
-        <w:t>server to generate</w:t>
-      </w:r>
-      <w:r>
-        <w:rPr>
-          <w:rFonts w:ascii="Arial" w:hAnsi="Arial" w:cs="Arial"/>
-          <w:sz w:val="20"/>
-          <w:szCs w:val="20"/>
-        </w:rPr>
-        <w:t xml:space="preserve"> JWT</w:t>
-      </w:r>
-      <w:r>
-        <w:rPr>
-          <w:rFonts w:ascii="Arial" w:hAnsi="Arial" w:cs="Arial"/>
-          <w:sz w:val="20"/>
-          <w:szCs w:val="20"/>
-        </w:rPr>
-        <w:t xml:space="preserve"> upon login</w:t>
-      </w:r>
-      <w:r>
-        <w:rPr>
-          <w:rFonts w:ascii="Arial" w:hAnsi="Arial" w:cs="Arial"/>
-          <w:sz w:val="20"/>
-          <w:szCs w:val="20"/>
-        </w:rPr>
-        <w:t xml:space="preserve">, with </w:t>
-      </w:r>
-      <w:r>
-        <w:rPr>
-          <w:rFonts w:ascii="Arial" w:hAnsi="Arial" w:cs="Arial"/>
-          <w:sz w:val="20"/>
-          <w:szCs w:val="20"/>
-        </w:rPr>
-        <w:t>client’s credential &lt;username&gt; and &lt;password&gt; in JWTTokenRequest object</w:t>
+        <w:t xml:space="preserve"> object</w:t>
       </w:r>
       <w:r>
         <w:rPr>
@@ -1396,7 +1411,7 @@
           <w:sz w:val="20"/>
           <w:szCs w:val="20"/>
         </w:rPr>
-        <w:t xml:space="preserve">HTTPS Endpoint to </w:t>
+        <w:t xml:space="preserve">HTTPS Endpoint to generate the JWT is </w:t>
       </w:r>
       <w:r>
         <w:rPr>
@@ -1404,23 +1419,25 @@
           <w:sz w:val="20"/>
           <w:szCs w:val="20"/>
         </w:rPr>
-        <w:t>generate</w:t>
-      </w:r>
+        <w:t>https:/</w:t>
+      </w:r>
+      <w:proofErr w:type="gramStart"/>
       <w:r>
         <w:rPr>
           <w:rFonts w:ascii="Arial" w:hAnsi="Arial" w:cs="Arial"/>
           <w:sz w:val="20"/>
           <w:szCs w:val="20"/>
         </w:rPr>
-        <w:t xml:space="preserve"> the JWT is </w:t>
-      </w:r>
+        <w:t>/[</w:t>
+      </w:r>
+      <w:proofErr w:type="gramEnd"/>
       <w:r>
         <w:rPr>
           <w:rFonts w:ascii="Arial" w:hAnsi="Arial" w:cs="Arial"/>
           <w:sz w:val="20"/>
           <w:szCs w:val="20"/>
         </w:rPr>
-        <w:t>https://</w:t>
+        <w:t>domain name]/user/</w:t>
       </w:r>
       <w:r>
         <w:rPr>
@@ -1428,39 +1445,7 @@
           <w:sz w:val="20"/>
           <w:szCs w:val="20"/>
         </w:rPr>
-        <w:t>[domain name]</w:t>
-      </w:r>
-      <w:r>
-        <w:rPr>
-          <w:rFonts w:ascii="Arial" w:hAnsi="Arial" w:cs="Arial"/>
-          <w:sz w:val="20"/>
-          <w:szCs w:val="20"/>
-        </w:rPr>
-        <w:t>/</w:t>
-      </w:r>
-      <w:r>
-        <w:rPr>
-          <w:rFonts w:ascii="Arial" w:hAnsi="Arial" w:cs="Arial"/>
-          <w:sz w:val="20"/>
-          <w:szCs w:val="20"/>
-        </w:rPr>
-        <w:t>user/</w:t>
-      </w:r>
-      <w:r>
-        <w:rPr>
-          <w:rFonts w:ascii="Arial" w:hAnsi="Arial" w:cs="Arial"/>
-          <w:sz w:val="20"/>
-          <w:szCs w:val="20"/>
-        </w:rPr>
-        <w:t>authenticate</w:t>
-      </w:r>
-      <w:r>
-        <w:rPr>
-          <w:rFonts w:ascii="Arial" w:hAnsi="Arial" w:cs="Arial"/>
-          <w:sz w:val="20"/>
-          <w:szCs w:val="20"/>
-        </w:rPr>
-        <w:t xml:space="preserve">. </w:t>
+        <w:t xml:space="preserve">authenticate. </w:t>
       </w:r>
     </w:p>
     <w:p>
@@ -1495,47 +1480,7 @@
           <w:sz w:val="20"/>
           <w:szCs w:val="20"/>
         </w:rPr>
-        <w:t>Auth Server, which is in Account Microservice Server,</w:t>
-      </w:r>
-      <w:r>
-        <w:rPr>
-          <w:rFonts w:ascii="Arial" w:hAnsi="Arial" w:cs="Arial"/>
-          <w:sz w:val="20"/>
-          <w:szCs w:val="20"/>
-        </w:rPr>
-        <w:t xml:space="preserve"> authenticates the credentials against the </w:t>
-      </w:r>
-      <w:r>
-        <w:rPr>
-          <w:rFonts w:ascii="Arial" w:hAnsi="Arial" w:cs="Arial"/>
-          <w:sz w:val="20"/>
-          <w:szCs w:val="20"/>
-        </w:rPr>
-        <w:t>Account Microservice Server DB</w:t>
-      </w:r>
-      <w:r>
-        <w:rPr>
-          <w:rFonts w:ascii="Arial" w:hAnsi="Arial" w:cs="Arial"/>
-          <w:sz w:val="20"/>
-          <w:szCs w:val="20"/>
-        </w:rPr>
-        <w:t xml:space="preserve">, and if they are valid, a JWT, with an expiration time of </w:t>
-      </w:r>
-      <w:r>
-        <w:rPr>
-          <w:rFonts w:ascii="Arial" w:hAnsi="Arial" w:cs="Arial"/>
-          <w:sz w:val="20"/>
-          <w:szCs w:val="20"/>
-        </w:rPr>
-        <w:t>30</w:t>
-      </w:r>
-      <w:r>
-        <w:rPr>
-          <w:rFonts w:ascii="Arial" w:hAnsi="Arial" w:cs="Arial"/>
-          <w:sz w:val="20"/>
-          <w:szCs w:val="20"/>
-        </w:rPr>
-        <w:t>mins is generated in the body of the response.</w:t>
+        <w:t>Auth Server, which is in Account Microservice Server, authenticates the credentials against the Account Microservice Server DB, and if they are valid, a JWT, with an expiration time of 30mins is generated in the body of the response.</w:t>
       </w:r>
     </w:p>
     <w:p>
@@ -1572,15 +1517,7 @@
           <w:szCs w:val="20"/>
         </w:rPr>
         <w:lastRenderedPageBreak/>
-        <w:t>For subsequent requests, the generated token in the authorization header (type: Bearer token)</w:t>
-      </w:r>
-      <w:r>
-        <w:rPr>
-          <w:rFonts w:ascii="Arial" w:hAnsi="Arial" w:cs="Arial"/>
-          <w:sz w:val="20"/>
-          <w:szCs w:val="20"/>
-        </w:rPr>
-        <w:t xml:space="preserve"> must be sent.</w:t>
+        <w:t>For subsequent requests, the generated token in the authorization header (type: Bearer token) must be sent.</w:t>
       </w:r>
     </w:p>
     <w:p>
@@ -1607,56 +1544,24 @@
           <w:sz w:val="20"/>
           <w:szCs w:val="20"/>
         </w:rPr>
-        <w:t>Note: If a HTTP Status Code of 40</w:t>
-      </w:r>
-      <w:r>
+        <w:t xml:space="preserve">Note: If a HTTP Status Code of 401 is obtained, this most probably means that </w:t>
+      </w:r>
+    </w:p>
+    <w:p>
+      <w:pPr>
         <w:rPr>
           <w:rFonts w:ascii="Arial" w:hAnsi="Arial" w:cs="Arial"/>
           <w:sz w:val="20"/>
           <w:szCs w:val="20"/>
         </w:rPr>
-        <w:t>1</w:t>
-      </w:r>
+      </w:pPr>
       <w:r>
         <w:rPr>
           <w:rFonts w:ascii="Arial" w:hAnsi="Arial" w:cs="Arial"/>
           <w:sz w:val="20"/>
           <w:szCs w:val="20"/>
         </w:rPr>
-        <w:t xml:space="preserve"> is obtained, this most probably means that </w:t>
-      </w:r>
-    </w:p>
-    <w:p>
-      <w:pPr>
-        <w:rPr>
-          <w:rFonts w:ascii="Arial" w:hAnsi="Arial" w:cs="Arial"/>
-          <w:sz w:val="20"/>
-          <w:szCs w:val="20"/>
-        </w:rPr>
-      </w:pPr>
-      <w:r>
-        <w:rPr>
-          <w:rFonts w:ascii="Arial" w:hAnsi="Arial" w:cs="Arial"/>
-          <w:sz w:val="20"/>
-          <w:szCs w:val="20"/>
-        </w:rPr>
-        <w:t xml:space="preserve">[1] The </w:t>
-      </w:r>
-      <w:r>
-        <w:rPr>
-          <w:rFonts w:ascii="Arial" w:hAnsi="Arial" w:cs="Arial"/>
-          <w:sz w:val="20"/>
-          <w:szCs w:val="20"/>
-        </w:rPr>
-        <w:t>JWT token claims are invalid,</w:t>
-      </w:r>
-      <w:r>
-        <w:rPr>
-          <w:rFonts w:ascii="Arial" w:hAnsi="Arial" w:cs="Arial"/>
-          <w:sz w:val="20"/>
-          <w:szCs w:val="20"/>
-        </w:rPr>
-        <w:t xml:space="preserve"> and Step 1 needs to be repeated OR</w:t>
+        <w:t>[1] The JWT token claims are invalid, and Step 1 needs to be repeated OR</w:t>
       </w:r>
     </w:p>
     <w:p>
@@ -1765,23 +1670,7 @@
           <w:szCs w:val="20"/>
         </w:rPr>
         <w:lastRenderedPageBreak/>
-        <w:t>When Client sends a request, Server</w:t>
-      </w:r>
-      <w:r>
-        <w:rPr>
-          <w:rFonts w:ascii="Arial" w:hAnsi="Arial" w:cs="Arial"/>
-          <w:sz w:val="20"/>
-          <w:szCs w:val="20"/>
-        </w:rPr>
-        <w:t xml:space="preserve"> shall </w:t>
-      </w:r>
-      <w:r>
-        <w:rPr>
-          <w:rFonts w:ascii="Arial" w:hAnsi="Arial" w:cs="Arial"/>
-          <w:sz w:val="20"/>
-          <w:szCs w:val="20"/>
-        </w:rPr>
-        <w:t>validate JWT is expired</w:t>
+        <w:t>When Client sends a request, Server shall validate JWT is expired</w:t>
       </w:r>
       <w:r>
         <w:rPr>
@@ -1824,79 +1713,7 @@
           <w:sz w:val="20"/>
           <w:szCs w:val="20"/>
         </w:rPr>
-        <w:t xml:space="preserve">Client shall </w:t>
-      </w:r>
-      <w:r>
-        <w:rPr>
-          <w:rFonts w:ascii="Arial" w:hAnsi="Arial" w:cs="Arial"/>
-          <w:sz w:val="20"/>
-          <w:szCs w:val="20"/>
-        </w:rPr>
-        <w:t xml:space="preserve">request a </w:t>
-      </w:r>
-      <w:r>
-        <w:rPr>
-          <w:rFonts w:ascii="Arial" w:hAnsi="Arial" w:cs="Arial"/>
-          <w:sz w:val="20"/>
-          <w:szCs w:val="20"/>
-        </w:rPr>
-        <w:t>for a JWT token refresh</w:t>
-      </w:r>
-      <w:r>
-        <w:rPr>
-          <w:rFonts w:ascii="Arial" w:hAnsi="Arial" w:cs="Arial"/>
-          <w:sz w:val="20"/>
-          <w:szCs w:val="20"/>
-        </w:rPr>
-        <w:t xml:space="preserve">, with </w:t>
-      </w:r>
-      <w:r>
-        <w:rPr>
-          <w:rFonts w:ascii="Arial" w:hAnsi="Arial" w:cs="Arial"/>
-          <w:sz w:val="20"/>
-          <w:szCs w:val="20"/>
-        </w:rPr>
-        <w:t>the existing expired JWT token</w:t>
-      </w:r>
-      <w:r>
-        <w:rPr>
-          <w:rFonts w:ascii="Arial" w:hAnsi="Arial" w:cs="Arial"/>
-          <w:sz w:val="20"/>
-          <w:szCs w:val="20"/>
-        </w:rPr>
-        <w:t xml:space="preserve"> </w:t>
-      </w:r>
-      <w:r>
-        <w:rPr>
-          <w:rFonts w:ascii="Arial" w:hAnsi="Arial" w:cs="Arial"/>
-          <w:sz w:val="20"/>
-          <w:szCs w:val="20"/>
-        </w:rPr>
-        <w:t xml:space="preserve">in </w:t>
-      </w:r>
-      <w:r>
-        <w:rPr>
-          <w:rFonts w:ascii="Arial" w:hAnsi="Arial" w:cs="Arial"/>
-          <w:sz w:val="20"/>
-          <w:szCs w:val="20"/>
-        </w:rPr>
-        <w:t xml:space="preserve">authorization header (type: </w:t>
-      </w:r>
-      <w:r>
-        <w:rPr>
-          <w:rFonts w:ascii="Arial" w:hAnsi="Arial" w:cs="Arial"/>
-          <w:sz w:val="20"/>
-          <w:szCs w:val="20"/>
-        </w:rPr>
-        <w:t>Bearer</w:t>
-      </w:r>
-      <w:r>
-        <w:rPr>
-          <w:rFonts w:ascii="Arial" w:hAnsi="Arial" w:cs="Arial"/>
-          <w:sz w:val="20"/>
-          <w:szCs w:val="20"/>
-        </w:rPr>
-        <w:t>).</w:t>
+        <w:t>Client shall request a for a JWT token refresh, with the existing expired JWT token in authorization header (type: Bearer).</w:t>
       </w:r>
       <w:r>
         <w:rPr>
@@ -1940,8 +1757,27 @@
           <w:sz w:val="20"/>
           <w:szCs w:val="20"/>
         </w:rPr>
-        <w:t xml:space="preserve"> the JWT is https://[domain name]/user/</w:t>
-      </w:r>
+        <w:t xml:space="preserve"> the JWT is https:/</w:t>
+      </w:r>
+      <w:proofErr w:type="gramStart"/>
+      <w:r>
+        <w:rPr>
+          <w:rFonts w:ascii="Arial" w:hAnsi="Arial" w:cs="Arial"/>
+          <w:sz w:val="20"/>
+          <w:szCs w:val="20"/>
+        </w:rPr>
+        <w:t>/[</w:t>
+      </w:r>
+      <w:proofErr w:type="gramEnd"/>
+      <w:r>
+        <w:rPr>
+          <w:rFonts w:ascii="Arial" w:hAnsi="Arial" w:cs="Arial"/>
+          <w:sz w:val="20"/>
+          <w:szCs w:val="20"/>
+        </w:rPr>
+        <w:t>domain name]/user/</w:t>
+      </w:r>
+      <w:proofErr w:type="spellStart"/>
       <w:r>
         <w:rPr>
           <w:rFonts w:ascii="Arial" w:hAnsi="Arial" w:cs="Arial"/>
@@ -1950,6 +1786,7 @@
         </w:rPr>
         <w:t>refreshToken</w:t>
       </w:r>
+      <w:proofErr w:type="spellEnd"/>
       <w:r>
         <w:rPr>
           <w:rFonts w:ascii="Arial" w:hAnsi="Arial" w:cs="Arial"/>
@@ -1990,55 +1827,7 @@
           <w:sz w:val="20"/>
           <w:szCs w:val="20"/>
         </w:rPr>
-        <w:t xml:space="preserve">Auth Server, which is in Account Microservice Server, authenticates the </w:t>
-      </w:r>
-      <w:r>
-        <w:rPr>
-          <w:rFonts w:ascii="Arial" w:hAnsi="Arial" w:cs="Arial"/>
-          <w:sz w:val="20"/>
-          <w:szCs w:val="20"/>
-        </w:rPr>
-        <w:t>JWT token Claims</w:t>
-      </w:r>
-      <w:r>
-        <w:rPr>
-          <w:rFonts w:ascii="Arial" w:hAnsi="Arial" w:cs="Arial"/>
-          <w:sz w:val="20"/>
-          <w:szCs w:val="20"/>
-        </w:rPr>
-        <w:t>, and if they are valid, a</w:t>
-      </w:r>
-      <w:r>
-        <w:rPr>
-          <w:rFonts w:ascii="Arial" w:hAnsi="Arial" w:cs="Arial"/>
-          <w:sz w:val="20"/>
-          <w:szCs w:val="20"/>
-        </w:rPr>
-        <w:t xml:space="preserve">nother new </w:t>
-      </w:r>
-      <w:r>
-        <w:rPr>
-          <w:rFonts w:ascii="Arial" w:hAnsi="Arial" w:cs="Arial"/>
-          <w:sz w:val="20"/>
-          <w:szCs w:val="20"/>
-        </w:rPr>
-        <w:t>JWT</w:t>
-      </w:r>
-      <w:r>
-        <w:rPr>
-          <w:rFonts w:ascii="Arial" w:hAnsi="Arial" w:cs="Arial"/>
-          <w:sz w:val="20"/>
-          <w:szCs w:val="20"/>
-        </w:rPr>
-        <w:t xml:space="preserve"> token</w:t>
-      </w:r>
-      <w:r>
-        <w:rPr>
-          <w:rFonts w:ascii="Arial" w:hAnsi="Arial" w:cs="Arial"/>
-          <w:sz w:val="20"/>
-          <w:szCs w:val="20"/>
-        </w:rPr>
-        <w:t>, with an expiration time of 30mins is generated in the body of the response.</w:t>
+        <w:t>Auth Server, which is in Account Microservice Server, authenticates the JWT token Claims, and if they are valid, another new JWT token, with an expiration time of 30mins is generated in the body of the response.</w:t>
       </w:r>
     </w:p>
     <w:p>
@@ -2106,23 +1895,7 @@
           <w:sz w:val="20"/>
           <w:szCs w:val="20"/>
         </w:rPr>
-        <w:t xml:space="preserve">For subsequent requests, the </w:t>
-      </w:r>
-      <w:r>
-        <w:rPr>
-          <w:rFonts w:ascii="Arial" w:hAnsi="Arial" w:cs="Arial"/>
-          <w:sz w:val="20"/>
-          <w:szCs w:val="20"/>
-        </w:rPr>
-        <w:t>new JWT</w:t>
-      </w:r>
-      <w:r>
-        <w:rPr>
-          <w:rFonts w:ascii="Arial" w:hAnsi="Arial" w:cs="Arial"/>
-          <w:sz w:val="20"/>
-          <w:szCs w:val="20"/>
-        </w:rPr>
-        <w:t xml:space="preserve"> token in the authorization header (type: Bearer token) </w:t>
+        <w:t xml:space="preserve">For subsequent requests, the new JWT token in the authorization header (type: Bearer token) </w:t>
       </w:r>
       <w:r>
         <w:rPr>

</xml_diff>